<commit_message>
1. Updated previous minutes to correct meeting locations. 2. Updated UI Specification documents to new version (0.4, draft).
</commit_message>
<xml_diff>
--- a/docs/ui_spec/UI-Spec-Docu-GP9.docx
+++ b/docs/ui_spec/UI-Spec-Docu-GP9.docx
@@ -489,32 +489,7 @@
               <w:rPr>
                 <w:rtl w:val="0"/>
               </w:rPr>
-              <w:t xml:space="preserve">0.3</w:t>
-            </w:r>
-          </w:p>
-          <w:p>
-            <w:pPr>
-              <w:keepNext w:val="0"/>
-              <w:keepLines w:val="0"/>
-              <w:pageBreakBefore w:val="0"/>
-              <w:widowControl w:val="0"/>
-              <w:pBdr>
-                <w:top w:space="0" w:sz="0" w:val="nil"/>
-                <w:left w:space="0" w:sz="0" w:val="nil"/>
-                <w:bottom w:space="0" w:sz="0" w:val="nil"/>
-                <w:right w:space="0" w:sz="0" w:val="nil"/>
-                <w:between w:space="0" w:sz="0" w:val="nil"/>
-              </w:pBdr>
-              <w:shd w:fill="auto" w:val="clear"/>
-              <w:spacing w:after="0" w:before="0" w:line="240" w:lineRule="auto"/>
-              <w:ind w:left="0" w:right="0" w:firstLine="0"/>
-              <w:jc w:val="left"/>
-              <w:rPr/>
-            </w:pPr>
-            <w:r>
-              <w:rPr>
-                <w:rtl w:val="0"/>
-              </w:rPr>
+              <w:t xml:space="preserve">0.4</w:t>
             </w:r>
           </w:p>
         </w:tc>
@@ -4697,24 +4672,24 @@
         <w:pStyle w:val="Heading2"/>
         <w:rPr/>
       </w:pPr>
-      <w:bookmarkStart w:colFirst="0" w:colLast="0" w:name="_ths2jpk3l0ya" w:id="15"/>
+      <w:bookmarkStart w:colFirst="0" w:colLast="0" w:name="_lml2j7q1nfp9" w:id="15"/>
       <w:bookmarkEnd w:id="15"/>
       <w:r>
         <w:rPr>
           <w:rtl w:val="0"/>
         </w:rPr>
-        <w:t xml:space="preserve">UC-0.3: Viewing a Previous Game (FR10)</w:t>
-      </w:r>
-    </w:p>
-    <w:p>
-      <w:pPr>
-        <w:rPr/>
-      </w:pPr>
-      <w:r>
-        <w:rPr>
-          <w:rtl w:val="0"/>
-        </w:rPr>
-        <w:t xml:space="preserve">After reaching the main menu, the user can select to view a previous game (UC-0.0). After selecting the “View Game” option, the user is then shown a screen that lists the save files in a predetermined directory. Once the user has selected the relevant save file to load into the application, the board will be set, and the pieces placed at their beginning positions.</w:t>
+        <w:t xml:space="preserve">UC-1.0: Selecting a Piece (FR4)</w:t>
+      </w:r>
+    </w:p>
+    <w:p>
+      <w:pPr>
+        <w:rPr/>
+      </w:pPr>
+      <w:r>
+        <w:rPr>
+          <w:rtl w:val="0"/>
+        </w:rPr>
+        <w:t xml:space="preserve">The user will select a piece by clicking on its graphical representation in the relevant window. Once selected, the piece will glow/move/shake to indicate that the user has selected it. The board will then highlight the possible movements that the selected piece can make, or which of the opponents pieces may be captured by the selected piece.</w:t>
       </w:r>
     </w:p>
     <w:p>
@@ -4722,24 +4697,24 @@
         <w:pStyle w:val="Heading2"/>
         <w:rPr/>
       </w:pPr>
-      <w:bookmarkStart w:colFirst="0" w:colLast="0" w:name="_lml2j7q1nfp9" w:id="16"/>
+      <w:bookmarkStart w:colFirst="0" w:colLast="0" w:name="_kef0rjdcea3c" w:id="16"/>
       <w:bookmarkEnd w:id="16"/>
       <w:r>
         <w:rPr>
           <w:rtl w:val="0"/>
         </w:rPr>
-        <w:t xml:space="preserve">UC-1.0: Selecting a Piece (FR4)</w:t>
-      </w:r>
-    </w:p>
-    <w:p>
-      <w:pPr>
-        <w:rPr/>
-      </w:pPr>
-      <w:r>
-        <w:rPr>
-          <w:rtl w:val="0"/>
-        </w:rPr>
-        <w:t xml:space="preserve">The user will select a piece by clicking on its graphical representation in the relevant window. Once selected, the piece will glow/move/shake to indicate that the user has selected it. The board will then highlight the possible movements that the selected piece can make, or which of the opponents pieces may be captured by the selected piece.</w:t>
+        <w:t xml:space="preserve">UC-1.1: Moving a Piece (FR5)</w:t>
+      </w:r>
+    </w:p>
+    <w:p>
+      <w:pPr>
+        <w:rPr/>
+      </w:pPr>
+      <w:r>
+        <w:rPr>
+          <w:rtl w:val="0"/>
+        </w:rPr>
+        <w:t xml:space="preserve">To move a piece, the player will be able to click on any of the highlighted sections of the board. Once the move has completed, the user will see that the selected piece has now moved positions.</w:t>
       </w:r>
     </w:p>
     <w:p>
@@ -4747,24 +4722,24 @@
         <w:pStyle w:val="Heading2"/>
         <w:rPr/>
       </w:pPr>
-      <w:bookmarkStart w:colFirst="0" w:colLast="0" w:name="_kef0rjdcea3c" w:id="17"/>
+      <w:bookmarkStart w:colFirst="0" w:colLast="0" w:name="_b50yux49dmei" w:id="17"/>
       <w:bookmarkEnd w:id="17"/>
       <w:r>
         <w:rPr>
           <w:rtl w:val="0"/>
         </w:rPr>
-        <w:t xml:space="preserve">UC-1.1: Moving a Piece (FR5)</w:t>
-      </w:r>
-    </w:p>
-    <w:p>
-      <w:pPr>
-        <w:rPr/>
-      </w:pPr>
-      <w:r>
-        <w:rPr>
-          <w:rtl w:val="0"/>
-        </w:rPr>
-        <w:t xml:space="preserve">To move a piece, the player will be able to click on any of the highlighted sections of the board. Once the move has completed, the user will see that the selected piece has now moved positions.</w:t>
+        <w:t xml:space="preserve">UC-1.2: Capturing a Piece (FR5)</w:t>
+      </w:r>
+    </w:p>
+    <w:p>
+      <w:pPr>
+        <w:rPr/>
+      </w:pPr>
+      <w:r>
+        <w:rPr>
+          <w:rtl w:val="0"/>
+        </w:rPr>
+        <w:t xml:space="preserve">To capture an opponent’s piece, the player will first select their own piece, and any valid pieces available to capture will be highlighted. After selecting the target piece, the user's piece will reappear in the new position, and the opponent's piece will be removed from the board, signifying a successful capture.</w:t>
       </w:r>
     </w:p>
     <w:p>
@@ -4772,24 +4747,24 @@
         <w:pStyle w:val="Heading2"/>
         <w:rPr/>
       </w:pPr>
-      <w:bookmarkStart w:colFirst="0" w:colLast="0" w:name="_b50yux49dmei" w:id="18"/>
+      <w:bookmarkStart w:colFirst="0" w:colLast="0" w:name="_5jnresf552o4" w:id="18"/>
       <w:bookmarkEnd w:id="18"/>
       <w:r>
         <w:rPr>
           <w:rtl w:val="0"/>
         </w:rPr>
-        <w:t xml:space="preserve">UC-1.2: Capturing a Piece (FR5)</w:t>
-      </w:r>
-    </w:p>
-    <w:p>
-      <w:pPr>
-        <w:rPr/>
-      </w:pPr>
-      <w:r>
-        <w:rPr>
-          <w:rtl w:val="0"/>
-        </w:rPr>
-        <w:t xml:space="preserve">To capture an opponent’s piece, the player will first select their own piece, and any valid pieces available to capture will be highlighted. After selecting the target piece, the user's piece will reappear in the new position, and the opponent's piece will be removed from the board, signifying a successful capture.</w:t>
+        <w:t xml:space="preserve">UC-1.3: Changing Piece Selection (FR4)</w:t>
+      </w:r>
+    </w:p>
+    <w:p>
+      <w:pPr>
+        <w:rPr/>
+      </w:pPr>
+      <w:r>
+        <w:rPr>
+          <w:rtl w:val="0"/>
+        </w:rPr>
+        <w:t xml:space="preserve">After the player has selected a piece, they may choose to select another piece by simply clicking on another piece of their own. The selected piece will then switch from the former to the new selection. This will be shown by the piece's highlight changing so that the newly selected piece is now highlighted.</w:t>
       </w:r>
     </w:p>
     <w:p>
@@ -4797,24 +4772,24 @@
         <w:pStyle w:val="Heading2"/>
         <w:rPr/>
       </w:pPr>
-      <w:bookmarkStart w:colFirst="0" w:colLast="0" w:name="_5jnresf552o4" w:id="19"/>
+      <w:bookmarkStart w:colFirst="0" w:colLast="0" w:name="_udu0s13k677b" w:id="19"/>
       <w:bookmarkEnd w:id="19"/>
       <w:r>
         <w:rPr>
           <w:rtl w:val="0"/>
         </w:rPr>
-        <w:t xml:space="preserve">UC-1.3: Changing Piece Selection (FR4)</w:t>
-      </w:r>
-    </w:p>
-    <w:p>
-      <w:pPr>
-        <w:rPr/>
-      </w:pPr>
-      <w:r>
-        <w:rPr>
-          <w:rtl w:val="0"/>
-        </w:rPr>
-        <w:t xml:space="preserve">After the player has selected a piece, they may choose to select another piece by simply clicking on another piece of their own. The selected piece will then switch from the former to the new selection. This will be shown by the piece's highlight changing so that the newly selected piece is now highlighted.</w:t>
+        <w:t xml:space="preserve">UC-2.0: Quitting a Game (FR9)</w:t>
+      </w:r>
+    </w:p>
+    <w:p>
+      <w:pPr>
+        <w:rPr/>
+      </w:pPr>
+      <w:r>
+        <w:rPr>
+          <w:rtl w:val="0"/>
+        </w:rPr>
+        <w:t xml:space="preserve">At any point during the game, the player may choose to exit and return to the main menu. To do this, the player can select the “Quit Game” button and will then be prompted to confirm their choice to quit. Upon confirmation, the game will save its state to be loaded at another point in time, and the user will be returned to the main menu screen.</w:t>
       </w:r>
     </w:p>
     <w:p>
@@ -4822,24 +4797,24 @@
         <w:pStyle w:val="Heading2"/>
         <w:rPr/>
       </w:pPr>
-      <w:bookmarkStart w:colFirst="0" w:colLast="0" w:name="_udu0s13k677b" w:id="20"/>
+      <w:bookmarkStart w:colFirst="0" w:colLast="0" w:name="_ggc2b9et4d1j" w:id="20"/>
       <w:bookmarkEnd w:id="20"/>
       <w:r>
         <w:rPr>
           <w:rtl w:val="0"/>
         </w:rPr>
-        <w:t xml:space="preserve">UC-2.0: Quitting a Game (FR9)</w:t>
-      </w:r>
-    </w:p>
-    <w:p>
-      <w:pPr>
-        <w:rPr/>
-      </w:pPr>
-      <w:r>
-        <w:rPr>
-          <w:rtl w:val="0"/>
-        </w:rPr>
-        <w:t xml:space="preserve">At any point during the game, the player may choose to exit and return to the main menu. To do this, the player can select the “Quit Game” button and will then be prompted to confirm their choice to quit. Upon confirmation, the game will save its state to be loaded at another point in time, and the user will be returned to the main menu screen.</w:t>
+        <w:t xml:space="preserve">UC-3.0: Reviewing a Previous Game (FR10)</w:t>
+      </w:r>
+    </w:p>
+    <w:p>
+      <w:pPr>
+        <w:rPr/>
+      </w:pPr>
+      <w:r>
+        <w:rPr>
+          <w:rtl w:val="0"/>
+        </w:rPr>
+        <w:t xml:space="preserve">After reaching the main menu, the user can select to view a previous game (UC-0.0). Once the user has selected the relevant save file to load into the application, the board will be set, and the pieces placed at their beginning positions. Buttons will appear on the screen to show “Step Forward” or “Step Backwards”.</w:t>
       </w:r>
     </w:p>
     <w:p>
@@ -4847,24 +4822,24 @@
         <w:pStyle w:val="Heading2"/>
         <w:rPr/>
       </w:pPr>
-      <w:bookmarkStart w:colFirst="0" w:colLast="0" w:name="_ggc2b9et4d1j" w:id="21"/>
+      <w:bookmarkStart w:colFirst="0" w:colLast="0" w:name="_hnin9c68uqld" w:id="21"/>
       <w:bookmarkEnd w:id="21"/>
       <w:r>
         <w:rPr>
           <w:rtl w:val="0"/>
         </w:rPr>
-        <w:t xml:space="preserve">UC-3.0: Reviewing a Previous Game (FR10)</w:t>
-      </w:r>
-    </w:p>
-    <w:p>
-      <w:pPr>
-        <w:rPr/>
-      </w:pPr>
-      <w:r>
-        <w:rPr>
-          <w:rtl w:val="0"/>
-        </w:rPr>
-        <w:t xml:space="preserve">After selecting a previous game to review (UC-0.3) the user is presented with a board at the beginning of a game. Buttons will appear on the screen to show “Step Forward” or “Step Backwards”.</w:t>
+        <w:t xml:space="preserve">UC-3.1: Stepping Forward (FR10)</w:t>
+      </w:r>
+    </w:p>
+    <w:p>
+      <w:pPr>
+        <w:rPr/>
+      </w:pPr>
+      <w:r>
+        <w:rPr>
+          <w:rtl w:val="0"/>
+        </w:rPr>
+        <w:t xml:space="preserve">When the user selects the “Step Forward” button, the next change on the game board will be executed, showing the move according to the save file.</w:t>
       </w:r>
     </w:p>
     <w:p>
@@ -4872,24 +4847,24 @@
         <w:pStyle w:val="Heading2"/>
         <w:rPr/>
       </w:pPr>
-      <w:bookmarkStart w:colFirst="0" w:colLast="0" w:name="_hnin9c68uqld" w:id="22"/>
+      <w:bookmarkStart w:colFirst="0" w:colLast="0" w:name="_xqpwuuymfxeg" w:id="22"/>
       <w:bookmarkEnd w:id="22"/>
       <w:r>
         <w:rPr>
           <w:rtl w:val="0"/>
         </w:rPr>
-        <w:t xml:space="preserve">UC-3.1: Stepping Forward (FR10)</w:t>
-      </w:r>
-    </w:p>
-    <w:p>
-      <w:pPr>
-        <w:rPr/>
-      </w:pPr>
-      <w:r>
-        <w:rPr>
-          <w:rtl w:val="0"/>
-        </w:rPr>
-        <w:t xml:space="preserve">When the user selects the “Step Forward” button, the next change on the game board will be executed, showing the move according to the save file.</w:t>
+        <w:t xml:space="preserve">UC-3.2: Stepping Backwards (FR10)</w:t>
+      </w:r>
+    </w:p>
+    <w:p>
+      <w:pPr>
+        <w:rPr/>
+      </w:pPr>
+      <w:r>
+        <w:rPr>
+          <w:rtl w:val="0"/>
+        </w:rPr>
+        <w:t xml:space="preserve">When the user selects the “Step Backwards” button, the last change on the game board will be reverted, showing the previous state of the board according to the save file.</w:t>
       </w:r>
     </w:p>
     <w:p>
@@ -4897,24 +4872,24 @@
         <w:pStyle w:val="Heading2"/>
         <w:rPr/>
       </w:pPr>
-      <w:bookmarkStart w:colFirst="0" w:colLast="0" w:name="_xqpwuuymfxeg" w:id="23"/>
+      <w:bookmarkStart w:colFirst="0" w:colLast="0" w:name="_pyn7s34kk4y0" w:id="23"/>
       <w:bookmarkEnd w:id="23"/>
       <w:r>
         <w:rPr>
           <w:rtl w:val="0"/>
         </w:rPr>
-        <w:t xml:space="preserve">UC-3.2: Stepping Backwards (FR10)</w:t>
-      </w:r>
-    </w:p>
-    <w:p>
-      <w:pPr>
-        <w:rPr/>
-      </w:pPr>
-      <w:r>
-        <w:rPr>
-          <w:rtl w:val="0"/>
-        </w:rPr>
-        <w:t xml:space="preserve">When the user selects the “Step Backwards” button, the last change on the game board will be reverted, showing the previous state of the board according to the save file.</w:t>
+        <w:t xml:space="preserve">UC-4.0: End Of Game (FR8)</w:t>
+      </w:r>
+    </w:p>
+    <w:p>
+      <w:pPr>
+        <w:rPr/>
+      </w:pPr>
+      <w:r>
+        <w:rPr>
+          <w:rtl w:val="0"/>
+        </w:rPr>
+        <w:t xml:space="preserve">Either player may choose to end the game at any time by clicking a “End Game” button. Upon clicking this button, the user will be notified that the game will be saved for replay at a future point.</w:t>
       </w:r>
     </w:p>
     <w:p>
@@ -4922,24 +4897,24 @@
         <w:pStyle w:val="Heading2"/>
         <w:rPr/>
       </w:pPr>
-      <w:bookmarkStart w:colFirst="0" w:colLast="0" w:name="_pyn7s34kk4y0" w:id="24"/>
+      <w:bookmarkStart w:colFirst="0" w:colLast="0" w:name="_6594a5rn7x7a" w:id="24"/>
       <w:bookmarkEnd w:id="24"/>
       <w:r>
         <w:rPr>
           <w:rtl w:val="0"/>
         </w:rPr>
-        <w:t xml:space="preserve">UC-4.0: End Of Game (FR8)</w:t>
-      </w:r>
-    </w:p>
-    <w:p>
-      <w:pPr>
-        <w:rPr/>
-      </w:pPr>
-      <w:r>
-        <w:rPr>
-          <w:rtl w:val="0"/>
-        </w:rPr>
-        <w:t xml:space="preserve">Either player may choose to end the game at any time by clicking a “End Game” button. Upon clicking this button, the user will be notified that the game will be saved for replay at a future point.</w:t>
+        <w:t xml:space="preserve">UC-4.1: Detecting Check (FR6)</w:t>
+      </w:r>
+    </w:p>
+    <w:p>
+      <w:pPr>
+        <w:rPr/>
+      </w:pPr>
+      <w:r>
+        <w:rPr>
+          <w:rtl w:val="0"/>
+        </w:rPr>
+        <w:t xml:space="preserve">When the program detects that a king is in check, it will notify the user by highlighting the attacking piece(s), and the player's king.</w:t>
       </w:r>
     </w:p>
     <w:p>
@@ -4947,24 +4922,50 @@
         <w:pStyle w:val="Heading2"/>
         <w:rPr/>
       </w:pPr>
-      <w:bookmarkStart w:colFirst="0" w:colLast="0" w:name="_6594a5rn7x7a" w:id="25"/>
+      <w:bookmarkStart w:colFirst="0" w:colLast="0" w:name="_94pyid4eiwmm" w:id="25"/>
       <w:bookmarkEnd w:id="25"/>
       <w:r>
         <w:rPr>
           <w:rtl w:val="0"/>
         </w:rPr>
-        <w:t xml:space="preserve">UC-4.1: Detecting Check (FR6)</w:t>
-      </w:r>
-    </w:p>
-    <w:p>
-      <w:pPr>
-        <w:rPr/>
-      </w:pPr>
-      <w:r>
-        <w:rPr>
-          <w:rtl w:val="0"/>
-        </w:rPr>
-        <w:t xml:space="preserve">When the program detects that a king is in check, it will notify the user by highlighting the attacking piece, and the player's king.</w:t>
+        <w:t xml:space="preserve">UC-4.2: Detecting Checkmate (FR7)</w:t>
+      </w:r>
+    </w:p>
+    <w:p>
+      <w:pPr>
+        <w:rPr/>
+      </w:pPr>
+      <w:r>
+        <w:rPr>
+          <w:rtl w:val="0"/>
+        </w:rPr>
+        <w:t xml:space="preserve">If the program concludes that a player is in checkmate, the game will end and the program will display which of the players has won. The user will then be notified that the game will be saved for future viewing.</w:t>
+      </w:r>
+    </w:p>
+    <w:p>
+      <w:pPr>
+        <w:pStyle w:val="Heading1"/>
+        <w:rPr/>
+      </w:pPr>
+      <w:bookmarkStart w:colFirst="0" w:colLast="0" w:name="_fkwjlvqpr9xb" w:id="26"/>
+      <w:bookmarkEnd w:id="26"/>
+      <w:r>
+        <w:rPr>
+          <w:rtl w:val="0"/>
+        </w:rPr>
+        <w:t xml:space="preserve">4. ERROR CONDITIONS</w:t>
+      </w:r>
+    </w:p>
+    <w:p>
+      <w:pPr>
+        <w:ind w:left="0" w:firstLine="0"/>
+        <w:rPr/>
+      </w:pPr>
+      <w:r>
+        <w:rPr>
+          <w:rtl w:val="0"/>
+        </w:rPr>
+        <w:t xml:space="preserve">The following error conditions aim to address how to handle unintentional scenarios or illegal moves/states.</w:t>
       </w:r>
     </w:p>
     <w:p>
@@ -4972,28 +4973,107 @@
         <w:pStyle w:val="Heading2"/>
         <w:rPr/>
       </w:pPr>
-      <w:bookmarkStart w:colFirst="0" w:colLast="0" w:name="_94pyid4eiwmm" w:id="26"/>
-      <w:bookmarkEnd w:id="26"/>
-      <w:r>
-        <w:rPr>
-          <w:rtl w:val="0"/>
-        </w:rPr>
-        <w:t xml:space="preserve">UC-4.2: Detecting Checkmate (FR7)</w:t>
-      </w:r>
-    </w:p>
-    <w:p>
-      <w:pPr>
-        <w:rPr/>
-      </w:pPr>
-      <w:r>
-        <w:rPr>
-          <w:rtl w:val="0"/>
-        </w:rPr>
-        <w:t xml:space="preserve">If the program concludes that a player is in checkmate, the game will end and the program will display which if the players have won. The user will then be notified that the game will be saved for future viewing.</w:t>
-      </w:r>
-    </w:p>
-    <w:p>
-      <w:pPr>
+      <w:bookmarkStart w:colFirst="0" w:colLast="0" w:name="_cuiayn16bur1" w:id="27"/>
+      <w:bookmarkEnd w:id="27"/>
+      <w:r>
+        <w:rPr>
+          <w:rtl w:val="0"/>
+        </w:rPr>
+        <w:t xml:space="preserve">EC-0.0: Attempted Illegal Move</w:t>
+      </w:r>
+    </w:p>
+    <w:p>
+      <w:pPr>
+        <w:ind w:left="0" w:firstLine="0"/>
+        <w:rPr/>
+      </w:pPr>
+      <w:r>
+        <w:rPr>
+          <w:rtl w:val="0"/>
+        </w:rPr>
+        <w:t xml:space="preserve">After the user has selected a piece (UC-1.0), they will be shown valid positions to move the piece to. If the player attempts to select a position that is invalid for any reason, the application will highlight the target position chosen by the user in red, rather than a positive colour. The highlight will then fade, and the board will not have changed.</w:t>
+      </w:r>
+    </w:p>
+    <w:p>
+      <w:pPr>
+        <w:pStyle w:val="Heading2"/>
+        <w:rPr/>
+      </w:pPr>
+      <w:bookmarkStart w:colFirst="0" w:colLast="0" w:name="_44df6bj8ea5f" w:id="28"/>
+      <w:bookmarkEnd w:id="28"/>
+      <w:r>
+        <w:rPr>
+          <w:rtl w:val="0"/>
+        </w:rPr>
+        <w:t xml:space="preserve">EC-0.1: Attempted Illegal Capture</w:t>
+      </w:r>
+    </w:p>
+    <w:p>
+      <w:pPr>
+        <w:rPr/>
+      </w:pPr>
+      <w:r>
+        <w:rPr>
+          <w:rtl w:val="0"/>
+        </w:rPr>
+        <w:t xml:space="preserve">After the user has selected a piece (UC-1.0), they will be shown valid positions to move the piece to. If the player attempts to capture an opponent's piece that cannot be captured for any reason, the application will highlight the target piece chosen by the user in red, rather than a positive colour. The highlight will then fade, and the board will not have changed.</w:t>
+      </w:r>
+    </w:p>
+    <w:p>
+      <w:pPr>
+        <w:pStyle w:val="Heading2"/>
+        <w:rPr/>
+      </w:pPr>
+      <w:bookmarkStart w:colFirst="0" w:colLast="0" w:name="_1rolc5bup147" w:id="29"/>
+      <w:bookmarkEnd w:id="29"/>
+      <w:r>
+        <w:rPr>
+          <w:rtl w:val="0"/>
+        </w:rPr>
+        <w:t xml:space="preserve">EC-0.2: Attempted Illegal Castling</w:t>
+      </w:r>
+    </w:p>
+    <w:p>
+      <w:pPr>
+        <w:ind w:left="0" w:firstLine="0"/>
+        <w:rPr/>
+      </w:pPr>
+      <w:r>
+        <w:rPr>
+          <w:rtl w:val="0"/>
+        </w:rPr>
+        <w:t xml:space="preserve">After the user has selected the piece to move (the Castle or King), it will be highlighted as described in UC-1.0. If the user then selects a Castle or King (whichever is to be moved) that cannot be castled, the second selected piece will highlight in red, showing that this is an invalid move.</w:t>
+      </w:r>
+    </w:p>
+    <w:p>
+      <w:pPr>
+        <w:pStyle w:val="Heading2"/>
+        <w:rPr/>
+      </w:pPr>
+      <w:bookmarkStart w:colFirst="0" w:colLast="0" w:name="_wcei4j9cwh2s" w:id="30"/>
+      <w:bookmarkEnd w:id="30"/>
+      <w:r>
+        <w:rPr>
+          <w:rtl w:val="0"/>
+        </w:rPr>
+        <w:t xml:space="preserve">EC-1.0: Resuming a Corrupted or Invalid Game</w:t>
+      </w:r>
+    </w:p>
+    <w:p>
+      <w:pPr>
+        <w:ind w:left="0" w:firstLine="0"/>
+        <w:rPr/>
+      </w:pPr>
+      <w:r>
+        <w:rPr>
+          <w:rtl w:val="0"/>
+        </w:rPr>
+        <w:t xml:space="preserve">If the user attempts to view a previously saved game file that is corrupted or contains invalid data and replay it, the game will be unaware of this until it encounters the error. Upon triggering this error, the user will be notified that there was an issue viewing the game, and a button to acknowledge this will be shown. Upon acknowledging the message, the user will be returned to the main menu.</w:t>
+      </w:r>
+    </w:p>
+    <w:p>
+      <w:pPr>
+        <w:ind w:left="0" w:firstLine="0"/>
         <w:rPr/>
       </w:pPr>
       <w:r>
@@ -5010,151 +5090,8 @@
         <w:pStyle w:val="Heading1"/>
         <w:rPr/>
       </w:pPr>
-      <w:bookmarkStart w:colFirst="0" w:colLast="0" w:name="_fkwjlvqpr9xb" w:id="27"/>
-      <w:bookmarkEnd w:id="27"/>
-      <w:r>
-        <w:rPr>
-          <w:rtl w:val="0"/>
-        </w:rPr>
-        <w:t xml:space="preserve">4. ERROR CONDITIONS</w:t>
-      </w:r>
-    </w:p>
-    <w:p>
-      <w:pPr>
-        <w:ind w:left="0" w:firstLine="0"/>
-        <w:rPr/>
-      </w:pPr>
-      <w:r>
-        <w:rPr>
-          <w:rtl w:val="0"/>
-        </w:rPr>
-        <w:t xml:space="preserve">The following error conditions aim to address how to handle unintentional scenarios or illegal moves/states.</w:t>
-      </w:r>
-    </w:p>
-    <w:p>
-      <w:pPr>
-        <w:pStyle w:val="Heading2"/>
-        <w:rPr/>
-      </w:pPr>
-      <w:bookmarkStart w:colFirst="0" w:colLast="0" w:name="_cuiayn16bur1" w:id="28"/>
-      <w:bookmarkEnd w:id="28"/>
-      <w:r>
-        <w:rPr>
-          <w:rtl w:val="0"/>
-        </w:rPr>
-        <w:t xml:space="preserve">EC-0.0: Attempted Illegal Move</w:t>
-      </w:r>
-    </w:p>
-    <w:p>
-      <w:pPr>
-        <w:ind w:left="0" w:firstLine="0"/>
-        <w:rPr/>
-      </w:pPr>
-      <w:r>
-        <w:rPr>
-          <w:rtl w:val="0"/>
-        </w:rPr>
-        <w:t xml:space="preserve">After the user has selected a piece (UC-1.0), they will be shown valid positions to move the piece to. If the player attempts to select a position that is invalid for any reason, the application will highlight the target position chosen by the user in red, rather than a positive colour. The highlight will then fade, and the board will not have changed.</w:t>
-      </w:r>
-    </w:p>
-    <w:p>
-      <w:pPr>
-        <w:pStyle w:val="Heading2"/>
-        <w:rPr/>
-      </w:pPr>
-      <w:bookmarkStart w:colFirst="0" w:colLast="0" w:name="_44df6bj8ea5f" w:id="29"/>
-      <w:bookmarkEnd w:id="29"/>
-      <w:r>
-        <w:rPr>
-          <w:rtl w:val="0"/>
-        </w:rPr>
-        <w:t xml:space="preserve">EC-0.1: Attempted Illegal Capture</w:t>
-      </w:r>
-    </w:p>
-    <w:p>
-      <w:pPr>
-        <w:rPr/>
-      </w:pPr>
-      <w:r>
-        <w:rPr>
-          <w:rtl w:val="0"/>
-        </w:rPr>
-        <w:t xml:space="preserve">After the user has selected a piece (UC-1.0), they will be shown valid positions to move the piece to. If the player attempts to capture an opponent's piece that cannot be captured for any reason, the application will highlight the target piece chosen by the user in red, rather than a positive colour. The highlight will then fade, and the board will not have changed.</w:t>
-      </w:r>
-    </w:p>
-    <w:p>
-      <w:pPr>
-        <w:pStyle w:val="Heading2"/>
-        <w:rPr/>
-      </w:pPr>
-      <w:bookmarkStart w:colFirst="0" w:colLast="0" w:name="_1rolc5bup147" w:id="30"/>
-      <w:bookmarkEnd w:id="30"/>
-      <w:r>
-        <w:rPr>
-          <w:rtl w:val="0"/>
-        </w:rPr>
-        <w:t xml:space="preserve">EC-0.2: Attempted Illegal Castling</w:t>
-      </w:r>
-    </w:p>
-    <w:p>
-      <w:pPr>
-        <w:ind w:left="0" w:firstLine="0"/>
-        <w:rPr/>
-      </w:pPr>
-      <w:r>
-        <w:rPr>
-          <w:rtl w:val="0"/>
-        </w:rPr>
-        <w:t xml:space="preserve">After the user has selected the piece to move (the Castle or King), it will be highlighted as described in UC-1.0. If the user then selects a Castle or King (whichever is to be moved) that cannot be castled, the second selected piece will highlight in red, showing that this is an invalid move.</w:t>
-      </w:r>
-    </w:p>
-    <w:p>
-      <w:pPr>
-        <w:pStyle w:val="Heading2"/>
-        <w:rPr/>
-      </w:pPr>
-      <w:bookmarkStart w:colFirst="0" w:colLast="0" w:name="_wcei4j9cwh2s" w:id="31"/>
+      <w:bookmarkStart w:colFirst="0" w:colLast="0" w:name="_3iq0azfr34na" w:id="31"/>
       <w:bookmarkEnd w:id="31"/>
-      <w:r>
-        <w:rPr>
-          <w:rtl w:val="0"/>
-        </w:rPr>
-        <w:t xml:space="preserve">EC-1.0: Resuming a Corrupted or Invalid Game</w:t>
-      </w:r>
-    </w:p>
-    <w:p>
-      <w:pPr>
-        <w:ind w:left="0" w:firstLine="0"/>
-        <w:rPr/>
-      </w:pPr>
-      <w:r>
-        <w:rPr>
-          <w:rtl w:val="0"/>
-        </w:rPr>
-        <w:t xml:space="preserve">If the user attempts to view a previously saved game file that is corrupted or contains invalid data and replay it, the game will be unaware of this until it encounters the error. Upon triggering this error, the user will be notified that there was an issue viewing the game, and a button to acknowledge this will be shown. Upon acknowledging the message, the user will be returned to the main menu.</w:t>
-      </w:r>
-    </w:p>
-    <w:p>
-      <w:pPr>
-        <w:ind w:left="0" w:firstLine="0"/>
-        <w:rPr/>
-      </w:pPr>
-      <w:r>
-        <w:br w:type="page"/>
-      </w:r>
-      <w:r>
-        <w:rPr>
-          <w:rtl w:val="0"/>
-        </w:rPr>
-      </w:r>
-    </w:p>
-    <w:p>
-      <w:pPr>
-        <w:pStyle w:val="Heading1"/>
-        <w:rPr/>
-      </w:pPr>
-      <w:bookmarkStart w:colFirst="0" w:colLast="0" w:name="_3iq0azfr34na" w:id="32"/>
-      <w:bookmarkEnd w:id="32"/>
       <w:r>
         <w:rPr>
           <w:rtl w:val="0"/>
@@ -5288,8 +5225,8 @@
         <w:pStyle w:val="Heading1"/>
         <w:rPr/>
       </w:pPr>
-      <w:bookmarkStart w:colFirst="0" w:colLast="0" w:name="_m4u7vnsmocd5" w:id="33"/>
-      <w:bookmarkEnd w:id="33"/>
+      <w:bookmarkStart w:colFirst="0" w:colLast="0" w:name="_m4u7vnsmocd5" w:id="32"/>
+      <w:bookmarkEnd w:id="32"/>
       <w:r>
         <w:rPr>
           <w:rtl w:val="0"/>
@@ -5959,6 +5896,164 @@
           </w:p>
         </w:tc>
       </w:tr>
+      <w:tr>
+        <w:trPr>
+          <w:cantSplit w:val="0"/>
+          <w:tblHeader w:val="0"/>
+        </w:trPr>
+        <w:tc>
+          <w:tcPr>
+            <w:shd w:fill="auto" w:val="clear"/>
+            <w:tcMar>
+              <w:top w:w="100.0" w:type="dxa"/>
+              <w:left w:w="100.0" w:type="dxa"/>
+              <w:bottom w:w="100.0" w:type="dxa"/>
+              <w:right w:w="100.0" w:type="dxa"/>
+            </w:tcMar>
+            <w:vAlign w:val="top"/>
+          </w:tcPr>
+          <w:p>
+            <w:pPr>
+              <w:keepNext w:val="0"/>
+              <w:keepLines w:val="0"/>
+              <w:pageBreakBefore w:val="0"/>
+              <w:widowControl w:val="0"/>
+              <w:pBdr>
+                <w:top w:space="0" w:sz="0" w:val="nil"/>
+                <w:left w:space="0" w:sz="0" w:val="nil"/>
+                <w:bottom w:space="0" w:sz="0" w:val="nil"/>
+                <w:right w:space="0" w:sz="0" w:val="nil"/>
+                <w:between w:space="0" w:sz="0" w:val="nil"/>
+              </w:pBdr>
+              <w:shd w:fill="auto" w:val="clear"/>
+              <w:spacing w:after="0" w:before="0" w:line="240" w:lineRule="auto"/>
+              <w:ind w:left="0" w:right="0" w:firstLine="0"/>
+              <w:jc w:val="left"/>
+              <w:rPr/>
+            </w:pPr>
+            <w:r>
+              <w:rPr>
+                <w:rtl w:val="0"/>
+              </w:rPr>
+              <w:t xml:space="preserve">0.4</w:t>
+            </w:r>
+          </w:p>
+        </w:tc>
+        <w:tc>
+          <w:tcPr>
+            <w:shd w:fill="auto" w:val="clear"/>
+            <w:tcMar>
+              <w:top w:w="100.0" w:type="dxa"/>
+              <w:left w:w="100.0" w:type="dxa"/>
+              <w:bottom w:w="100.0" w:type="dxa"/>
+              <w:right w:w="100.0" w:type="dxa"/>
+            </w:tcMar>
+            <w:vAlign w:val="top"/>
+          </w:tcPr>
+          <w:p>
+            <w:pPr>
+              <w:keepNext w:val="0"/>
+              <w:keepLines w:val="0"/>
+              <w:pageBreakBefore w:val="0"/>
+              <w:widowControl w:val="0"/>
+              <w:pBdr>
+                <w:top w:space="0" w:sz="0" w:val="nil"/>
+                <w:left w:space="0" w:sz="0" w:val="nil"/>
+                <w:bottom w:space="0" w:sz="0" w:val="nil"/>
+                <w:right w:space="0" w:sz="0" w:val="nil"/>
+                <w:between w:space="0" w:sz="0" w:val="nil"/>
+              </w:pBdr>
+              <w:shd w:fill="auto" w:val="clear"/>
+              <w:spacing w:after="0" w:before="0" w:line="240" w:lineRule="auto"/>
+              <w:ind w:left="0" w:right="0" w:firstLine="0"/>
+              <w:jc w:val="left"/>
+              <w:rPr/>
+            </w:pPr>
+            <w:r>
+              <w:rPr>
+                <w:rtl w:val="0"/>
+              </w:rPr>
+              <w:t xml:space="preserve">22/02/23</w:t>
+            </w:r>
+          </w:p>
+        </w:tc>
+        <w:tc>
+          <w:tcPr>
+            <w:shd w:fill="auto" w:val="clear"/>
+            <w:tcMar>
+              <w:top w:w="100.0" w:type="dxa"/>
+              <w:left w:w="100.0" w:type="dxa"/>
+              <w:bottom w:w="100.0" w:type="dxa"/>
+              <w:right w:w="100.0" w:type="dxa"/>
+            </w:tcMar>
+            <w:vAlign w:val="top"/>
+          </w:tcPr>
+          <w:p>
+            <w:pPr>
+              <w:keepNext w:val="0"/>
+              <w:keepLines w:val="0"/>
+              <w:pageBreakBefore w:val="0"/>
+              <w:widowControl w:val="0"/>
+              <w:pBdr>
+                <w:top w:space="0" w:sz="0" w:val="nil"/>
+                <w:left w:space="0" w:sz="0" w:val="nil"/>
+                <w:bottom w:space="0" w:sz="0" w:val="nil"/>
+                <w:right w:space="0" w:sz="0" w:val="nil"/>
+                <w:between w:space="0" w:sz="0" w:val="nil"/>
+              </w:pBdr>
+              <w:shd w:fill="auto" w:val="clear"/>
+              <w:spacing w:after="0" w:before="0" w:line="240" w:lineRule="auto"/>
+              <w:ind w:left="0" w:right="0" w:firstLine="0"/>
+              <w:jc w:val="left"/>
+              <w:rPr/>
+            </w:pPr>
+            <w:r>
+              <w:rPr>
+                <w:rtl w:val="0"/>
+              </w:rPr>
+              <w:t xml:space="preserve">Removed duplicate use case (UC-0.3).</w:t>
+            </w:r>
+          </w:p>
+        </w:tc>
+        <w:tc>
+          <w:tcPr>
+            <w:shd w:fill="auto" w:val="clear"/>
+            <w:tcMar>
+              <w:top w:w="100.0" w:type="dxa"/>
+              <w:left w:w="100.0" w:type="dxa"/>
+              <w:bottom w:w="100.0" w:type="dxa"/>
+              <w:right w:w="100.0" w:type="dxa"/>
+            </w:tcMar>
+            <w:vAlign w:val="top"/>
+          </w:tcPr>
+          <w:p>
+            <w:pPr>
+              <w:keepNext w:val="0"/>
+              <w:keepLines w:val="0"/>
+              <w:pageBreakBefore w:val="0"/>
+              <w:widowControl w:val="0"/>
+              <w:pBdr>
+                <w:top w:space="0" w:sz="0" w:val="nil"/>
+                <w:left w:space="0" w:sz="0" w:val="nil"/>
+                <w:bottom w:space="0" w:sz="0" w:val="nil"/>
+                <w:right w:space="0" w:sz="0" w:val="nil"/>
+                <w:between w:space="0" w:sz="0" w:val="nil"/>
+              </w:pBdr>
+              <w:shd w:fill="auto" w:val="clear"/>
+              <w:spacing w:after="0" w:before="0" w:line="240" w:lineRule="auto"/>
+              <w:ind w:left="0" w:right="0" w:firstLine="0"/>
+              <w:jc w:val="left"/>
+              <w:rPr/>
+            </w:pPr>
+            <w:r>
+              <w:rPr>
+                <w:rtl w:val="0"/>
+              </w:rPr>
+              <w:t xml:space="preserve">TYW1</w:t>
+            </w:r>
+          </w:p>
+        </w:tc>
+      </w:tr>
     </w:tbl>
     <w:p>
       <w:pPr>
@@ -6011,7 +6106,7 @@
       <w:rPr>
         <w:rtl w:val="0"/>
       </w:rPr>
-      <w:t xml:space="preserve"> of 9</w:t>
+      <w:t xml:space="preserve"> of 8</w:t>
     </w:r>
   </w:p>
 </w:ftr>
@@ -6032,7 +6127,7 @@
         <w:szCs w:val="20"/>
         <w:rtl w:val="0"/>
       </w:rPr>
-      <w:t xml:space="preserve">Software Engineering Group Project - UI Specification / 0.3 (Draft)</w:t>
+      <w:t xml:space="preserve">Software Engineering Group Project - UI Specification / 0.4 (Draft)</w:t>
     </w:r>
   </w:p>
 </w:hdr>

</xml_diff>

<commit_message>
1. Minor alterations to minutes. 2. Updated config_refs.md to include new UI and Test Spec. versions. 3. Updated UI Spec to the latest version (0.5, Draft)
</commit_message>
<xml_diff>
--- a/docs/ui_spec/UI-Spec-Docu-GP9.docx
+++ b/docs/ui_spec/UI-Spec-Docu-GP9.docx
@@ -489,7 +489,7 @@
               <w:rPr>
                 <w:rtl w:val="0"/>
               </w:rPr>
-              <w:t xml:space="preserve">0.4</w:t>
+              <w:t xml:space="preserve">0.5</w:t>
             </w:r>
           </w:p>
         </w:tc>
@@ -2424,7 +2424,7 @@
               <w:vertAlign w:val="baseline"/>
             </w:rPr>
           </w:pPr>
-          <w:hyperlink w:anchor="_ths2jpk3l0ya">
+          <w:hyperlink w:anchor="_lml2j7q1nfp9">
             <w:r>
               <w:rPr>
                 <w:rFonts w:ascii="Arial" w:cs="Arial" w:eastAsia="Arial" w:hAnsi="Arial"/>
@@ -2440,7 +2440,7 @@
                 <w:vertAlign w:val="baseline"/>
                 <w:rtl w:val="0"/>
               </w:rPr>
-              <w:t xml:space="preserve">UC-0.3: Viewing a Previous Game (FR10)</w:t>
+              <w:t xml:space="preserve">UC-1.0: Selecting a Piece (FR4)</w:t>
             </w:r>
           </w:hyperlink>
           <w:r>
@@ -2462,7 +2462,7 @@
           </w:r>
           <w:r>
             <w:fldChar w:fldCharType="begin"/>
-            <w:instrText xml:space="preserve"> PAGEREF _ths2jpk3l0ya \h </w:instrText>
+            <w:instrText xml:space="preserve"> PAGEREF _lml2j7q1nfp9 \h </w:instrText>
             <w:fldChar w:fldCharType="separate"/>
           </w:r>
           <w:r>
@@ -2512,7 +2512,7 @@
               <w:vertAlign w:val="baseline"/>
             </w:rPr>
           </w:pPr>
-          <w:hyperlink w:anchor="_lml2j7q1nfp9">
+          <w:hyperlink w:anchor="_kef0rjdcea3c">
             <w:r>
               <w:rPr>
                 <w:rFonts w:ascii="Arial" w:cs="Arial" w:eastAsia="Arial" w:hAnsi="Arial"/>
@@ -2528,7 +2528,7 @@
                 <w:vertAlign w:val="baseline"/>
                 <w:rtl w:val="0"/>
               </w:rPr>
-              <w:t xml:space="preserve">UC-1.0: Selecting a Piece (FR4)</w:t>
+              <w:t xml:space="preserve">UC-1.1: Moving a Piece (FR5)</w:t>
             </w:r>
           </w:hyperlink>
           <w:r>
@@ -2550,7 +2550,7 @@
           </w:r>
           <w:r>
             <w:fldChar w:fldCharType="begin"/>
-            <w:instrText xml:space="preserve"> PAGEREF _lml2j7q1nfp9 \h </w:instrText>
+            <w:instrText xml:space="preserve"> PAGEREF _kef0rjdcea3c \h </w:instrText>
             <w:fldChar w:fldCharType="separate"/>
           </w:r>
           <w:r>
@@ -2600,7 +2600,7 @@
               <w:vertAlign w:val="baseline"/>
             </w:rPr>
           </w:pPr>
-          <w:hyperlink w:anchor="_kef0rjdcea3c">
+          <w:hyperlink w:anchor="_b50yux49dmei">
             <w:r>
               <w:rPr>
                 <w:rFonts w:ascii="Arial" w:cs="Arial" w:eastAsia="Arial" w:hAnsi="Arial"/>
@@ -2616,7 +2616,7 @@
                 <w:vertAlign w:val="baseline"/>
                 <w:rtl w:val="0"/>
               </w:rPr>
-              <w:t xml:space="preserve">UC-1.1: Moving a Piece (FR5)</w:t>
+              <w:t xml:space="preserve">UC-1.2: Capturing a Piece (FR5)</w:t>
             </w:r>
           </w:hyperlink>
           <w:r>
@@ -2638,7 +2638,7 @@
           </w:r>
           <w:r>
             <w:fldChar w:fldCharType="begin"/>
-            <w:instrText xml:space="preserve"> PAGEREF _kef0rjdcea3c \h </w:instrText>
+            <w:instrText xml:space="preserve"> PAGEREF _b50yux49dmei \h </w:instrText>
             <w:fldChar w:fldCharType="separate"/>
           </w:r>
           <w:r>
@@ -2688,7 +2688,7 @@
               <w:vertAlign w:val="baseline"/>
             </w:rPr>
           </w:pPr>
-          <w:hyperlink w:anchor="_b50yux49dmei">
+          <w:hyperlink w:anchor="_5jnresf552o4">
             <w:r>
               <w:rPr>
                 <w:rFonts w:ascii="Arial" w:cs="Arial" w:eastAsia="Arial" w:hAnsi="Arial"/>
@@ -2704,7 +2704,7 @@
                 <w:vertAlign w:val="baseline"/>
                 <w:rtl w:val="0"/>
               </w:rPr>
-              <w:t xml:space="preserve">UC-1.2: Capturing a Piece (FR5)</w:t>
+              <w:t xml:space="preserve">UC-1.3: Changing Piece Selection (FR4)</w:t>
             </w:r>
           </w:hyperlink>
           <w:r>
@@ -2726,7 +2726,7 @@
           </w:r>
           <w:r>
             <w:fldChar w:fldCharType="begin"/>
-            <w:instrText xml:space="preserve"> PAGEREF _b50yux49dmei \h </w:instrText>
+            <w:instrText xml:space="preserve"> PAGEREF _5jnresf552o4 \h </w:instrText>
             <w:fldChar w:fldCharType="separate"/>
           </w:r>
           <w:r>
@@ -2744,7 +2744,7 @@
               <w:vertAlign w:val="baseline"/>
               <w:rtl w:val="0"/>
             </w:rPr>
-            <w:t xml:space="preserve">6</w:t>
+            <w:t xml:space="preserve">5</w:t>
           </w:r>
           <w:r>
             <w:fldChar w:fldCharType="end"/>
@@ -2776,7 +2776,7 @@
               <w:vertAlign w:val="baseline"/>
             </w:rPr>
           </w:pPr>
-          <w:hyperlink w:anchor="_5jnresf552o4">
+          <w:hyperlink w:anchor="_udu0s13k677b">
             <w:r>
               <w:rPr>
                 <w:rFonts w:ascii="Arial" w:cs="Arial" w:eastAsia="Arial" w:hAnsi="Arial"/>
@@ -2792,7 +2792,7 @@
                 <w:vertAlign w:val="baseline"/>
                 <w:rtl w:val="0"/>
               </w:rPr>
-              <w:t xml:space="preserve">UC-1.3: Changing Piece Selection (FR4)</w:t>
+              <w:t xml:space="preserve">UC-2.0: Quitting a Game (FR9)</w:t>
             </w:r>
           </w:hyperlink>
           <w:r>
@@ -2814,7 +2814,7 @@
           </w:r>
           <w:r>
             <w:fldChar w:fldCharType="begin"/>
-            <w:instrText xml:space="preserve"> PAGEREF _5jnresf552o4 \h </w:instrText>
+            <w:instrText xml:space="preserve"> PAGEREF _udu0s13k677b \h </w:instrText>
             <w:fldChar w:fldCharType="separate"/>
           </w:r>
           <w:r>
@@ -2864,7 +2864,7 @@
               <w:vertAlign w:val="baseline"/>
             </w:rPr>
           </w:pPr>
-          <w:hyperlink w:anchor="_udu0s13k677b">
+          <w:hyperlink w:anchor="_ggc2b9et4d1j">
             <w:r>
               <w:rPr>
                 <w:rFonts w:ascii="Arial" w:cs="Arial" w:eastAsia="Arial" w:hAnsi="Arial"/>
@@ -2880,7 +2880,7 @@
                 <w:vertAlign w:val="baseline"/>
                 <w:rtl w:val="0"/>
               </w:rPr>
-              <w:t xml:space="preserve">UC-2.0: Quitting a Game (FR9)</w:t>
+              <w:t xml:space="preserve">UC-3.0: Reviewing a Previous Game (FR10)</w:t>
             </w:r>
           </w:hyperlink>
           <w:r>
@@ -2902,7 +2902,7 @@
           </w:r>
           <w:r>
             <w:fldChar w:fldCharType="begin"/>
-            <w:instrText xml:space="preserve"> PAGEREF _udu0s13k677b \h </w:instrText>
+            <w:instrText xml:space="preserve"> PAGEREF _ggc2b9et4d1j \h </w:instrText>
             <w:fldChar w:fldCharType="separate"/>
           </w:r>
           <w:r>
@@ -2952,7 +2952,7 @@
               <w:vertAlign w:val="baseline"/>
             </w:rPr>
           </w:pPr>
-          <w:hyperlink w:anchor="_ggc2b9et4d1j">
+          <w:hyperlink w:anchor="_hnin9c68uqld">
             <w:r>
               <w:rPr>
                 <w:rFonts w:ascii="Arial" w:cs="Arial" w:eastAsia="Arial" w:hAnsi="Arial"/>
@@ -2968,7 +2968,7 @@
                 <w:vertAlign w:val="baseline"/>
                 <w:rtl w:val="0"/>
               </w:rPr>
-              <w:t xml:space="preserve">UC-3.0: Reviewing a Previous Game (FR10)</w:t>
+              <w:t xml:space="preserve">UC-3.1: Stepping Forward (FR10)</w:t>
             </w:r>
           </w:hyperlink>
           <w:r>
@@ -2990,7 +2990,7 @@
           </w:r>
           <w:r>
             <w:fldChar w:fldCharType="begin"/>
-            <w:instrText xml:space="preserve"> PAGEREF _ggc2b9et4d1j \h </w:instrText>
+            <w:instrText xml:space="preserve"> PAGEREF _hnin9c68uqld \h </w:instrText>
             <w:fldChar w:fldCharType="separate"/>
           </w:r>
           <w:r>
@@ -3040,7 +3040,7 @@
               <w:vertAlign w:val="baseline"/>
             </w:rPr>
           </w:pPr>
-          <w:hyperlink w:anchor="_hnin9c68uqld">
+          <w:hyperlink w:anchor="_xqpwuuymfxeg">
             <w:r>
               <w:rPr>
                 <w:rFonts w:ascii="Arial" w:cs="Arial" w:eastAsia="Arial" w:hAnsi="Arial"/>
@@ -3056,7 +3056,7 @@
                 <w:vertAlign w:val="baseline"/>
                 <w:rtl w:val="0"/>
               </w:rPr>
-              <w:t xml:space="preserve">UC-3.1: Stepping Forward (FR10)</w:t>
+              <w:t xml:space="preserve">UC-3.2: Stepping Backwards (FR10)</w:t>
             </w:r>
           </w:hyperlink>
           <w:r>
@@ -3078,7 +3078,7 @@
           </w:r>
           <w:r>
             <w:fldChar w:fldCharType="begin"/>
-            <w:instrText xml:space="preserve"> PAGEREF _hnin9c68uqld \h </w:instrText>
+            <w:instrText xml:space="preserve"> PAGEREF _xqpwuuymfxeg \h </w:instrText>
             <w:fldChar w:fldCharType="separate"/>
           </w:r>
           <w:r>
@@ -3128,7 +3128,7 @@
               <w:vertAlign w:val="baseline"/>
             </w:rPr>
           </w:pPr>
-          <w:hyperlink w:anchor="_xqpwuuymfxeg">
+          <w:hyperlink w:anchor="_pyn7s34kk4y0">
             <w:r>
               <w:rPr>
                 <w:rFonts w:ascii="Arial" w:cs="Arial" w:eastAsia="Arial" w:hAnsi="Arial"/>
@@ -3144,7 +3144,7 @@
                 <w:vertAlign w:val="baseline"/>
                 <w:rtl w:val="0"/>
               </w:rPr>
-              <w:t xml:space="preserve">UC-3.2: Stepping Backwards (FR10)</w:t>
+              <w:t xml:space="preserve">UC-4.0: End Of Game (FR8)</w:t>
             </w:r>
           </w:hyperlink>
           <w:r>
@@ -3166,7 +3166,7 @@
           </w:r>
           <w:r>
             <w:fldChar w:fldCharType="begin"/>
-            <w:instrText xml:space="preserve"> PAGEREF _xqpwuuymfxeg \h </w:instrText>
+            <w:instrText xml:space="preserve"> PAGEREF _pyn7s34kk4y0 \h </w:instrText>
             <w:fldChar w:fldCharType="separate"/>
           </w:r>
           <w:r>
@@ -3216,7 +3216,7 @@
               <w:vertAlign w:val="baseline"/>
             </w:rPr>
           </w:pPr>
-          <w:hyperlink w:anchor="_pyn7s34kk4y0">
+          <w:hyperlink w:anchor="_6594a5rn7x7a">
             <w:r>
               <w:rPr>
                 <w:rFonts w:ascii="Arial" w:cs="Arial" w:eastAsia="Arial" w:hAnsi="Arial"/>
@@ -3232,7 +3232,7 @@
                 <w:vertAlign w:val="baseline"/>
                 <w:rtl w:val="0"/>
               </w:rPr>
-              <w:t xml:space="preserve">UC-4.0: End Of Game (FR8)</w:t>
+              <w:t xml:space="preserve">UC-4.1: Detecting Check (FR6)</w:t>
             </w:r>
           </w:hyperlink>
           <w:r>
@@ -3254,7 +3254,7 @@
           </w:r>
           <w:r>
             <w:fldChar w:fldCharType="begin"/>
-            <w:instrText xml:space="preserve"> PAGEREF _pyn7s34kk4y0 \h </w:instrText>
+            <w:instrText xml:space="preserve"> PAGEREF _6594a5rn7x7a \h </w:instrText>
             <w:fldChar w:fldCharType="separate"/>
           </w:r>
           <w:r>
@@ -3304,7 +3304,7 @@
               <w:vertAlign w:val="baseline"/>
             </w:rPr>
           </w:pPr>
-          <w:hyperlink w:anchor="_6594a5rn7x7a">
+          <w:hyperlink w:anchor="_94pyid4eiwmm">
             <w:r>
               <w:rPr>
                 <w:rFonts w:ascii="Arial" w:cs="Arial" w:eastAsia="Arial" w:hAnsi="Arial"/>
@@ -3320,7 +3320,7 @@
                 <w:vertAlign w:val="baseline"/>
                 <w:rtl w:val="0"/>
               </w:rPr>
-              <w:t xml:space="preserve">UC-4.1: Detecting Check (FR6)</w:t>
+              <w:t xml:space="preserve">UC-4.2: Detecting Checkmate (FR7)</w:t>
             </w:r>
           </w:hyperlink>
           <w:r>
@@ -3342,7 +3342,7 @@
           </w:r>
           <w:r>
             <w:fldChar w:fldCharType="begin"/>
-            <w:instrText xml:space="preserve"> PAGEREF _6594a5rn7x7a \h </w:instrText>
+            <w:instrText xml:space="preserve"> PAGEREF _94pyid4eiwmm \h </w:instrText>
             <w:fldChar w:fldCharType="separate"/>
           </w:r>
           <w:r>
@@ -3361,6 +3361,94 @@
               <w:rtl w:val="0"/>
             </w:rPr>
             <w:t xml:space="preserve">6</w:t>
+          </w:r>
+          <w:r>
+            <w:fldChar w:fldCharType="end"/>
+          </w:r>
+          <w:r>
+            <w:rPr>
+              <w:rtl w:val="0"/>
+            </w:rPr>
+          </w:r>
+        </w:p>
+        <w:p>
+          <w:pPr>
+            <w:tabs>
+              <w:tab w:val="right" w:leader="none" w:pos="9025.511811023624"/>
+            </w:tabs>
+            <w:spacing w:before="200" w:line="240" w:lineRule="auto"/>
+            <w:ind w:left="0" w:firstLine="0"/>
+            <w:rPr>
+              <w:rFonts w:ascii="Arial" w:cs="Arial" w:eastAsia="Arial" w:hAnsi="Arial"/>
+              <w:b w:val="1"/>
+              <w:i w:val="0"/>
+              <w:smallCaps w:val="0"/>
+              <w:strike w:val="0"/>
+              <w:color w:val="000000"/>
+              <w:sz w:val="22"/>
+              <w:szCs w:val="22"/>
+              <w:u w:val="none"/>
+              <w:shd w:fill="auto" w:val="clear"/>
+              <w:vertAlign w:val="baseline"/>
+            </w:rPr>
+          </w:pPr>
+          <w:hyperlink w:anchor="_fkwjlvqpr9xb">
+            <w:r>
+              <w:rPr>
+                <w:rFonts w:ascii="Arial" w:cs="Arial" w:eastAsia="Arial" w:hAnsi="Arial"/>
+                <w:b w:val="1"/>
+                <w:i w:val="0"/>
+                <w:smallCaps w:val="0"/>
+                <w:strike w:val="0"/>
+                <w:color w:val="000000"/>
+                <w:sz w:val="22"/>
+                <w:szCs w:val="22"/>
+                <w:u w:val="none"/>
+                <w:shd w:fill="auto" w:val="clear"/>
+                <w:vertAlign w:val="baseline"/>
+                <w:rtl w:val="0"/>
+              </w:rPr>
+              <w:t xml:space="preserve">4. ERROR CONDITIONS</w:t>
+            </w:r>
+          </w:hyperlink>
+          <w:r>
+            <w:rPr>
+              <w:rFonts w:ascii="Arial" w:cs="Arial" w:eastAsia="Arial" w:hAnsi="Arial"/>
+              <w:b w:val="1"/>
+              <w:i w:val="0"/>
+              <w:smallCaps w:val="0"/>
+              <w:strike w:val="0"/>
+              <w:color w:val="000000"/>
+              <w:sz w:val="22"/>
+              <w:szCs w:val="22"/>
+              <w:u w:val="none"/>
+              <w:shd w:fill="auto" w:val="clear"/>
+              <w:vertAlign w:val="baseline"/>
+              <w:rtl w:val="0"/>
+            </w:rPr>
+            <w:tab/>
+          </w:r>
+          <w:r>
+            <w:fldChar w:fldCharType="begin"/>
+            <w:instrText xml:space="preserve"> PAGEREF _fkwjlvqpr9xb \h </w:instrText>
+            <w:fldChar w:fldCharType="separate"/>
+          </w:r>
+          <w:r>
+            <w:rPr>
+              <w:rFonts w:ascii="Arial" w:cs="Arial" w:eastAsia="Arial" w:hAnsi="Arial"/>
+              <w:b w:val="1"/>
+              <w:i w:val="0"/>
+              <w:smallCaps w:val="0"/>
+              <w:strike w:val="0"/>
+              <w:color w:val="000000"/>
+              <w:sz w:val="22"/>
+              <w:szCs w:val="22"/>
+              <w:u w:val="none"/>
+              <w:shd w:fill="auto" w:val="clear"/>
+              <w:vertAlign w:val="baseline"/>
+              <w:rtl w:val="0"/>
+            </w:rPr>
+            <w:t xml:space="preserve">7</w:t>
           </w:r>
           <w:r>
             <w:fldChar w:fldCharType="end"/>
@@ -3392,7 +3480,7 @@
               <w:vertAlign w:val="baseline"/>
             </w:rPr>
           </w:pPr>
-          <w:hyperlink w:anchor="_94pyid4eiwmm">
+          <w:hyperlink w:anchor="_cuiayn16bur1">
             <w:r>
               <w:rPr>
                 <w:rFonts w:ascii="Arial" w:cs="Arial" w:eastAsia="Arial" w:hAnsi="Arial"/>
@@ -3408,7 +3496,7 @@
                 <w:vertAlign w:val="baseline"/>
                 <w:rtl w:val="0"/>
               </w:rPr>
-              <w:t xml:space="preserve">UC-4.2: Detecting Checkmate (FR7)</w:t>
+              <w:t xml:space="preserve">EC-0.0: Attempted Illegal Move</w:t>
             </w:r>
           </w:hyperlink>
           <w:r>
@@ -3430,7 +3518,271 @@
           </w:r>
           <w:r>
             <w:fldChar w:fldCharType="begin"/>
-            <w:instrText xml:space="preserve"> PAGEREF _94pyid4eiwmm \h </w:instrText>
+            <w:instrText xml:space="preserve"> PAGEREF _cuiayn16bur1 \h </w:instrText>
+            <w:fldChar w:fldCharType="separate"/>
+          </w:r>
+          <w:r>
+            <w:rPr>
+              <w:rFonts w:ascii="Arial" w:cs="Arial" w:eastAsia="Arial" w:hAnsi="Arial"/>
+              <w:b w:val="0"/>
+              <w:i w:val="0"/>
+              <w:smallCaps w:val="0"/>
+              <w:strike w:val="0"/>
+              <w:color w:val="000000"/>
+              <w:sz w:val="22"/>
+              <w:szCs w:val="22"/>
+              <w:u w:val="none"/>
+              <w:shd w:fill="auto" w:val="clear"/>
+              <w:vertAlign w:val="baseline"/>
+              <w:rtl w:val="0"/>
+            </w:rPr>
+            <w:t xml:space="preserve">7</w:t>
+          </w:r>
+          <w:r>
+            <w:fldChar w:fldCharType="end"/>
+          </w:r>
+          <w:r>
+            <w:rPr>
+              <w:rtl w:val="0"/>
+            </w:rPr>
+          </w:r>
+        </w:p>
+        <w:p>
+          <w:pPr>
+            <w:tabs>
+              <w:tab w:val="right" w:leader="none" w:pos="9025.511811023624"/>
+            </w:tabs>
+            <w:spacing w:before="60" w:line="240" w:lineRule="auto"/>
+            <w:ind w:left="360" w:firstLine="0"/>
+            <w:rPr>
+              <w:rFonts w:ascii="Arial" w:cs="Arial" w:eastAsia="Arial" w:hAnsi="Arial"/>
+              <w:b w:val="0"/>
+              <w:i w:val="0"/>
+              <w:smallCaps w:val="0"/>
+              <w:strike w:val="0"/>
+              <w:color w:val="000000"/>
+              <w:sz w:val="22"/>
+              <w:szCs w:val="22"/>
+              <w:u w:val="none"/>
+              <w:shd w:fill="auto" w:val="clear"/>
+              <w:vertAlign w:val="baseline"/>
+            </w:rPr>
+          </w:pPr>
+          <w:hyperlink w:anchor="_44df6bj8ea5f">
+            <w:r>
+              <w:rPr>
+                <w:rFonts w:ascii="Arial" w:cs="Arial" w:eastAsia="Arial" w:hAnsi="Arial"/>
+                <w:b w:val="0"/>
+                <w:i w:val="0"/>
+                <w:smallCaps w:val="0"/>
+                <w:strike w:val="0"/>
+                <w:color w:val="000000"/>
+                <w:sz w:val="22"/>
+                <w:szCs w:val="22"/>
+                <w:u w:val="none"/>
+                <w:shd w:fill="auto" w:val="clear"/>
+                <w:vertAlign w:val="baseline"/>
+                <w:rtl w:val="0"/>
+              </w:rPr>
+              <w:t xml:space="preserve">EC-0.1: Attempted Illegal Capture</w:t>
+            </w:r>
+          </w:hyperlink>
+          <w:r>
+            <w:rPr>
+              <w:rFonts w:ascii="Arial" w:cs="Arial" w:eastAsia="Arial" w:hAnsi="Arial"/>
+              <w:b w:val="0"/>
+              <w:i w:val="0"/>
+              <w:smallCaps w:val="0"/>
+              <w:strike w:val="0"/>
+              <w:color w:val="000000"/>
+              <w:sz w:val="22"/>
+              <w:szCs w:val="22"/>
+              <w:u w:val="none"/>
+              <w:shd w:fill="auto" w:val="clear"/>
+              <w:vertAlign w:val="baseline"/>
+              <w:rtl w:val="0"/>
+            </w:rPr>
+            <w:tab/>
+          </w:r>
+          <w:r>
+            <w:fldChar w:fldCharType="begin"/>
+            <w:instrText xml:space="preserve"> PAGEREF _44df6bj8ea5f \h </w:instrText>
+            <w:fldChar w:fldCharType="separate"/>
+          </w:r>
+          <w:r>
+            <w:rPr>
+              <w:rFonts w:ascii="Arial" w:cs="Arial" w:eastAsia="Arial" w:hAnsi="Arial"/>
+              <w:b w:val="0"/>
+              <w:i w:val="0"/>
+              <w:smallCaps w:val="0"/>
+              <w:strike w:val="0"/>
+              <w:color w:val="000000"/>
+              <w:sz w:val="22"/>
+              <w:szCs w:val="22"/>
+              <w:u w:val="none"/>
+              <w:shd w:fill="auto" w:val="clear"/>
+              <w:vertAlign w:val="baseline"/>
+              <w:rtl w:val="0"/>
+            </w:rPr>
+            <w:t xml:space="preserve">7</w:t>
+          </w:r>
+          <w:r>
+            <w:fldChar w:fldCharType="end"/>
+          </w:r>
+          <w:r>
+            <w:rPr>
+              <w:rtl w:val="0"/>
+            </w:rPr>
+          </w:r>
+        </w:p>
+        <w:p>
+          <w:pPr>
+            <w:tabs>
+              <w:tab w:val="right" w:leader="none" w:pos="9025.511811023624"/>
+            </w:tabs>
+            <w:spacing w:before="60" w:line="240" w:lineRule="auto"/>
+            <w:ind w:left="360" w:firstLine="0"/>
+            <w:rPr>
+              <w:rFonts w:ascii="Arial" w:cs="Arial" w:eastAsia="Arial" w:hAnsi="Arial"/>
+              <w:b w:val="0"/>
+              <w:i w:val="0"/>
+              <w:smallCaps w:val="0"/>
+              <w:strike w:val="0"/>
+              <w:color w:val="000000"/>
+              <w:sz w:val="22"/>
+              <w:szCs w:val="22"/>
+              <w:u w:val="none"/>
+              <w:shd w:fill="auto" w:val="clear"/>
+              <w:vertAlign w:val="baseline"/>
+            </w:rPr>
+          </w:pPr>
+          <w:hyperlink w:anchor="_1rolc5bup147">
+            <w:r>
+              <w:rPr>
+                <w:rFonts w:ascii="Arial" w:cs="Arial" w:eastAsia="Arial" w:hAnsi="Arial"/>
+                <w:b w:val="0"/>
+                <w:i w:val="0"/>
+                <w:smallCaps w:val="0"/>
+                <w:strike w:val="0"/>
+                <w:color w:val="000000"/>
+                <w:sz w:val="22"/>
+                <w:szCs w:val="22"/>
+                <w:u w:val="none"/>
+                <w:shd w:fill="auto" w:val="clear"/>
+                <w:vertAlign w:val="baseline"/>
+                <w:rtl w:val="0"/>
+              </w:rPr>
+              <w:t xml:space="preserve">EC-0.2: Attempted Illegal Castling</w:t>
+            </w:r>
+          </w:hyperlink>
+          <w:r>
+            <w:rPr>
+              <w:rFonts w:ascii="Arial" w:cs="Arial" w:eastAsia="Arial" w:hAnsi="Arial"/>
+              <w:b w:val="0"/>
+              <w:i w:val="0"/>
+              <w:smallCaps w:val="0"/>
+              <w:strike w:val="0"/>
+              <w:color w:val="000000"/>
+              <w:sz w:val="22"/>
+              <w:szCs w:val="22"/>
+              <w:u w:val="none"/>
+              <w:shd w:fill="auto" w:val="clear"/>
+              <w:vertAlign w:val="baseline"/>
+              <w:rtl w:val="0"/>
+            </w:rPr>
+            <w:tab/>
+          </w:r>
+          <w:r>
+            <w:fldChar w:fldCharType="begin"/>
+            <w:instrText xml:space="preserve"> PAGEREF _1rolc5bup147 \h </w:instrText>
+            <w:fldChar w:fldCharType="separate"/>
+          </w:r>
+          <w:r>
+            <w:rPr>
+              <w:rFonts w:ascii="Arial" w:cs="Arial" w:eastAsia="Arial" w:hAnsi="Arial"/>
+              <w:b w:val="0"/>
+              <w:i w:val="0"/>
+              <w:smallCaps w:val="0"/>
+              <w:strike w:val="0"/>
+              <w:color w:val="000000"/>
+              <w:sz w:val="22"/>
+              <w:szCs w:val="22"/>
+              <w:u w:val="none"/>
+              <w:shd w:fill="auto" w:val="clear"/>
+              <w:vertAlign w:val="baseline"/>
+              <w:rtl w:val="0"/>
+            </w:rPr>
+            <w:t xml:space="preserve">7</w:t>
+          </w:r>
+          <w:r>
+            <w:fldChar w:fldCharType="end"/>
+          </w:r>
+          <w:r>
+            <w:rPr>
+              <w:rtl w:val="0"/>
+            </w:rPr>
+          </w:r>
+        </w:p>
+        <w:p>
+          <w:pPr>
+            <w:tabs>
+              <w:tab w:val="right" w:leader="none" w:pos="9025.511811023624"/>
+            </w:tabs>
+            <w:spacing w:before="60" w:line="240" w:lineRule="auto"/>
+            <w:ind w:left="360" w:firstLine="0"/>
+            <w:rPr>
+              <w:rFonts w:ascii="Arial" w:cs="Arial" w:eastAsia="Arial" w:hAnsi="Arial"/>
+              <w:b w:val="0"/>
+              <w:i w:val="0"/>
+              <w:smallCaps w:val="0"/>
+              <w:strike w:val="0"/>
+              <w:color w:val="000000"/>
+              <w:sz w:val="22"/>
+              <w:szCs w:val="22"/>
+              <w:u w:val="none"/>
+              <w:shd w:fill="auto" w:val="clear"/>
+              <w:vertAlign w:val="baseline"/>
+            </w:rPr>
+          </w:pPr>
+          <w:hyperlink w:anchor="_wcei4j9cwh2s">
+            <w:r>
+              <w:rPr>
+                <w:rFonts w:ascii="Arial" w:cs="Arial" w:eastAsia="Arial" w:hAnsi="Arial"/>
+                <w:b w:val="0"/>
+                <w:i w:val="0"/>
+                <w:smallCaps w:val="0"/>
+                <w:strike w:val="0"/>
+                <w:color w:val="000000"/>
+                <w:sz w:val="22"/>
+                <w:szCs w:val="22"/>
+                <w:u w:val="none"/>
+                <w:shd w:fill="auto" w:val="clear"/>
+                <w:vertAlign w:val="baseline"/>
+                <w:rtl w:val="0"/>
+              </w:rPr>
+              <w:t xml:space="preserve">EC-1.0: Resuming a Corrupted or Invalid Game</w:t>
+            </w:r>
+          </w:hyperlink>
+          <w:r>
+            <w:rPr>
+              <w:rFonts w:ascii="Arial" w:cs="Arial" w:eastAsia="Arial" w:hAnsi="Arial"/>
+              <w:b w:val="0"/>
+              <w:i w:val="0"/>
+              <w:smallCaps w:val="0"/>
+              <w:strike w:val="0"/>
+              <w:color w:val="000000"/>
+              <w:sz w:val="22"/>
+              <w:szCs w:val="22"/>
+              <w:u w:val="none"/>
+              <w:shd w:fill="auto" w:val="clear"/>
+              <w:vertAlign w:val="baseline"/>
+              <w:rtl w:val="0"/>
+            </w:rPr>
+            <w:tab/>
+          </w:r>
+          <w:r>
+            <w:fldChar w:fldCharType="begin"/>
+            <w:instrText xml:space="preserve"> PAGEREF _wcei4j9cwh2s \h </w:instrText>
             <w:fldChar w:fldCharType="separate"/>
           </w:r>
           <w:r>
@@ -3480,7 +3832,7 @@
               <w:vertAlign w:val="baseline"/>
             </w:rPr>
           </w:pPr>
-          <w:hyperlink w:anchor="_fkwjlvqpr9xb">
+          <w:hyperlink w:anchor="_3iq0azfr34na">
             <w:r>
               <w:rPr>
                 <w:rFonts w:ascii="Arial" w:cs="Arial" w:eastAsia="Arial" w:hAnsi="Arial"/>
@@ -3496,7 +3848,7 @@
                 <w:vertAlign w:val="baseline"/>
                 <w:rtl w:val="0"/>
               </w:rPr>
-              <w:t xml:space="preserve">4. ERROR CONDITIONS</w:t>
+              <w:t xml:space="preserve">REFERENCES</w:t>
             </w:r>
           </w:hyperlink>
           <w:r>
@@ -3518,7 +3870,7 @@
           </w:r>
           <w:r>
             <w:fldChar w:fldCharType="begin"/>
-            <w:instrText xml:space="preserve"> PAGEREF _fkwjlvqpr9xb \h </w:instrText>
+            <w:instrText xml:space="preserve"> PAGEREF _3iq0azfr34na \h </w:instrText>
             <w:fldChar w:fldCharType="separate"/>
           </w:r>
           <w:r>
@@ -3552,11 +3904,11 @@
             <w:tabs>
               <w:tab w:val="right" w:leader="none" w:pos="9025.511811023624"/>
             </w:tabs>
-            <w:spacing w:before="60" w:line="240" w:lineRule="auto"/>
-            <w:ind w:left="360" w:firstLine="0"/>
-            <w:rPr>
-              <w:rFonts w:ascii="Arial" w:cs="Arial" w:eastAsia="Arial" w:hAnsi="Arial"/>
-              <w:b w:val="0"/>
+            <w:spacing w:after="80" w:before="200" w:line="240" w:lineRule="auto"/>
+            <w:ind w:left="0" w:firstLine="0"/>
+            <w:rPr>
+              <w:rFonts w:ascii="Arial" w:cs="Arial" w:eastAsia="Arial" w:hAnsi="Arial"/>
+              <w:b w:val="1"/>
               <w:i w:val="0"/>
               <w:smallCaps w:val="0"/>
               <w:strike w:val="0"/>
@@ -3568,359 +3920,7 @@
               <w:vertAlign w:val="baseline"/>
             </w:rPr>
           </w:pPr>
-          <w:hyperlink w:anchor="_cuiayn16bur1">
-            <w:r>
-              <w:rPr>
-                <w:rFonts w:ascii="Arial" w:cs="Arial" w:eastAsia="Arial" w:hAnsi="Arial"/>
-                <w:b w:val="0"/>
-                <w:i w:val="0"/>
-                <w:smallCaps w:val="0"/>
-                <w:strike w:val="0"/>
-                <w:color w:val="000000"/>
-                <w:sz w:val="22"/>
-                <w:szCs w:val="22"/>
-                <w:u w:val="none"/>
-                <w:shd w:fill="auto" w:val="clear"/>
-                <w:vertAlign w:val="baseline"/>
-                <w:rtl w:val="0"/>
-              </w:rPr>
-              <w:t xml:space="preserve">EC-0.0: Attempted Illegal Move</w:t>
-            </w:r>
-          </w:hyperlink>
-          <w:r>
-            <w:rPr>
-              <w:rFonts w:ascii="Arial" w:cs="Arial" w:eastAsia="Arial" w:hAnsi="Arial"/>
-              <w:b w:val="0"/>
-              <w:i w:val="0"/>
-              <w:smallCaps w:val="0"/>
-              <w:strike w:val="0"/>
-              <w:color w:val="000000"/>
-              <w:sz w:val="22"/>
-              <w:szCs w:val="22"/>
-              <w:u w:val="none"/>
-              <w:shd w:fill="auto" w:val="clear"/>
-              <w:vertAlign w:val="baseline"/>
-              <w:rtl w:val="0"/>
-            </w:rPr>
-            <w:tab/>
-          </w:r>
-          <w:r>
-            <w:fldChar w:fldCharType="begin"/>
-            <w:instrText xml:space="preserve"> PAGEREF _cuiayn16bur1 \h </w:instrText>
-            <w:fldChar w:fldCharType="separate"/>
-          </w:r>
-          <w:r>
-            <w:rPr>
-              <w:rFonts w:ascii="Arial" w:cs="Arial" w:eastAsia="Arial" w:hAnsi="Arial"/>
-              <w:b w:val="0"/>
-              <w:i w:val="0"/>
-              <w:smallCaps w:val="0"/>
-              <w:strike w:val="0"/>
-              <w:color w:val="000000"/>
-              <w:sz w:val="22"/>
-              <w:szCs w:val="22"/>
-              <w:u w:val="none"/>
-              <w:shd w:fill="auto" w:val="clear"/>
-              <w:vertAlign w:val="baseline"/>
-              <w:rtl w:val="0"/>
-            </w:rPr>
-            <w:t xml:space="preserve">8</w:t>
-          </w:r>
-          <w:r>
-            <w:fldChar w:fldCharType="end"/>
-          </w:r>
-          <w:r>
-            <w:rPr>
-              <w:rtl w:val="0"/>
-            </w:rPr>
-          </w:r>
-        </w:p>
-        <w:p>
-          <w:pPr>
-            <w:tabs>
-              <w:tab w:val="right" w:leader="none" w:pos="9025.511811023624"/>
-            </w:tabs>
-            <w:spacing w:before="60" w:line="240" w:lineRule="auto"/>
-            <w:ind w:left="360" w:firstLine="0"/>
-            <w:rPr>
-              <w:rFonts w:ascii="Arial" w:cs="Arial" w:eastAsia="Arial" w:hAnsi="Arial"/>
-              <w:b w:val="0"/>
-              <w:i w:val="0"/>
-              <w:smallCaps w:val="0"/>
-              <w:strike w:val="0"/>
-              <w:color w:val="000000"/>
-              <w:sz w:val="22"/>
-              <w:szCs w:val="22"/>
-              <w:u w:val="none"/>
-              <w:shd w:fill="auto" w:val="clear"/>
-              <w:vertAlign w:val="baseline"/>
-            </w:rPr>
-          </w:pPr>
-          <w:hyperlink w:anchor="_44df6bj8ea5f">
-            <w:r>
-              <w:rPr>
-                <w:rFonts w:ascii="Arial" w:cs="Arial" w:eastAsia="Arial" w:hAnsi="Arial"/>
-                <w:b w:val="0"/>
-                <w:i w:val="0"/>
-                <w:smallCaps w:val="0"/>
-                <w:strike w:val="0"/>
-                <w:color w:val="000000"/>
-                <w:sz w:val="22"/>
-                <w:szCs w:val="22"/>
-                <w:u w:val="none"/>
-                <w:shd w:fill="auto" w:val="clear"/>
-                <w:vertAlign w:val="baseline"/>
-                <w:rtl w:val="0"/>
-              </w:rPr>
-              <w:t xml:space="preserve">EC-0.1: Attempted Illegal Capture</w:t>
-            </w:r>
-          </w:hyperlink>
-          <w:r>
-            <w:rPr>
-              <w:rFonts w:ascii="Arial" w:cs="Arial" w:eastAsia="Arial" w:hAnsi="Arial"/>
-              <w:b w:val="0"/>
-              <w:i w:val="0"/>
-              <w:smallCaps w:val="0"/>
-              <w:strike w:val="0"/>
-              <w:color w:val="000000"/>
-              <w:sz w:val="22"/>
-              <w:szCs w:val="22"/>
-              <w:u w:val="none"/>
-              <w:shd w:fill="auto" w:val="clear"/>
-              <w:vertAlign w:val="baseline"/>
-              <w:rtl w:val="0"/>
-            </w:rPr>
-            <w:tab/>
-          </w:r>
-          <w:r>
-            <w:fldChar w:fldCharType="begin"/>
-            <w:instrText xml:space="preserve"> PAGEREF _44df6bj8ea5f \h </w:instrText>
-            <w:fldChar w:fldCharType="separate"/>
-          </w:r>
-          <w:r>
-            <w:rPr>
-              <w:rFonts w:ascii="Arial" w:cs="Arial" w:eastAsia="Arial" w:hAnsi="Arial"/>
-              <w:b w:val="0"/>
-              <w:i w:val="0"/>
-              <w:smallCaps w:val="0"/>
-              <w:strike w:val="0"/>
-              <w:color w:val="000000"/>
-              <w:sz w:val="22"/>
-              <w:szCs w:val="22"/>
-              <w:u w:val="none"/>
-              <w:shd w:fill="auto" w:val="clear"/>
-              <w:vertAlign w:val="baseline"/>
-              <w:rtl w:val="0"/>
-            </w:rPr>
-            <w:t xml:space="preserve">8</w:t>
-          </w:r>
-          <w:r>
-            <w:fldChar w:fldCharType="end"/>
-          </w:r>
-          <w:r>
-            <w:rPr>
-              <w:rtl w:val="0"/>
-            </w:rPr>
-          </w:r>
-        </w:p>
-        <w:p>
-          <w:pPr>
-            <w:tabs>
-              <w:tab w:val="right" w:leader="none" w:pos="9025.511811023624"/>
-            </w:tabs>
-            <w:spacing w:before="60" w:line="240" w:lineRule="auto"/>
-            <w:ind w:left="360" w:firstLine="0"/>
-            <w:rPr>
-              <w:rFonts w:ascii="Arial" w:cs="Arial" w:eastAsia="Arial" w:hAnsi="Arial"/>
-              <w:b w:val="0"/>
-              <w:i w:val="0"/>
-              <w:smallCaps w:val="0"/>
-              <w:strike w:val="0"/>
-              <w:color w:val="000000"/>
-              <w:sz w:val="22"/>
-              <w:szCs w:val="22"/>
-              <w:u w:val="none"/>
-              <w:shd w:fill="auto" w:val="clear"/>
-              <w:vertAlign w:val="baseline"/>
-            </w:rPr>
-          </w:pPr>
-          <w:hyperlink w:anchor="_1rolc5bup147">
-            <w:r>
-              <w:rPr>
-                <w:rFonts w:ascii="Arial" w:cs="Arial" w:eastAsia="Arial" w:hAnsi="Arial"/>
-                <w:b w:val="0"/>
-                <w:i w:val="0"/>
-                <w:smallCaps w:val="0"/>
-                <w:strike w:val="0"/>
-                <w:color w:val="000000"/>
-                <w:sz w:val="22"/>
-                <w:szCs w:val="22"/>
-                <w:u w:val="none"/>
-                <w:shd w:fill="auto" w:val="clear"/>
-                <w:vertAlign w:val="baseline"/>
-                <w:rtl w:val="0"/>
-              </w:rPr>
-              <w:t xml:space="preserve">EC-0.2: Attempted Illegal Castling</w:t>
-            </w:r>
-          </w:hyperlink>
-          <w:r>
-            <w:rPr>
-              <w:rFonts w:ascii="Arial" w:cs="Arial" w:eastAsia="Arial" w:hAnsi="Arial"/>
-              <w:b w:val="0"/>
-              <w:i w:val="0"/>
-              <w:smallCaps w:val="0"/>
-              <w:strike w:val="0"/>
-              <w:color w:val="000000"/>
-              <w:sz w:val="22"/>
-              <w:szCs w:val="22"/>
-              <w:u w:val="none"/>
-              <w:shd w:fill="auto" w:val="clear"/>
-              <w:vertAlign w:val="baseline"/>
-              <w:rtl w:val="0"/>
-            </w:rPr>
-            <w:tab/>
-          </w:r>
-          <w:r>
-            <w:fldChar w:fldCharType="begin"/>
-            <w:instrText xml:space="preserve"> PAGEREF _1rolc5bup147 \h </w:instrText>
-            <w:fldChar w:fldCharType="separate"/>
-          </w:r>
-          <w:r>
-            <w:rPr>
-              <w:rFonts w:ascii="Arial" w:cs="Arial" w:eastAsia="Arial" w:hAnsi="Arial"/>
-              <w:b w:val="0"/>
-              <w:i w:val="0"/>
-              <w:smallCaps w:val="0"/>
-              <w:strike w:val="0"/>
-              <w:color w:val="000000"/>
-              <w:sz w:val="22"/>
-              <w:szCs w:val="22"/>
-              <w:u w:val="none"/>
-              <w:shd w:fill="auto" w:val="clear"/>
-              <w:vertAlign w:val="baseline"/>
-              <w:rtl w:val="0"/>
-            </w:rPr>
-            <w:t xml:space="preserve">8</w:t>
-          </w:r>
-          <w:r>
-            <w:fldChar w:fldCharType="end"/>
-          </w:r>
-          <w:r>
-            <w:rPr>
-              <w:rtl w:val="0"/>
-            </w:rPr>
-          </w:r>
-        </w:p>
-        <w:p>
-          <w:pPr>
-            <w:tabs>
-              <w:tab w:val="right" w:leader="none" w:pos="9025.511811023624"/>
-            </w:tabs>
-            <w:spacing w:before="60" w:line="240" w:lineRule="auto"/>
-            <w:ind w:left="360" w:firstLine="0"/>
-            <w:rPr>
-              <w:rFonts w:ascii="Arial" w:cs="Arial" w:eastAsia="Arial" w:hAnsi="Arial"/>
-              <w:b w:val="0"/>
-              <w:i w:val="0"/>
-              <w:smallCaps w:val="0"/>
-              <w:strike w:val="0"/>
-              <w:color w:val="000000"/>
-              <w:sz w:val="22"/>
-              <w:szCs w:val="22"/>
-              <w:u w:val="none"/>
-              <w:shd w:fill="auto" w:val="clear"/>
-              <w:vertAlign w:val="baseline"/>
-            </w:rPr>
-          </w:pPr>
-          <w:hyperlink w:anchor="_wcei4j9cwh2s">
-            <w:r>
-              <w:rPr>
-                <w:rFonts w:ascii="Arial" w:cs="Arial" w:eastAsia="Arial" w:hAnsi="Arial"/>
-                <w:b w:val="0"/>
-                <w:i w:val="0"/>
-                <w:smallCaps w:val="0"/>
-                <w:strike w:val="0"/>
-                <w:color w:val="000000"/>
-                <w:sz w:val="22"/>
-                <w:szCs w:val="22"/>
-                <w:u w:val="none"/>
-                <w:shd w:fill="auto" w:val="clear"/>
-                <w:vertAlign w:val="baseline"/>
-                <w:rtl w:val="0"/>
-              </w:rPr>
-              <w:t xml:space="preserve">EC-1.0: Resuming a Corrupted or Invalid Game</w:t>
-            </w:r>
-          </w:hyperlink>
-          <w:r>
-            <w:rPr>
-              <w:rFonts w:ascii="Arial" w:cs="Arial" w:eastAsia="Arial" w:hAnsi="Arial"/>
-              <w:b w:val="0"/>
-              <w:i w:val="0"/>
-              <w:smallCaps w:val="0"/>
-              <w:strike w:val="0"/>
-              <w:color w:val="000000"/>
-              <w:sz w:val="22"/>
-              <w:szCs w:val="22"/>
-              <w:u w:val="none"/>
-              <w:shd w:fill="auto" w:val="clear"/>
-              <w:vertAlign w:val="baseline"/>
-              <w:rtl w:val="0"/>
-            </w:rPr>
-            <w:tab/>
-          </w:r>
-          <w:r>
-            <w:fldChar w:fldCharType="begin"/>
-            <w:instrText xml:space="preserve"> PAGEREF _wcei4j9cwh2s \h </w:instrText>
-            <w:fldChar w:fldCharType="separate"/>
-          </w:r>
-          <w:r>
-            <w:rPr>
-              <w:rFonts w:ascii="Arial" w:cs="Arial" w:eastAsia="Arial" w:hAnsi="Arial"/>
-              <w:b w:val="0"/>
-              <w:i w:val="0"/>
-              <w:smallCaps w:val="0"/>
-              <w:strike w:val="0"/>
-              <w:color w:val="000000"/>
-              <w:sz w:val="22"/>
-              <w:szCs w:val="22"/>
-              <w:u w:val="none"/>
-              <w:shd w:fill="auto" w:val="clear"/>
-              <w:vertAlign w:val="baseline"/>
-              <w:rtl w:val="0"/>
-            </w:rPr>
-            <w:t xml:space="preserve">8</w:t>
-          </w:r>
-          <w:r>
-            <w:fldChar w:fldCharType="end"/>
-          </w:r>
-          <w:r>
-            <w:rPr>
-              <w:rtl w:val="0"/>
-            </w:rPr>
-          </w:r>
-        </w:p>
-        <w:p>
-          <w:pPr>
-            <w:tabs>
-              <w:tab w:val="right" w:leader="none" w:pos="9025.511811023624"/>
-            </w:tabs>
-            <w:spacing w:before="200" w:line="240" w:lineRule="auto"/>
-            <w:ind w:left="0" w:firstLine="0"/>
-            <w:rPr>
-              <w:rFonts w:ascii="Arial" w:cs="Arial" w:eastAsia="Arial" w:hAnsi="Arial"/>
-              <w:b w:val="1"/>
-              <w:i w:val="0"/>
-              <w:smallCaps w:val="0"/>
-              <w:strike w:val="0"/>
-              <w:color w:val="000000"/>
-              <w:sz w:val="22"/>
-              <w:szCs w:val="22"/>
-              <w:u w:val="none"/>
-              <w:shd w:fill="auto" w:val="clear"/>
-              <w:vertAlign w:val="baseline"/>
-            </w:rPr>
-          </w:pPr>
-          <w:hyperlink w:anchor="_3iq0azfr34na">
+          <w:hyperlink w:anchor="_m4u7vnsmocd5">
             <w:r>
               <w:rPr>
                 <w:rFonts w:ascii="Arial" w:cs="Arial" w:eastAsia="Arial" w:hAnsi="Arial"/>
@@ -3936,94 +3936,6 @@
                 <w:vertAlign w:val="baseline"/>
                 <w:rtl w:val="0"/>
               </w:rPr>
-              <w:t xml:space="preserve">REFERENCES</w:t>
-            </w:r>
-          </w:hyperlink>
-          <w:r>
-            <w:rPr>
-              <w:rFonts w:ascii="Arial" w:cs="Arial" w:eastAsia="Arial" w:hAnsi="Arial"/>
-              <w:b w:val="1"/>
-              <w:i w:val="0"/>
-              <w:smallCaps w:val="0"/>
-              <w:strike w:val="0"/>
-              <w:color w:val="000000"/>
-              <w:sz w:val="22"/>
-              <w:szCs w:val="22"/>
-              <w:u w:val="none"/>
-              <w:shd w:fill="auto" w:val="clear"/>
-              <w:vertAlign w:val="baseline"/>
-              <w:rtl w:val="0"/>
-            </w:rPr>
-            <w:tab/>
-          </w:r>
-          <w:r>
-            <w:fldChar w:fldCharType="begin"/>
-            <w:instrText xml:space="preserve"> PAGEREF _3iq0azfr34na \h </w:instrText>
-            <w:fldChar w:fldCharType="separate"/>
-          </w:r>
-          <w:r>
-            <w:rPr>
-              <w:rFonts w:ascii="Arial" w:cs="Arial" w:eastAsia="Arial" w:hAnsi="Arial"/>
-              <w:b w:val="1"/>
-              <w:i w:val="0"/>
-              <w:smallCaps w:val="0"/>
-              <w:strike w:val="0"/>
-              <w:color w:val="000000"/>
-              <w:sz w:val="22"/>
-              <w:szCs w:val="22"/>
-              <w:u w:val="none"/>
-              <w:shd w:fill="auto" w:val="clear"/>
-              <w:vertAlign w:val="baseline"/>
-              <w:rtl w:val="0"/>
-            </w:rPr>
-            <w:t xml:space="preserve">9</w:t>
-          </w:r>
-          <w:r>
-            <w:fldChar w:fldCharType="end"/>
-          </w:r>
-          <w:r>
-            <w:rPr>
-              <w:rtl w:val="0"/>
-            </w:rPr>
-          </w:r>
-        </w:p>
-        <w:p>
-          <w:pPr>
-            <w:tabs>
-              <w:tab w:val="right" w:leader="none" w:pos="9025.511811023624"/>
-            </w:tabs>
-            <w:spacing w:after="80" w:before="200" w:line="240" w:lineRule="auto"/>
-            <w:ind w:left="0" w:firstLine="0"/>
-            <w:rPr>
-              <w:rFonts w:ascii="Arial" w:cs="Arial" w:eastAsia="Arial" w:hAnsi="Arial"/>
-              <w:b w:val="1"/>
-              <w:i w:val="0"/>
-              <w:smallCaps w:val="0"/>
-              <w:strike w:val="0"/>
-              <w:color w:val="000000"/>
-              <w:sz w:val="22"/>
-              <w:szCs w:val="22"/>
-              <w:u w:val="none"/>
-              <w:shd w:fill="auto" w:val="clear"/>
-              <w:vertAlign w:val="baseline"/>
-            </w:rPr>
-          </w:pPr>
-          <w:hyperlink w:anchor="_m4u7vnsmocd5">
-            <w:r>
-              <w:rPr>
-                <w:rFonts w:ascii="Arial" w:cs="Arial" w:eastAsia="Arial" w:hAnsi="Arial"/>
-                <w:b w:val="1"/>
-                <w:i w:val="0"/>
-                <w:smallCaps w:val="0"/>
-                <w:strike w:val="0"/>
-                <w:color w:val="000000"/>
-                <w:sz w:val="22"/>
-                <w:szCs w:val="22"/>
-                <w:u w:val="none"/>
-                <w:shd w:fill="auto" w:val="clear"/>
-                <w:vertAlign w:val="baseline"/>
-                <w:rtl w:val="0"/>
-              </w:rPr>
               <w:t xml:space="preserve">DOCUMENT HISTORY</w:t>
             </w:r>
           </w:hyperlink>
@@ -4064,7 +3976,7 @@
               <w:vertAlign w:val="baseline"/>
               <w:rtl w:val="0"/>
             </w:rPr>
-            <w:t xml:space="preserve">9</w:t>
+            <w:t xml:space="preserve">8</w:t>
           </w:r>
           <w:r>
             <w:fldChar w:fldCharType="end"/>
@@ -4602,7 +4514,7 @@
         <w:rPr>
           <w:rtl w:val="0"/>
         </w:rPr>
-        <w:t xml:space="preserve">Upon launching the application, the user will be greeted with a “main menu” screen. This main menu screen will contain all of the core parts of the application, “New Game”, “Load Game”, and “View Game”. The buttons will be labelled to make their purpose obvious and to draw the users focus towards each of the buttons.</w:t>
+        <w:t xml:space="preserve">Upon launching the application, the user will be greeted with a main menu screen. This main menu screen will allow  the user to navigate to each part of the application, “New Game”, “Load Game”, and “View Game”. The buttons will be labelled to make their purpose clear.</w:t>
       </w:r>
     </w:p>
     <w:p>
@@ -4664,7 +4576,7 @@
         <w:rPr>
           <w:rtl w:val="0"/>
         </w:rPr>
-        <w:t xml:space="preserve">After reaching the main menu, the user can select to load a game (UC-0.0). When selecting the “Load Game” option, the user is then shown a screen that lists the save files in a predetermined directory. Once the user has selected the save file to load into the application, the board will be set, and the pieces placed in the correct positions according to the save file, and then the game will be ready to play.</w:t>
+        <w:t xml:space="preserve">After reaching the main menu, the user can select to load a game (UC-0.0). Once selected the user is shown a screen that lists the save files. Once the user has selected the save file to load into the application, the board will be set, and the pieces placed into their positions, and then the game will be ready to play.</w:t>
       </w:r>
     </w:p>
     <w:p>
@@ -4689,7 +4601,7 @@
         <w:rPr>
           <w:rtl w:val="0"/>
         </w:rPr>
-        <w:t xml:space="preserve">The user will select a piece by clicking on its graphical representation in the relevant window. Once selected, the piece will glow/move/shake to indicate that the user has selected it. The board will then highlight the possible movements that the selected piece can make, or which of the opponents pieces may be captured by the selected piece.</w:t>
+        <w:t xml:space="preserve">The user can select a piece by clicking on it in the game window. The piece will be highlighted to indicate that the user has selected it. The board will highlight the possible movements that the selected piece can make, or which of the opponent's pieces may be captured.</w:t>
       </w:r>
     </w:p>
     <w:p>
@@ -4714,7 +4626,7 @@
         <w:rPr>
           <w:rtl w:val="0"/>
         </w:rPr>
-        <w:t xml:space="preserve">To move a piece, the player will be able to click on any of the highlighted sections of the board. Once the move has completed, the user will see that the selected piece has now moved positions.</w:t>
+        <w:t xml:space="preserve">To move a piece, the player will be able to click on any of the highlighted sections of the board. Once the move has completed, the user will see that the selected piece has now moved from its previous position to the new position.</w:t>
       </w:r>
     </w:p>
     <w:p>
@@ -4739,7 +4651,7 @@
         <w:rPr>
           <w:rtl w:val="0"/>
         </w:rPr>
-        <w:t xml:space="preserve">To capture an opponent’s piece, the player will first select their own piece, and any valid pieces available to capture will be highlighted. After selecting the target piece, the user's piece will reappear in the new position, and the opponent's piece will be removed from the board, signifying a successful capture.</w:t>
+        <w:t xml:space="preserve">To capture an opponent’s piece, the player can select any of the highlighted pieces. After selecting the target piece, the user's piece will reappear in the new position, and the opponent's piece will be placed outside of the board, signifying a successful capture.</w:t>
       </w:r>
     </w:p>
     <w:p>
@@ -4764,7 +4676,7 @@
         <w:rPr>
           <w:rtl w:val="0"/>
         </w:rPr>
-        <w:t xml:space="preserve">After the player has selected a piece, they may choose to select another piece by simply clicking on another piece of their own. The selected piece will then switch from the former to the new selection. This will be shown by the piece's highlight changing so that the newly selected piece is now highlighted.</w:t>
+        <w:t xml:space="preserve">After the player has selected a piece, they may choose to select another piece by simply clicking on another piece of their own. The selected piece will then switch from the former to the new selection. This will be shown by the piece's highlight changing so that the newly selected piece is highlighted.</w:t>
       </w:r>
     </w:p>
     <w:p>
@@ -4789,7 +4701,7 @@
         <w:rPr>
           <w:rtl w:val="0"/>
         </w:rPr>
-        <w:t xml:space="preserve">At any point during the game, the player may choose to exit and return to the main menu. To do this, the player can select the “Quit Game” button and will then be prompted to confirm their choice to quit. Upon confirmation, the game will save its state to be loaded at another point in time, and the user will be returned to the main menu screen.</w:t>
+        <w:t xml:space="preserve">At any point during the game, the player may choose to exit and return to the main menu. To do this, the player can select the “Quit” button and will then be prompted to confirm their choice to quit. Upon confirmation, the game will save its state to be loaded again, and the user will be returned to the main menu screen.</w:t>
       </w:r>
     </w:p>
     <w:p>
@@ -4839,7 +4751,7 @@
         <w:rPr>
           <w:rtl w:val="0"/>
         </w:rPr>
-        <w:t xml:space="preserve">When the user selects the “Step Forward” button, the next change on the game board will be executed, showing the move according to the save file.</w:t>
+        <w:t xml:space="preserve">When the user selects the “Step Forward” button, the next change on the game board will be executed, showing the move according to the save/log file.</w:t>
       </w:r>
     </w:p>
     <w:p>
@@ -4864,7 +4776,7 @@
         <w:rPr>
           <w:rtl w:val="0"/>
         </w:rPr>
-        <w:t xml:space="preserve">When the user selects the “Step Backwards” button, the last change on the game board will be reverted, showing the previous state of the board according to the save file.</w:t>
+        <w:t xml:space="preserve">When the user selects the “Step Backwards” button, the last change on the game board will be reverted, showing the previous state of the board according to the save/log file.</w:t>
       </w:r>
     </w:p>
     <w:p>
@@ -4991,7 +4903,7 @@
         <w:rPr>
           <w:rtl w:val="0"/>
         </w:rPr>
-        <w:t xml:space="preserve">After the user has selected a piece (UC-1.0), they will be shown valid positions to move the piece to. If the player attempts to select a position that is invalid for any reason, the application will highlight the target position chosen by the user in red, rather than a positive colour. The highlight will then fade, and the board will not have changed.</w:t>
+        <w:t xml:space="preserve">After the user has selected a piece (UC-1.0), they will be shown valid positions to move the piece to. If the player attempts to select a position that is invalid for any reason, the application will highlight the target position chosen by the user in red. The highlight will then disappear, and the board will not have changed.</w:t>
       </w:r>
     </w:p>
     <w:p>
@@ -5016,7 +4928,7 @@
         <w:rPr>
           <w:rtl w:val="0"/>
         </w:rPr>
-        <w:t xml:space="preserve">After the user has selected a piece (UC-1.0), they will be shown valid positions to move the piece to. If the player attempts to capture an opponent's piece that cannot be captured for any reason, the application will highlight the target piece chosen by the user in red, rather than a positive colour. The highlight will then fade, and the board will not have changed.</w:t>
+        <w:t xml:space="preserve">After the user has selected a piece (UC-1.0), they will be shown valid positions to move the piece to. If the player attempts to capture an opponent's piece that cannot be captured for any reason, the application will highlight the target piece chosen by the user in red. The highlight will then disappear, and the board will not have changed.</w:t>
       </w:r>
     </w:p>
     <w:p>
@@ -5042,7 +4954,7 @@
         <w:rPr>
           <w:rtl w:val="0"/>
         </w:rPr>
-        <w:t xml:space="preserve">After the user has selected the piece to move (the Castle or King), it will be highlighted as described in UC-1.0. If the user then selects a Castle or King (whichever is to be moved) that cannot be castled, the second selected piece will highlight in red, showing that this is an invalid move.</w:t>
+        <w:t xml:space="preserve">After the user has selected the piece to move (Castle or King), it will be highlighted as described in UC-1.0. If the user then selects a Castle or a King (whichever is to be moved) that cannot be castled, the second selected piece will highlight in red, showing that this is an invalid move. The positions of the pieces will not change.</w:t>
       </w:r>
     </w:p>
     <w:p>
@@ -5068,7 +4980,7 @@
         <w:rPr>
           <w:rtl w:val="0"/>
         </w:rPr>
-        <w:t xml:space="preserve">If the user attempts to view a previously saved game file that is corrupted or contains invalid data and replay it, the game will be unaware of this until it encounters the error. Upon triggering this error, the user will be notified that there was an issue viewing the game, and a button to acknowledge this will be shown. Upon acknowledging the message, the user will be returned to the main menu.</w:t>
+        <w:t xml:space="preserve">If the user attempts to view a previously saved game file that is corrupted or contains invalid data, the game will be unaware of this until it encounters the error. Upon triggering this error, the user will be notified that there was an issue viewing the game, and a button to acknowledge this will be shown. Upon acknowledging the message, the user will be returned to the main menu.</w:t>
       </w:r>
     </w:p>
     <w:p>
@@ -6012,6 +5924,164 @@
                 <w:rtl w:val="0"/>
               </w:rPr>
               <w:t xml:space="preserve">Removed duplicate use case (UC-0.3).</w:t>
+            </w:r>
+          </w:p>
+        </w:tc>
+        <w:tc>
+          <w:tcPr>
+            <w:shd w:fill="auto" w:val="clear"/>
+            <w:tcMar>
+              <w:top w:w="100.0" w:type="dxa"/>
+              <w:left w:w="100.0" w:type="dxa"/>
+              <w:bottom w:w="100.0" w:type="dxa"/>
+              <w:right w:w="100.0" w:type="dxa"/>
+            </w:tcMar>
+            <w:vAlign w:val="top"/>
+          </w:tcPr>
+          <w:p>
+            <w:pPr>
+              <w:keepNext w:val="0"/>
+              <w:keepLines w:val="0"/>
+              <w:pageBreakBefore w:val="0"/>
+              <w:widowControl w:val="0"/>
+              <w:pBdr>
+                <w:top w:space="0" w:sz="0" w:val="nil"/>
+                <w:left w:space="0" w:sz="0" w:val="nil"/>
+                <w:bottom w:space="0" w:sz="0" w:val="nil"/>
+                <w:right w:space="0" w:sz="0" w:val="nil"/>
+                <w:between w:space="0" w:sz="0" w:val="nil"/>
+              </w:pBdr>
+              <w:shd w:fill="auto" w:val="clear"/>
+              <w:spacing w:after="0" w:before="0" w:line="240" w:lineRule="auto"/>
+              <w:ind w:left="0" w:right="0" w:firstLine="0"/>
+              <w:jc w:val="left"/>
+              <w:rPr/>
+            </w:pPr>
+            <w:r>
+              <w:rPr>
+                <w:rtl w:val="0"/>
+              </w:rPr>
+              <w:t xml:space="preserve">TYW1</w:t>
+            </w:r>
+          </w:p>
+        </w:tc>
+      </w:tr>
+      <w:tr>
+        <w:trPr>
+          <w:cantSplit w:val="0"/>
+          <w:tblHeader w:val="0"/>
+        </w:trPr>
+        <w:tc>
+          <w:tcPr>
+            <w:shd w:fill="auto" w:val="clear"/>
+            <w:tcMar>
+              <w:top w:w="100.0" w:type="dxa"/>
+              <w:left w:w="100.0" w:type="dxa"/>
+              <w:bottom w:w="100.0" w:type="dxa"/>
+              <w:right w:w="100.0" w:type="dxa"/>
+            </w:tcMar>
+            <w:vAlign w:val="top"/>
+          </w:tcPr>
+          <w:p>
+            <w:pPr>
+              <w:keepNext w:val="0"/>
+              <w:keepLines w:val="0"/>
+              <w:pageBreakBefore w:val="0"/>
+              <w:widowControl w:val="0"/>
+              <w:pBdr>
+                <w:top w:space="0" w:sz="0" w:val="nil"/>
+                <w:left w:space="0" w:sz="0" w:val="nil"/>
+                <w:bottom w:space="0" w:sz="0" w:val="nil"/>
+                <w:right w:space="0" w:sz="0" w:val="nil"/>
+                <w:between w:space="0" w:sz="0" w:val="nil"/>
+              </w:pBdr>
+              <w:shd w:fill="auto" w:val="clear"/>
+              <w:spacing w:after="0" w:before="0" w:line="240" w:lineRule="auto"/>
+              <w:ind w:left="0" w:right="0" w:firstLine="0"/>
+              <w:jc w:val="left"/>
+              <w:rPr/>
+            </w:pPr>
+            <w:r>
+              <w:rPr>
+                <w:rtl w:val="0"/>
+              </w:rPr>
+              <w:t xml:space="preserve">0.5</w:t>
+            </w:r>
+          </w:p>
+        </w:tc>
+        <w:tc>
+          <w:tcPr>
+            <w:shd w:fill="auto" w:val="clear"/>
+            <w:tcMar>
+              <w:top w:w="100.0" w:type="dxa"/>
+              <w:left w:w="100.0" w:type="dxa"/>
+              <w:bottom w:w="100.0" w:type="dxa"/>
+              <w:right w:w="100.0" w:type="dxa"/>
+            </w:tcMar>
+            <w:vAlign w:val="top"/>
+          </w:tcPr>
+          <w:p>
+            <w:pPr>
+              <w:keepNext w:val="0"/>
+              <w:keepLines w:val="0"/>
+              <w:pageBreakBefore w:val="0"/>
+              <w:widowControl w:val="0"/>
+              <w:pBdr>
+                <w:top w:space="0" w:sz="0" w:val="nil"/>
+                <w:left w:space="0" w:sz="0" w:val="nil"/>
+                <w:bottom w:space="0" w:sz="0" w:val="nil"/>
+                <w:right w:space="0" w:sz="0" w:val="nil"/>
+                <w:between w:space="0" w:sz="0" w:val="nil"/>
+              </w:pBdr>
+              <w:shd w:fill="auto" w:val="clear"/>
+              <w:spacing w:after="0" w:before="0" w:line="240" w:lineRule="auto"/>
+              <w:ind w:left="0" w:right="0" w:firstLine="0"/>
+              <w:jc w:val="left"/>
+              <w:rPr/>
+            </w:pPr>
+            <w:r>
+              <w:rPr>
+                <w:rtl w:val="0"/>
+              </w:rPr>
+              <w:t xml:space="preserve">23/02/23</w:t>
+            </w:r>
+          </w:p>
+        </w:tc>
+        <w:tc>
+          <w:tcPr>
+            <w:shd w:fill="auto" w:val="clear"/>
+            <w:tcMar>
+              <w:top w:w="100.0" w:type="dxa"/>
+              <w:left w:w="100.0" w:type="dxa"/>
+              <w:bottom w:w="100.0" w:type="dxa"/>
+              <w:right w:w="100.0" w:type="dxa"/>
+            </w:tcMar>
+            <w:vAlign w:val="top"/>
+          </w:tcPr>
+          <w:p>
+            <w:pPr>
+              <w:keepNext w:val="0"/>
+              <w:keepLines w:val="0"/>
+              <w:pageBreakBefore w:val="0"/>
+              <w:widowControl w:val="0"/>
+              <w:pBdr>
+                <w:top w:space="0" w:sz="0" w:val="nil"/>
+                <w:left w:space="0" w:sz="0" w:val="nil"/>
+                <w:bottom w:space="0" w:sz="0" w:val="nil"/>
+                <w:right w:space="0" w:sz="0" w:val="nil"/>
+                <w:between w:space="0" w:sz="0" w:val="nil"/>
+              </w:pBdr>
+              <w:shd w:fill="auto" w:val="clear"/>
+              <w:spacing w:after="0" w:before="0" w:line="240" w:lineRule="auto"/>
+              <w:ind w:left="0" w:right="0" w:firstLine="0"/>
+              <w:jc w:val="left"/>
+              <w:rPr/>
+            </w:pPr>
+            <w:r>
+              <w:rPr>
+                <w:rtl w:val="0"/>
+              </w:rPr>
+              <w:t xml:space="preserve">Minor adjustments to content.</w:t>
             </w:r>
           </w:p>
         </w:tc>
@@ -6127,7 +6197,7 @@
         <w:szCs w:val="20"/>
         <w:rtl w:val="0"/>
       </w:rPr>
-      <w:t xml:space="preserve">Software Engineering Group Project - UI Specification / 0.4 (Draft)</w:t>
+      <w:t xml:space="preserve">Software Engineering Group Project - UI Specification / 0.5 (Draft)</w:t>
     </w:r>
   </w:p>
 </w:hdr>

</xml_diff>

<commit_message>
Uploaded UI Spec Document and Presentation (v0.6) files in preparation for document review.
</commit_message>
<xml_diff>
--- a/docs/ui_spec/UI-Spec-Docu-GP9.docx
+++ b/docs/ui_spec/UI-Spec-Docu-GP9.docx
@@ -489,7 +489,7 @@
               <w:rPr>
                 <w:rtl w:val="0"/>
               </w:rPr>
-              <w:t xml:space="preserve">0.5</w:t>
+              <w:t xml:space="preserve">0.6</w:t>
             </w:r>
           </w:p>
         </w:tc>
@@ -583,7 +583,7 @@
               <w:rPr>
                 <w:rtl w:val="0"/>
               </w:rPr>
-              <w:t xml:space="preserve">Draft</w:t>
+              <w:t xml:space="preserve">Review</w:t>
             </w:r>
           </w:p>
         </w:tc>
@@ -1168,23 +1168,15 @@
       <w:sdtContent>
         <w:p>
           <w:pPr>
+            <w:widowControl w:val="0"/>
             <w:tabs>
-              <w:tab w:val="right" w:leader="none" w:pos="9025.511811023624"/>
+              <w:tab w:val="right" w:leader="none" w:pos="12000"/>
             </w:tabs>
-            <w:spacing w:before="80" w:line="240" w:lineRule="auto"/>
-            <w:ind w:left="0" w:firstLine="0"/>
-            <w:rPr>
-              <w:rFonts w:ascii="Arial" w:cs="Arial" w:eastAsia="Arial" w:hAnsi="Arial"/>
+            <w:spacing w:before="60" w:line="240" w:lineRule="auto"/>
+            <w:rPr>
               <w:b w:val="1"/>
-              <w:i w:val="0"/>
-              <w:smallCaps w:val="0"/>
-              <w:strike w:val="0"/>
               <w:color w:val="000000"/>
-              <w:sz w:val="22"/>
-              <w:szCs w:val="22"/>
               <w:u w:val="none"/>
-              <w:shd w:fill="auto" w:val="clear"/>
-              <w:vertAlign w:val="baseline"/>
             </w:rPr>
           </w:pPr>
           <w:r>
@@ -1209,50 +1201,10 @@
                 <w:rtl w:val="0"/>
               </w:rPr>
               <w:t xml:space="preserve">CONTENTS</w:t>
+              <w:tab/>
+              <w:t xml:space="preserve">2</w:t>
             </w:r>
           </w:hyperlink>
-          <w:r>
-            <w:rPr>
-              <w:rFonts w:ascii="Arial" w:cs="Arial" w:eastAsia="Arial" w:hAnsi="Arial"/>
-              <w:b w:val="1"/>
-              <w:i w:val="0"/>
-              <w:smallCaps w:val="0"/>
-              <w:strike w:val="0"/>
-              <w:color w:val="000000"/>
-              <w:sz w:val="22"/>
-              <w:szCs w:val="22"/>
-              <w:u w:val="none"/>
-              <w:shd w:fill="auto" w:val="clear"/>
-              <w:vertAlign w:val="baseline"/>
-              <w:rtl w:val="0"/>
-            </w:rPr>
-            <w:tab/>
-          </w:r>
-          <w:r>
-            <w:fldChar w:fldCharType="begin"/>
-            <w:instrText xml:space="preserve"> PAGEREF _h1evqmk3o7mz \h </w:instrText>
-            <w:fldChar w:fldCharType="separate"/>
-          </w:r>
-          <w:r>
-            <w:rPr>
-              <w:rFonts w:ascii="Arial" w:cs="Arial" w:eastAsia="Arial" w:hAnsi="Arial"/>
-              <w:b w:val="1"/>
-              <w:i w:val="0"/>
-              <w:smallCaps w:val="0"/>
-              <w:strike w:val="0"/>
-              <w:color w:val="000000"/>
-              <w:sz w:val="22"/>
-              <w:szCs w:val="22"/>
-              <w:u w:val="none"/>
-              <w:shd w:fill="auto" w:val="clear"/>
-              <w:vertAlign w:val="baseline"/>
-              <w:rtl w:val="0"/>
-            </w:rPr>
-            <w:t xml:space="preserve">2</w:t>
-          </w:r>
-          <w:r>
-            <w:fldChar w:fldCharType="end"/>
-          </w:r>
           <w:r>
             <w:rPr>
               <w:rtl w:val="0"/>
@@ -1261,23 +1213,15 @@
         </w:p>
         <w:p>
           <w:pPr>
+            <w:widowControl w:val="0"/>
             <w:tabs>
-              <w:tab w:val="right" w:leader="none" w:pos="9025.511811023624"/>
+              <w:tab w:val="right" w:leader="none" w:pos="12000"/>
             </w:tabs>
-            <w:spacing w:before="200" w:line="240" w:lineRule="auto"/>
-            <w:ind w:left="0" w:firstLine="0"/>
-            <w:rPr>
-              <w:rFonts w:ascii="Arial" w:cs="Arial" w:eastAsia="Arial" w:hAnsi="Arial"/>
+            <w:spacing w:before="60" w:line="240" w:lineRule="auto"/>
+            <w:rPr>
               <w:b w:val="1"/>
-              <w:i w:val="0"/>
-              <w:smallCaps w:val="0"/>
-              <w:strike w:val="0"/>
               <w:color w:val="000000"/>
-              <w:sz w:val="22"/>
-              <w:szCs w:val="22"/>
               <w:u w:val="none"/>
-              <w:shd w:fill="auto" w:val="clear"/>
-              <w:vertAlign w:val="baseline"/>
             </w:rPr>
           </w:pPr>
           <w:hyperlink w:anchor="_u9fr9t8g3lds">
@@ -1297,50 +1241,10 @@
                 <w:rtl w:val="0"/>
               </w:rPr>
               <w:t xml:space="preserve">1. INTRODUCTION</w:t>
+              <w:tab/>
+              <w:t xml:space="preserve">2</w:t>
             </w:r>
           </w:hyperlink>
-          <w:r>
-            <w:rPr>
-              <w:rFonts w:ascii="Arial" w:cs="Arial" w:eastAsia="Arial" w:hAnsi="Arial"/>
-              <w:b w:val="1"/>
-              <w:i w:val="0"/>
-              <w:smallCaps w:val="0"/>
-              <w:strike w:val="0"/>
-              <w:color w:val="000000"/>
-              <w:sz w:val="22"/>
-              <w:szCs w:val="22"/>
-              <w:u w:val="none"/>
-              <w:shd w:fill="auto" w:val="clear"/>
-              <w:vertAlign w:val="baseline"/>
-              <w:rtl w:val="0"/>
-            </w:rPr>
-            <w:tab/>
-          </w:r>
-          <w:r>
-            <w:fldChar w:fldCharType="begin"/>
-            <w:instrText xml:space="preserve"> PAGEREF _u9fr9t8g3lds \h </w:instrText>
-            <w:fldChar w:fldCharType="separate"/>
-          </w:r>
-          <w:r>
-            <w:rPr>
-              <w:rFonts w:ascii="Arial" w:cs="Arial" w:eastAsia="Arial" w:hAnsi="Arial"/>
-              <w:b w:val="1"/>
-              <w:i w:val="0"/>
-              <w:smallCaps w:val="0"/>
-              <w:strike w:val="0"/>
-              <w:color w:val="000000"/>
-              <w:sz w:val="22"/>
-              <w:szCs w:val="22"/>
-              <w:u w:val="none"/>
-              <w:shd w:fill="auto" w:val="clear"/>
-              <w:vertAlign w:val="baseline"/>
-              <w:rtl w:val="0"/>
-            </w:rPr>
-            <w:t xml:space="preserve">3</w:t>
-          </w:r>
-          <w:r>
-            <w:fldChar w:fldCharType="end"/>
-          </w:r>
           <w:r>
             <w:rPr>
               <w:rtl w:val="0"/>
@@ -1349,23 +1253,15 @@
         </w:p>
         <w:p>
           <w:pPr>
+            <w:widowControl w:val="0"/>
             <w:tabs>
-              <w:tab w:val="right" w:leader="none" w:pos="9025.511811023624"/>
+              <w:tab w:val="right" w:leader="none" w:pos="12000"/>
             </w:tabs>
             <w:spacing w:before="60" w:line="240" w:lineRule="auto"/>
             <w:ind w:left="360" w:firstLine="0"/>
             <w:rPr>
-              <w:rFonts w:ascii="Arial" w:cs="Arial" w:eastAsia="Arial" w:hAnsi="Arial"/>
-              <w:b w:val="0"/>
-              <w:i w:val="0"/>
-              <w:smallCaps w:val="0"/>
-              <w:strike w:val="0"/>
               <w:color w:val="000000"/>
-              <w:sz w:val="22"/>
-              <w:szCs w:val="22"/>
               <w:u w:val="none"/>
-              <w:shd w:fill="auto" w:val="clear"/>
-              <w:vertAlign w:val="baseline"/>
             </w:rPr>
           </w:pPr>
           <w:hyperlink w:anchor="_1eyjjgkh8wf4">
@@ -1385,50 +1281,10 @@
                 <w:rtl w:val="0"/>
               </w:rPr>
               <w:t xml:space="preserve">1.1 Purpose of this document</w:t>
+              <w:tab/>
+              <w:t xml:space="preserve">2</w:t>
             </w:r>
           </w:hyperlink>
-          <w:r>
-            <w:rPr>
-              <w:rFonts w:ascii="Arial" w:cs="Arial" w:eastAsia="Arial" w:hAnsi="Arial"/>
-              <w:b w:val="0"/>
-              <w:i w:val="0"/>
-              <w:smallCaps w:val="0"/>
-              <w:strike w:val="0"/>
-              <w:color w:val="000000"/>
-              <w:sz w:val="22"/>
-              <w:szCs w:val="22"/>
-              <w:u w:val="none"/>
-              <w:shd w:fill="auto" w:val="clear"/>
-              <w:vertAlign w:val="baseline"/>
-              <w:rtl w:val="0"/>
-            </w:rPr>
-            <w:tab/>
-          </w:r>
-          <w:r>
-            <w:fldChar w:fldCharType="begin"/>
-            <w:instrText xml:space="preserve"> PAGEREF _1eyjjgkh8wf4 \h </w:instrText>
-            <w:fldChar w:fldCharType="separate"/>
-          </w:r>
-          <w:r>
-            <w:rPr>
-              <w:rFonts w:ascii="Arial" w:cs="Arial" w:eastAsia="Arial" w:hAnsi="Arial"/>
-              <w:b w:val="0"/>
-              <w:i w:val="0"/>
-              <w:smallCaps w:val="0"/>
-              <w:strike w:val="0"/>
-              <w:color w:val="000000"/>
-              <w:sz w:val="22"/>
-              <w:szCs w:val="22"/>
-              <w:u w:val="none"/>
-              <w:shd w:fill="auto" w:val="clear"/>
-              <w:vertAlign w:val="baseline"/>
-              <w:rtl w:val="0"/>
-            </w:rPr>
-            <w:t xml:space="preserve">3</w:t>
-          </w:r>
-          <w:r>
-            <w:fldChar w:fldCharType="end"/>
-          </w:r>
           <w:r>
             <w:rPr>
               <w:rtl w:val="0"/>
@@ -1437,23 +1293,15 @@
         </w:p>
         <w:p>
           <w:pPr>
+            <w:widowControl w:val="0"/>
             <w:tabs>
-              <w:tab w:val="right" w:leader="none" w:pos="9025.511811023624"/>
+              <w:tab w:val="right" w:leader="none" w:pos="12000"/>
             </w:tabs>
             <w:spacing w:before="60" w:line="240" w:lineRule="auto"/>
             <w:ind w:left="360" w:firstLine="0"/>
             <w:rPr>
-              <w:rFonts w:ascii="Arial" w:cs="Arial" w:eastAsia="Arial" w:hAnsi="Arial"/>
-              <w:b w:val="0"/>
-              <w:i w:val="0"/>
-              <w:smallCaps w:val="0"/>
-              <w:strike w:val="0"/>
               <w:color w:val="000000"/>
-              <w:sz w:val="22"/>
-              <w:szCs w:val="22"/>
               <w:u w:val="none"/>
-              <w:shd w:fill="auto" w:val="clear"/>
-              <w:vertAlign w:val="baseline"/>
             </w:rPr>
           </w:pPr>
           <w:hyperlink w:anchor="_zhtapykiyhsd">
@@ -1473,50 +1321,10 @@
                 <w:rtl w:val="0"/>
               </w:rPr>
               <w:t xml:space="preserve">1.2 Scope</w:t>
+              <w:tab/>
+              <w:t xml:space="preserve">2</w:t>
             </w:r>
           </w:hyperlink>
-          <w:r>
-            <w:rPr>
-              <w:rFonts w:ascii="Arial" w:cs="Arial" w:eastAsia="Arial" w:hAnsi="Arial"/>
-              <w:b w:val="0"/>
-              <w:i w:val="0"/>
-              <w:smallCaps w:val="0"/>
-              <w:strike w:val="0"/>
-              <w:color w:val="000000"/>
-              <w:sz w:val="22"/>
-              <w:szCs w:val="22"/>
-              <w:u w:val="none"/>
-              <w:shd w:fill="auto" w:val="clear"/>
-              <w:vertAlign w:val="baseline"/>
-              <w:rtl w:val="0"/>
-            </w:rPr>
-            <w:tab/>
-          </w:r>
-          <w:r>
-            <w:fldChar w:fldCharType="begin"/>
-            <w:instrText xml:space="preserve"> PAGEREF _zhtapykiyhsd \h </w:instrText>
-            <w:fldChar w:fldCharType="separate"/>
-          </w:r>
-          <w:r>
-            <w:rPr>
-              <w:rFonts w:ascii="Arial" w:cs="Arial" w:eastAsia="Arial" w:hAnsi="Arial"/>
-              <w:b w:val="0"/>
-              <w:i w:val="0"/>
-              <w:smallCaps w:val="0"/>
-              <w:strike w:val="0"/>
-              <w:color w:val="000000"/>
-              <w:sz w:val="22"/>
-              <w:szCs w:val="22"/>
-              <w:u w:val="none"/>
-              <w:shd w:fill="auto" w:val="clear"/>
-              <w:vertAlign w:val="baseline"/>
-              <w:rtl w:val="0"/>
-            </w:rPr>
-            <w:t xml:space="preserve">3</w:t>
-          </w:r>
-          <w:r>
-            <w:fldChar w:fldCharType="end"/>
-          </w:r>
           <w:r>
             <w:rPr>
               <w:rtl w:val="0"/>
@@ -1525,23 +1333,15 @@
         </w:p>
         <w:p>
           <w:pPr>
+            <w:widowControl w:val="0"/>
             <w:tabs>
-              <w:tab w:val="right" w:leader="none" w:pos="9025.511811023624"/>
+              <w:tab w:val="right" w:leader="none" w:pos="12000"/>
             </w:tabs>
             <w:spacing w:before="60" w:line="240" w:lineRule="auto"/>
             <w:ind w:left="360" w:firstLine="0"/>
             <w:rPr>
-              <w:rFonts w:ascii="Arial" w:cs="Arial" w:eastAsia="Arial" w:hAnsi="Arial"/>
-              <w:b w:val="0"/>
-              <w:i w:val="0"/>
-              <w:smallCaps w:val="0"/>
-              <w:strike w:val="0"/>
               <w:color w:val="000000"/>
-              <w:sz w:val="22"/>
-              <w:szCs w:val="22"/>
               <w:u w:val="none"/>
-              <w:shd w:fill="auto" w:val="clear"/>
-              <w:vertAlign w:val="baseline"/>
             </w:rPr>
           </w:pPr>
           <w:hyperlink w:anchor="_eyio7d7yvzia">
@@ -1561,50 +1361,10 @@
                 <w:rtl w:val="0"/>
               </w:rPr>
               <w:t xml:space="preserve">1.3 Objectives</w:t>
+              <w:tab/>
+              <w:t xml:space="preserve">2</w:t>
             </w:r>
           </w:hyperlink>
-          <w:r>
-            <w:rPr>
-              <w:rFonts w:ascii="Arial" w:cs="Arial" w:eastAsia="Arial" w:hAnsi="Arial"/>
-              <w:b w:val="0"/>
-              <w:i w:val="0"/>
-              <w:smallCaps w:val="0"/>
-              <w:strike w:val="0"/>
-              <w:color w:val="000000"/>
-              <w:sz w:val="22"/>
-              <w:szCs w:val="22"/>
-              <w:u w:val="none"/>
-              <w:shd w:fill="auto" w:val="clear"/>
-              <w:vertAlign w:val="baseline"/>
-              <w:rtl w:val="0"/>
-            </w:rPr>
-            <w:tab/>
-          </w:r>
-          <w:r>
-            <w:fldChar w:fldCharType="begin"/>
-            <w:instrText xml:space="preserve"> PAGEREF _eyio7d7yvzia \h </w:instrText>
-            <w:fldChar w:fldCharType="separate"/>
-          </w:r>
-          <w:r>
-            <w:rPr>
-              <w:rFonts w:ascii="Arial" w:cs="Arial" w:eastAsia="Arial" w:hAnsi="Arial"/>
-              <w:b w:val="0"/>
-              <w:i w:val="0"/>
-              <w:smallCaps w:val="0"/>
-              <w:strike w:val="0"/>
-              <w:color w:val="000000"/>
-              <w:sz w:val="22"/>
-              <w:szCs w:val="22"/>
-              <w:u w:val="none"/>
-              <w:shd w:fill="auto" w:val="clear"/>
-              <w:vertAlign w:val="baseline"/>
-              <w:rtl w:val="0"/>
-            </w:rPr>
-            <w:t xml:space="preserve">3</w:t>
-          </w:r>
-          <w:r>
-            <w:fldChar w:fldCharType="end"/>
-          </w:r>
           <w:r>
             <w:rPr>
               <w:rtl w:val="0"/>
@@ -1613,23 +1373,15 @@
         </w:p>
         <w:p>
           <w:pPr>
+            <w:widowControl w:val="0"/>
             <w:tabs>
-              <w:tab w:val="right" w:leader="none" w:pos="9025.511811023624"/>
+              <w:tab w:val="right" w:leader="none" w:pos="12000"/>
             </w:tabs>
-            <w:spacing w:before="200" w:line="240" w:lineRule="auto"/>
-            <w:ind w:left="0" w:firstLine="0"/>
-            <w:rPr>
-              <w:rFonts w:ascii="Arial" w:cs="Arial" w:eastAsia="Arial" w:hAnsi="Arial"/>
+            <w:spacing w:before="60" w:line="240" w:lineRule="auto"/>
+            <w:rPr>
               <w:b w:val="1"/>
-              <w:i w:val="0"/>
-              <w:smallCaps w:val="0"/>
-              <w:strike w:val="0"/>
               <w:color w:val="000000"/>
-              <w:sz w:val="22"/>
-              <w:szCs w:val="22"/>
               <w:u w:val="none"/>
-              <w:shd w:fill="auto" w:val="clear"/>
-              <w:vertAlign w:val="baseline"/>
             </w:rPr>
           </w:pPr>
           <w:hyperlink w:anchor="_raieuj923qb">
@@ -1649,50 +1401,10 @@
                 <w:rtl w:val="0"/>
               </w:rPr>
               <w:t xml:space="preserve">2. TYPICAL USERS</w:t>
+              <w:tab/>
+              <w:t xml:space="preserve">3</w:t>
             </w:r>
           </w:hyperlink>
-          <w:r>
-            <w:rPr>
-              <w:rFonts w:ascii="Arial" w:cs="Arial" w:eastAsia="Arial" w:hAnsi="Arial"/>
-              <w:b w:val="1"/>
-              <w:i w:val="0"/>
-              <w:smallCaps w:val="0"/>
-              <w:strike w:val="0"/>
-              <w:color w:val="000000"/>
-              <w:sz w:val="22"/>
-              <w:szCs w:val="22"/>
-              <w:u w:val="none"/>
-              <w:shd w:fill="auto" w:val="clear"/>
-              <w:vertAlign w:val="baseline"/>
-              <w:rtl w:val="0"/>
-            </w:rPr>
-            <w:tab/>
-          </w:r>
-          <w:r>
-            <w:fldChar w:fldCharType="begin"/>
-            <w:instrText xml:space="preserve"> PAGEREF _raieuj923qb \h </w:instrText>
-            <w:fldChar w:fldCharType="separate"/>
-          </w:r>
-          <w:r>
-            <w:rPr>
-              <w:rFonts w:ascii="Arial" w:cs="Arial" w:eastAsia="Arial" w:hAnsi="Arial"/>
-              <w:b w:val="1"/>
-              <w:i w:val="0"/>
-              <w:smallCaps w:val="0"/>
-              <w:strike w:val="0"/>
-              <w:color w:val="000000"/>
-              <w:sz w:val="22"/>
-              <w:szCs w:val="22"/>
-              <w:u w:val="none"/>
-              <w:shd w:fill="auto" w:val="clear"/>
-              <w:vertAlign w:val="baseline"/>
-              <w:rtl w:val="0"/>
-            </w:rPr>
-            <w:t xml:space="preserve">4</w:t>
-          </w:r>
-          <w:r>
-            <w:fldChar w:fldCharType="end"/>
-          </w:r>
           <w:r>
             <w:rPr>
               <w:rtl w:val="0"/>
@@ -1701,23 +1413,15 @@
         </w:p>
         <w:p>
           <w:pPr>
+            <w:widowControl w:val="0"/>
             <w:tabs>
-              <w:tab w:val="right" w:leader="none" w:pos="9025.511811023624"/>
+              <w:tab w:val="right" w:leader="none" w:pos="12000"/>
             </w:tabs>
             <w:spacing w:before="60" w:line="240" w:lineRule="auto"/>
             <w:ind w:left="360" w:firstLine="0"/>
             <w:rPr>
-              <w:rFonts w:ascii="Arial" w:cs="Arial" w:eastAsia="Arial" w:hAnsi="Arial"/>
-              <w:b w:val="0"/>
-              <w:i w:val="0"/>
-              <w:smallCaps w:val="0"/>
-              <w:strike w:val="0"/>
               <w:color w:val="000000"/>
-              <w:sz w:val="22"/>
-              <w:szCs w:val="22"/>
               <w:u w:val="none"/>
-              <w:shd w:fill="auto" w:val="clear"/>
-              <w:vertAlign w:val="baseline"/>
             </w:rPr>
           </w:pPr>
           <w:hyperlink w:anchor="_94t7gtvs0s4a">
@@ -1737,50 +1441,10 @@
                 <w:rtl w:val="0"/>
               </w:rPr>
               <w:t xml:space="preserve">2.1 Beginner</w:t>
+              <w:tab/>
+              <w:t xml:space="preserve">3</w:t>
             </w:r>
           </w:hyperlink>
-          <w:r>
-            <w:rPr>
-              <w:rFonts w:ascii="Arial" w:cs="Arial" w:eastAsia="Arial" w:hAnsi="Arial"/>
-              <w:b w:val="0"/>
-              <w:i w:val="0"/>
-              <w:smallCaps w:val="0"/>
-              <w:strike w:val="0"/>
-              <w:color w:val="000000"/>
-              <w:sz w:val="22"/>
-              <w:szCs w:val="22"/>
-              <w:u w:val="none"/>
-              <w:shd w:fill="auto" w:val="clear"/>
-              <w:vertAlign w:val="baseline"/>
-              <w:rtl w:val="0"/>
-            </w:rPr>
-            <w:tab/>
-          </w:r>
-          <w:r>
-            <w:fldChar w:fldCharType="begin"/>
-            <w:instrText xml:space="preserve"> PAGEREF _94t7gtvs0s4a \h </w:instrText>
-            <w:fldChar w:fldCharType="separate"/>
-          </w:r>
-          <w:r>
-            <w:rPr>
-              <w:rFonts w:ascii="Arial" w:cs="Arial" w:eastAsia="Arial" w:hAnsi="Arial"/>
-              <w:b w:val="0"/>
-              <w:i w:val="0"/>
-              <w:smallCaps w:val="0"/>
-              <w:strike w:val="0"/>
-              <w:color w:val="000000"/>
-              <w:sz w:val="22"/>
-              <w:szCs w:val="22"/>
-              <w:u w:val="none"/>
-              <w:shd w:fill="auto" w:val="clear"/>
-              <w:vertAlign w:val="baseline"/>
-              <w:rtl w:val="0"/>
-            </w:rPr>
-            <w:t xml:space="preserve">4</w:t>
-          </w:r>
-          <w:r>
-            <w:fldChar w:fldCharType="end"/>
-          </w:r>
           <w:r>
             <w:rPr>
               <w:rtl w:val="0"/>
@@ -1789,23 +1453,15 @@
         </w:p>
         <w:p>
           <w:pPr>
+            <w:widowControl w:val="0"/>
             <w:tabs>
-              <w:tab w:val="right" w:leader="none" w:pos="9025.511811023624"/>
+              <w:tab w:val="right" w:leader="none" w:pos="12000"/>
             </w:tabs>
             <w:spacing w:before="60" w:line="240" w:lineRule="auto"/>
             <w:ind w:left="360" w:firstLine="0"/>
             <w:rPr>
-              <w:rFonts w:ascii="Arial" w:cs="Arial" w:eastAsia="Arial" w:hAnsi="Arial"/>
-              <w:b w:val="0"/>
-              <w:i w:val="0"/>
-              <w:smallCaps w:val="0"/>
-              <w:strike w:val="0"/>
               <w:color w:val="000000"/>
-              <w:sz w:val="22"/>
-              <w:szCs w:val="22"/>
               <w:u w:val="none"/>
-              <w:shd w:fill="auto" w:val="clear"/>
-              <w:vertAlign w:val="baseline"/>
             </w:rPr>
           </w:pPr>
           <w:hyperlink w:anchor="_xw9rperhns6a">
@@ -1825,50 +1481,10 @@
                 <w:rtl w:val="0"/>
               </w:rPr>
               <w:t xml:space="preserve">2.2 Intermediate</w:t>
+              <w:tab/>
+              <w:t xml:space="preserve">3</w:t>
             </w:r>
           </w:hyperlink>
-          <w:r>
-            <w:rPr>
-              <w:rFonts w:ascii="Arial" w:cs="Arial" w:eastAsia="Arial" w:hAnsi="Arial"/>
-              <w:b w:val="0"/>
-              <w:i w:val="0"/>
-              <w:smallCaps w:val="0"/>
-              <w:strike w:val="0"/>
-              <w:color w:val="000000"/>
-              <w:sz w:val="22"/>
-              <w:szCs w:val="22"/>
-              <w:u w:val="none"/>
-              <w:shd w:fill="auto" w:val="clear"/>
-              <w:vertAlign w:val="baseline"/>
-              <w:rtl w:val="0"/>
-            </w:rPr>
-            <w:tab/>
-          </w:r>
-          <w:r>
-            <w:fldChar w:fldCharType="begin"/>
-            <w:instrText xml:space="preserve"> PAGEREF _xw9rperhns6a \h </w:instrText>
-            <w:fldChar w:fldCharType="separate"/>
-          </w:r>
-          <w:r>
-            <w:rPr>
-              <w:rFonts w:ascii="Arial" w:cs="Arial" w:eastAsia="Arial" w:hAnsi="Arial"/>
-              <w:b w:val="0"/>
-              <w:i w:val="0"/>
-              <w:smallCaps w:val="0"/>
-              <w:strike w:val="0"/>
-              <w:color w:val="000000"/>
-              <w:sz w:val="22"/>
-              <w:szCs w:val="22"/>
-              <w:u w:val="none"/>
-              <w:shd w:fill="auto" w:val="clear"/>
-              <w:vertAlign w:val="baseline"/>
-              <w:rtl w:val="0"/>
-            </w:rPr>
-            <w:t xml:space="preserve">4</w:t>
-          </w:r>
-          <w:r>
-            <w:fldChar w:fldCharType="end"/>
-          </w:r>
           <w:r>
             <w:rPr>
               <w:rtl w:val="0"/>
@@ -1877,23 +1493,15 @@
         </w:p>
         <w:p>
           <w:pPr>
+            <w:widowControl w:val="0"/>
             <w:tabs>
-              <w:tab w:val="right" w:leader="none" w:pos="9025.511811023624"/>
+              <w:tab w:val="right" w:leader="none" w:pos="12000"/>
             </w:tabs>
             <w:spacing w:before="60" w:line="240" w:lineRule="auto"/>
             <w:ind w:left="360" w:firstLine="0"/>
             <w:rPr>
-              <w:rFonts w:ascii="Arial" w:cs="Arial" w:eastAsia="Arial" w:hAnsi="Arial"/>
-              <w:b w:val="0"/>
-              <w:i w:val="0"/>
-              <w:smallCaps w:val="0"/>
-              <w:strike w:val="0"/>
               <w:color w:val="000000"/>
-              <w:sz w:val="22"/>
-              <w:szCs w:val="22"/>
               <w:u w:val="none"/>
-              <w:shd w:fill="auto" w:val="clear"/>
-              <w:vertAlign w:val="baseline"/>
             </w:rPr>
           </w:pPr>
           <w:hyperlink w:anchor="_x08wyddm2aw">
@@ -1913,50 +1521,10 @@
                 <w:rtl w:val="0"/>
               </w:rPr>
               <w:t xml:space="preserve">2.3 Experienced</w:t>
+              <w:tab/>
+              <w:t xml:space="preserve">4</w:t>
             </w:r>
           </w:hyperlink>
-          <w:r>
-            <w:rPr>
-              <w:rFonts w:ascii="Arial" w:cs="Arial" w:eastAsia="Arial" w:hAnsi="Arial"/>
-              <w:b w:val="0"/>
-              <w:i w:val="0"/>
-              <w:smallCaps w:val="0"/>
-              <w:strike w:val="0"/>
-              <w:color w:val="000000"/>
-              <w:sz w:val="22"/>
-              <w:szCs w:val="22"/>
-              <w:u w:val="none"/>
-              <w:shd w:fill="auto" w:val="clear"/>
-              <w:vertAlign w:val="baseline"/>
-              <w:rtl w:val="0"/>
-            </w:rPr>
-            <w:tab/>
-          </w:r>
-          <w:r>
-            <w:fldChar w:fldCharType="begin"/>
-            <w:instrText xml:space="preserve"> PAGEREF _x08wyddm2aw \h </w:instrText>
-            <w:fldChar w:fldCharType="separate"/>
-          </w:r>
-          <w:r>
-            <w:rPr>
-              <w:rFonts w:ascii="Arial" w:cs="Arial" w:eastAsia="Arial" w:hAnsi="Arial"/>
-              <w:b w:val="0"/>
-              <w:i w:val="0"/>
-              <w:smallCaps w:val="0"/>
-              <w:strike w:val="0"/>
-              <w:color w:val="000000"/>
-              <w:sz w:val="22"/>
-              <w:szCs w:val="22"/>
-              <w:u w:val="none"/>
-              <w:shd w:fill="auto" w:val="clear"/>
-              <w:vertAlign w:val="baseline"/>
-              <w:rtl w:val="0"/>
-            </w:rPr>
-            <w:t xml:space="preserve">4</w:t>
-          </w:r>
-          <w:r>
-            <w:fldChar w:fldCharType="end"/>
-          </w:r>
           <w:r>
             <w:rPr>
               <w:rtl w:val="0"/>
@@ -1965,23 +1533,15 @@
         </w:p>
         <w:p>
           <w:pPr>
+            <w:widowControl w:val="0"/>
             <w:tabs>
-              <w:tab w:val="right" w:leader="none" w:pos="9025.511811023624"/>
+              <w:tab w:val="right" w:leader="none" w:pos="12000"/>
             </w:tabs>
             <w:spacing w:before="60" w:line="240" w:lineRule="auto"/>
             <w:ind w:left="360" w:firstLine="0"/>
             <w:rPr>
-              <w:rFonts w:ascii="Arial" w:cs="Arial" w:eastAsia="Arial" w:hAnsi="Arial"/>
-              <w:b w:val="0"/>
-              <w:i w:val="0"/>
-              <w:smallCaps w:val="0"/>
-              <w:strike w:val="0"/>
               <w:color w:val="000000"/>
-              <w:sz w:val="22"/>
-              <w:szCs w:val="22"/>
               <w:u w:val="none"/>
-              <w:shd w:fill="auto" w:val="clear"/>
-              <w:vertAlign w:val="baseline"/>
             </w:rPr>
           </w:pPr>
           <w:hyperlink w:anchor="_sqdscnth1eti">
@@ -2001,50 +1561,10 @@
                 <w:rtl w:val="0"/>
               </w:rPr>
               <w:t xml:space="preserve">2.4 Casual</w:t>
+              <w:tab/>
+              <w:t xml:space="preserve">4</w:t>
             </w:r>
           </w:hyperlink>
-          <w:r>
-            <w:rPr>
-              <w:rFonts w:ascii="Arial" w:cs="Arial" w:eastAsia="Arial" w:hAnsi="Arial"/>
-              <w:b w:val="0"/>
-              <w:i w:val="0"/>
-              <w:smallCaps w:val="0"/>
-              <w:strike w:val="0"/>
-              <w:color w:val="000000"/>
-              <w:sz w:val="22"/>
-              <w:szCs w:val="22"/>
-              <w:u w:val="none"/>
-              <w:shd w:fill="auto" w:val="clear"/>
-              <w:vertAlign w:val="baseline"/>
-              <w:rtl w:val="0"/>
-            </w:rPr>
-            <w:tab/>
-          </w:r>
-          <w:r>
-            <w:fldChar w:fldCharType="begin"/>
-            <w:instrText xml:space="preserve"> PAGEREF _sqdscnth1eti \h </w:instrText>
-            <w:fldChar w:fldCharType="separate"/>
-          </w:r>
-          <w:r>
-            <w:rPr>
-              <w:rFonts w:ascii="Arial" w:cs="Arial" w:eastAsia="Arial" w:hAnsi="Arial"/>
-              <w:b w:val="0"/>
-              <w:i w:val="0"/>
-              <w:smallCaps w:val="0"/>
-              <w:strike w:val="0"/>
-              <w:color w:val="000000"/>
-              <w:sz w:val="22"/>
-              <w:szCs w:val="22"/>
-              <w:u w:val="none"/>
-              <w:shd w:fill="auto" w:val="clear"/>
-              <w:vertAlign w:val="baseline"/>
-              <w:rtl w:val="0"/>
-            </w:rPr>
-            <w:t xml:space="preserve">4</w:t>
-          </w:r>
-          <w:r>
-            <w:fldChar w:fldCharType="end"/>
-          </w:r>
           <w:r>
             <w:rPr>
               <w:rtl w:val="0"/>
@@ -2053,23 +1573,15 @@
         </w:p>
         <w:p>
           <w:pPr>
+            <w:widowControl w:val="0"/>
             <w:tabs>
-              <w:tab w:val="right" w:leader="none" w:pos="9025.511811023624"/>
+              <w:tab w:val="right" w:leader="none" w:pos="12000"/>
             </w:tabs>
-            <w:spacing w:before="200" w:line="240" w:lineRule="auto"/>
-            <w:ind w:left="0" w:firstLine="0"/>
-            <w:rPr>
-              <w:rFonts w:ascii="Arial" w:cs="Arial" w:eastAsia="Arial" w:hAnsi="Arial"/>
+            <w:spacing w:before="60" w:line="240" w:lineRule="auto"/>
+            <w:rPr>
               <w:b w:val="1"/>
-              <w:i w:val="0"/>
-              <w:smallCaps w:val="0"/>
-              <w:strike w:val="0"/>
               <w:color w:val="000000"/>
-              <w:sz w:val="22"/>
-              <w:szCs w:val="22"/>
               <w:u w:val="none"/>
-              <w:shd w:fill="auto" w:val="clear"/>
-              <w:vertAlign w:val="baseline"/>
             </w:rPr>
           </w:pPr>
           <w:hyperlink w:anchor="_3tk79lg160q0">
@@ -2089,50 +1601,10 @@
                 <w:rtl w:val="0"/>
               </w:rPr>
               <w:t xml:space="preserve">3. USE CASES</w:t>
+              <w:tab/>
+              <w:t xml:space="preserve">4</w:t>
             </w:r>
           </w:hyperlink>
-          <w:r>
-            <w:rPr>
-              <w:rFonts w:ascii="Arial" w:cs="Arial" w:eastAsia="Arial" w:hAnsi="Arial"/>
-              <w:b w:val="1"/>
-              <w:i w:val="0"/>
-              <w:smallCaps w:val="0"/>
-              <w:strike w:val="0"/>
-              <w:color w:val="000000"/>
-              <w:sz w:val="22"/>
-              <w:szCs w:val="22"/>
-              <w:u w:val="none"/>
-              <w:shd w:fill="auto" w:val="clear"/>
-              <w:vertAlign w:val="baseline"/>
-              <w:rtl w:val="0"/>
-            </w:rPr>
-            <w:tab/>
-          </w:r>
-          <w:r>
-            <w:fldChar w:fldCharType="begin"/>
-            <w:instrText xml:space="preserve"> PAGEREF _3tk79lg160q0 \h </w:instrText>
-            <w:fldChar w:fldCharType="separate"/>
-          </w:r>
-          <w:r>
-            <w:rPr>
-              <w:rFonts w:ascii="Arial" w:cs="Arial" w:eastAsia="Arial" w:hAnsi="Arial"/>
-              <w:b w:val="1"/>
-              <w:i w:val="0"/>
-              <w:smallCaps w:val="0"/>
-              <w:strike w:val="0"/>
-              <w:color w:val="000000"/>
-              <w:sz w:val="22"/>
-              <w:szCs w:val="22"/>
-              <w:u w:val="none"/>
-              <w:shd w:fill="auto" w:val="clear"/>
-              <w:vertAlign w:val="baseline"/>
-              <w:rtl w:val="0"/>
-            </w:rPr>
-            <w:t xml:space="preserve">5</w:t>
-          </w:r>
-          <w:r>
-            <w:fldChar w:fldCharType="end"/>
-          </w:r>
           <w:r>
             <w:rPr>
               <w:rtl w:val="0"/>
@@ -2141,23 +1613,15 @@
         </w:p>
         <w:p>
           <w:pPr>
+            <w:widowControl w:val="0"/>
             <w:tabs>
-              <w:tab w:val="right" w:leader="none" w:pos="9025.511811023624"/>
+              <w:tab w:val="right" w:leader="none" w:pos="12000"/>
             </w:tabs>
             <w:spacing w:before="60" w:line="240" w:lineRule="auto"/>
             <w:ind w:left="360" w:firstLine="0"/>
             <w:rPr>
-              <w:rFonts w:ascii="Arial" w:cs="Arial" w:eastAsia="Arial" w:hAnsi="Arial"/>
-              <w:b w:val="0"/>
-              <w:i w:val="0"/>
-              <w:smallCaps w:val="0"/>
-              <w:strike w:val="0"/>
               <w:color w:val="000000"/>
-              <w:sz w:val="22"/>
-              <w:szCs w:val="22"/>
               <w:u w:val="none"/>
-              <w:shd w:fill="auto" w:val="clear"/>
-              <w:vertAlign w:val="baseline"/>
             </w:rPr>
           </w:pPr>
           <w:hyperlink w:anchor="_8bgr3ba1lpyc">
@@ -2177,50 +1641,10 @@
                 <w:rtl w:val="0"/>
               </w:rPr>
               <w:t xml:space="preserve">UC-0.0: Launching The Application (FR1)</w:t>
+              <w:tab/>
+              <w:t xml:space="preserve">4</w:t>
             </w:r>
           </w:hyperlink>
-          <w:r>
-            <w:rPr>
-              <w:rFonts w:ascii="Arial" w:cs="Arial" w:eastAsia="Arial" w:hAnsi="Arial"/>
-              <w:b w:val="0"/>
-              <w:i w:val="0"/>
-              <w:smallCaps w:val="0"/>
-              <w:strike w:val="0"/>
-              <w:color w:val="000000"/>
-              <w:sz w:val="22"/>
-              <w:szCs w:val="22"/>
-              <w:u w:val="none"/>
-              <w:shd w:fill="auto" w:val="clear"/>
-              <w:vertAlign w:val="baseline"/>
-              <w:rtl w:val="0"/>
-            </w:rPr>
-            <w:tab/>
-          </w:r>
-          <w:r>
-            <w:fldChar w:fldCharType="begin"/>
-            <w:instrText xml:space="preserve"> PAGEREF _8bgr3ba1lpyc \h </w:instrText>
-            <w:fldChar w:fldCharType="separate"/>
-          </w:r>
-          <w:r>
-            <w:rPr>
-              <w:rFonts w:ascii="Arial" w:cs="Arial" w:eastAsia="Arial" w:hAnsi="Arial"/>
-              <w:b w:val="0"/>
-              <w:i w:val="0"/>
-              <w:smallCaps w:val="0"/>
-              <w:strike w:val="0"/>
-              <w:color w:val="000000"/>
-              <w:sz w:val="22"/>
-              <w:szCs w:val="22"/>
-              <w:u w:val="none"/>
-              <w:shd w:fill="auto" w:val="clear"/>
-              <w:vertAlign w:val="baseline"/>
-              <w:rtl w:val="0"/>
-            </w:rPr>
-            <w:t xml:space="preserve">5</w:t>
-          </w:r>
-          <w:r>
-            <w:fldChar w:fldCharType="end"/>
-          </w:r>
           <w:r>
             <w:rPr>
               <w:rtl w:val="0"/>
@@ -2229,23 +1653,15 @@
         </w:p>
         <w:p>
           <w:pPr>
+            <w:widowControl w:val="0"/>
             <w:tabs>
-              <w:tab w:val="right" w:leader="none" w:pos="9025.511811023624"/>
+              <w:tab w:val="right" w:leader="none" w:pos="12000"/>
             </w:tabs>
             <w:spacing w:before="60" w:line="240" w:lineRule="auto"/>
             <w:ind w:left="360" w:firstLine="0"/>
             <w:rPr>
-              <w:rFonts w:ascii="Arial" w:cs="Arial" w:eastAsia="Arial" w:hAnsi="Arial"/>
-              <w:b w:val="0"/>
-              <w:i w:val="0"/>
-              <w:smallCaps w:val="0"/>
-              <w:strike w:val="0"/>
               <w:color w:val="000000"/>
-              <w:sz w:val="22"/>
-              <w:szCs w:val="22"/>
               <w:u w:val="none"/>
-              <w:shd w:fill="auto" w:val="clear"/>
-              <w:vertAlign w:val="baseline"/>
             </w:rPr>
           </w:pPr>
           <w:hyperlink w:anchor="_tlk6xcxr8o72">
@@ -2265,50 +1681,10 @@
                 <w:rtl w:val="0"/>
               </w:rPr>
               <w:t xml:space="preserve">UC-0.1: Starting a New Game (FR1, FR2)</w:t>
+              <w:tab/>
+              <w:t xml:space="preserve">4</w:t>
             </w:r>
           </w:hyperlink>
-          <w:r>
-            <w:rPr>
-              <w:rFonts w:ascii="Arial" w:cs="Arial" w:eastAsia="Arial" w:hAnsi="Arial"/>
-              <w:b w:val="0"/>
-              <w:i w:val="0"/>
-              <w:smallCaps w:val="0"/>
-              <w:strike w:val="0"/>
-              <w:color w:val="000000"/>
-              <w:sz w:val="22"/>
-              <w:szCs w:val="22"/>
-              <w:u w:val="none"/>
-              <w:shd w:fill="auto" w:val="clear"/>
-              <w:vertAlign w:val="baseline"/>
-              <w:rtl w:val="0"/>
-            </w:rPr>
-            <w:tab/>
-          </w:r>
-          <w:r>
-            <w:fldChar w:fldCharType="begin"/>
-            <w:instrText xml:space="preserve"> PAGEREF _tlk6xcxr8o72 \h </w:instrText>
-            <w:fldChar w:fldCharType="separate"/>
-          </w:r>
-          <w:r>
-            <w:rPr>
-              <w:rFonts w:ascii="Arial" w:cs="Arial" w:eastAsia="Arial" w:hAnsi="Arial"/>
-              <w:b w:val="0"/>
-              <w:i w:val="0"/>
-              <w:smallCaps w:val="0"/>
-              <w:strike w:val="0"/>
-              <w:color w:val="000000"/>
-              <w:sz w:val="22"/>
-              <w:szCs w:val="22"/>
-              <w:u w:val="none"/>
-              <w:shd w:fill="auto" w:val="clear"/>
-              <w:vertAlign w:val="baseline"/>
-              <w:rtl w:val="0"/>
-            </w:rPr>
-            <w:t xml:space="preserve">5</w:t>
-          </w:r>
-          <w:r>
-            <w:fldChar w:fldCharType="end"/>
-          </w:r>
           <w:r>
             <w:rPr>
               <w:rtl w:val="0"/>
@@ -2317,23 +1693,15 @@
         </w:p>
         <w:p>
           <w:pPr>
+            <w:widowControl w:val="0"/>
             <w:tabs>
-              <w:tab w:val="right" w:leader="none" w:pos="9025.511811023624"/>
+              <w:tab w:val="right" w:leader="none" w:pos="12000"/>
             </w:tabs>
             <w:spacing w:before="60" w:line="240" w:lineRule="auto"/>
             <w:ind w:left="360" w:firstLine="0"/>
             <w:rPr>
-              <w:rFonts w:ascii="Arial" w:cs="Arial" w:eastAsia="Arial" w:hAnsi="Arial"/>
-              <w:b w:val="0"/>
-              <w:i w:val="0"/>
-              <w:smallCaps w:val="0"/>
-              <w:strike w:val="0"/>
               <w:color w:val="000000"/>
-              <w:sz w:val="22"/>
-              <w:szCs w:val="22"/>
               <w:u w:val="none"/>
-              <w:shd w:fill="auto" w:val="clear"/>
-              <w:vertAlign w:val="baseline"/>
             </w:rPr>
           </w:pPr>
           <w:hyperlink w:anchor="_hnskk1h6kls5">
@@ -2353,50 +1721,10 @@
                 <w:rtl w:val="0"/>
               </w:rPr>
               <w:t xml:space="preserve">UC-0.2: Restoring a Previous Game (FR1, FR11)</w:t>
+              <w:tab/>
+              <w:t xml:space="preserve">4</w:t>
             </w:r>
           </w:hyperlink>
-          <w:r>
-            <w:rPr>
-              <w:rFonts w:ascii="Arial" w:cs="Arial" w:eastAsia="Arial" w:hAnsi="Arial"/>
-              <w:b w:val="0"/>
-              <w:i w:val="0"/>
-              <w:smallCaps w:val="0"/>
-              <w:strike w:val="0"/>
-              <w:color w:val="000000"/>
-              <w:sz w:val="22"/>
-              <w:szCs w:val="22"/>
-              <w:u w:val="none"/>
-              <w:shd w:fill="auto" w:val="clear"/>
-              <w:vertAlign w:val="baseline"/>
-              <w:rtl w:val="0"/>
-            </w:rPr>
-            <w:tab/>
-          </w:r>
-          <w:r>
-            <w:fldChar w:fldCharType="begin"/>
-            <w:instrText xml:space="preserve"> PAGEREF _hnskk1h6kls5 \h </w:instrText>
-            <w:fldChar w:fldCharType="separate"/>
-          </w:r>
-          <w:r>
-            <w:rPr>
-              <w:rFonts w:ascii="Arial" w:cs="Arial" w:eastAsia="Arial" w:hAnsi="Arial"/>
-              <w:b w:val="0"/>
-              <w:i w:val="0"/>
-              <w:smallCaps w:val="0"/>
-              <w:strike w:val="0"/>
-              <w:color w:val="000000"/>
-              <w:sz w:val="22"/>
-              <w:szCs w:val="22"/>
-              <w:u w:val="none"/>
-              <w:shd w:fill="auto" w:val="clear"/>
-              <w:vertAlign w:val="baseline"/>
-              <w:rtl w:val="0"/>
-            </w:rPr>
-            <w:t xml:space="preserve">5</w:t>
-          </w:r>
-          <w:r>
-            <w:fldChar w:fldCharType="end"/>
-          </w:r>
           <w:r>
             <w:rPr>
               <w:rtl w:val="0"/>
@@ -2405,23 +1733,15 @@
         </w:p>
         <w:p>
           <w:pPr>
+            <w:widowControl w:val="0"/>
             <w:tabs>
-              <w:tab w:val="right" w:leader="none" w:pos="9025.511811023624"/>
+              <w:tab w:val="right" w:leader="none" w:pos="12000"/>
             </w:tabs>
             <w:spacing w:before="60" w:line="240" w:lineRule="auto"/>
             <w:ind w:left="360" w:firstLine="0"/>
             <w:rPr>
-              <w:rFonts w:ascii="Arial" w:cs="Arial" w:eastAsia="Arial" w:hAnsi="Arial"/>
-              <w:b w:val="0"/>
-              <w:i w:val="0"/>
-              <w:smallCaps w:val="0"/>
-              <w:strike w:val="0"/>
               <w:color w:val="000000"/>
-              <w:sz w:val="22"/>
-              <w:szCs w:val="22"/>
               <w:u w:val="none"/>
-              <w:shd w:fill="auto" w:val="clear"/>
-              <w:vertAlign w:val="baseline"/>
             </w:rPr>
           </w:pPr>
           <w:hyperlink w:anchor="_lml2j7q1nfp9">
@@ -2441,50 +1761,10 @@
                 <w:rtl w:val="0"/>
               </w:rPr>
               <w:t xml:space="preserve">UC-1.0: Selecting a Piece (FR4)</w:t>
+              <w:tab/>
+              <w:t xml:space="preserve">5</w:t>
             </w:r>
           </w:hyperlink>
-          <w:r>
-            <w:rPr>
-              <w:rFonts w:ascii="Arial" w:cs="Arial" w:eastAsia="Arial" w:hAnsi="Arial"/>
-              <w:b w:val="0"/>
-              <w:i w:val="0"/>
-              <w:smallCaps w:val="0"/>
-              <w:strike w:val="0"/>
-              <w:color w:val="000000"/>
-              <w:sz w:val="22"/>
-              <w:szCs w:val="22"/>
-              <w:u w:val="none"/>
-              <w:shd w:fill="auto" w:val="clear"/>
-              <w:vertAlign w:val="baseline"/>
-              <w:rtl w:val="0"/>
-            </w:rPr>
-            <w:tab/>
-          </w:r>
-          <w:r>
-            <w:fldChar w:fldCharType="begin"/>
-            <w:instrText xml:space="preserve"> PAGEREF _lml2j7q1nfp9 \h </w:instrText>
-            <w:fldChar w:fldCharType="separate"/>
-          </w:r>
-          <w:r>
-            <w:rPr>
-              <w:rFonts w:ascii="Arial" w:cs="Arial" w:eastAsia="Arial" w:hAnsi="Arial"/>
-              <w:b w:val="0"/>
-              <w:i w:val="0"/>
-              <w:smallCaps w:val="0"/>
-              <w:strike w:val="0"/>
-              <w:color w:val="000000"/>
-              <w:sz w:val="22"/>
-              <w:szCs w:val="22"/>
-              <w:u w:val="none"/>
-              <w:shd w:fill="auto" w:val="clear"/>
-              <w:vertAlign w:val="baseline"/>
-              <w:rtl w:val="0"/>
-            </w:rPr>
-            <w:t xml:space="preserve">5</w:t>
-          </w:r>
-          <w:r>
-            <w:fldChar w:fldCharType="end"/>
-          </w:r>
           <w:r>
             <w:rPr>
               <w:rtl w:val="0"/>
@@ -2493,23 +1773,15 @@
         </w:p>
         <w:p>
           <w:pPr>
+            <w:widowControl w:val="0"/>
             <w:tabs>
-              <w:tab w:val="right" w:leader="none" w:pos="9025.511811023624"/>
+              <w:tab w:val="right" w:leader="none" w:pos="12000"/>
             </w:tabs>
             <w:spacing w:before="60" w:line="240" w:lineRule="auto"/>
             <w:ind w:left="360" w:firstLine="0"/>
             <w:rPr>
-              <w:rFonts w:ascii="Arial" w:cs="Arial" w:eastAsia="Arial" w:hAnsi="Arial"/>
-              <w:b w:val="0"/>
-              <w:i w:val="0"/>
-              <w:smallCaps w:val="0"/>
-              <w:strike w:val="0"/>
               <w:color w:val="000000"/>
-              <w:sz w:val="22"/>
-              <w:szCs w:val="22"/>
               <w:u w:val="none"/>
-              <w:shd w:fill="auto" w:val="clear"/>
-              <w:vertAlign w:val="baseline"/>
             </w:rPr>
           </w:pPr>
           <w:hyperlink w:anchor="_kef0rjdcea3c">
@@ -2529,50 +1801,10 @@
                 <w:rtl w:val="0"/>
               </w:rPr>
               <w:t xml:space="preserve">UC-1.1: Moving a Piece (FR5)</w:t>
+              <w:tab/>
+              <w:t xml:space="preserve">5</w:t>
             </w:r>
           </w:hyperlink>
-          <w:r>
-            <w:rPr>
-              <w:rFonts w:ascii="Arial" w:cs="Arial" w:eastAsia="Arial" w:hAnsi="Arial"/>
-              <w:b w:val="0"/>
-              <w:i w:val="0"/>
-              <w:smallCaps w:val="0"/>
-              <w:strike w:val="0"/>
-              <w:color w:val="000000"/>
-              <w:sz w:val="22"/>
-              <w:szCs w:val="22"/>
-              <w:u w:val="none"/>
-              <w:shd w:fill="auto" w:val="clear"/>
-              <w:vertAlign w:val="baseline"/>
-              <w:rtl w:val="0"/>
-            </w:rPr>
-            <w:tab/>
-          </w:r>
-          <w:r>
-            <w:fldChar w:fldCharType="begin"/>
-            <w:instrText xml:space="preserve"> PAGEREF _kef0rjdcea3c \h </w:instrText>
-            <w:fldChar w:fldCharType="separate"/>
-          </w:r>
-          <w:r>
-            <w:rPr>
-              <w:rFonts w:ascii="Arial" w:cs="Arial" w:eastAsia="Arial" w:hAnsi="Arial"/>
-              <w:b w:val="0"/>
-              <w:i w:val="0"/>
-              <w:smallCaps w:val="0"/>
-              <w:strike w:val="0"/>
-              <w:color w:val="000000"/>
-              <w:sz w:val="22"/>
-              <w:szCs w:val="22"/>
-              <w:u w:val="none"/>
-              <w:shd w:fill="auto" w:val="clear"/>
-              <w:vertAlign w:val="baseline"/>
-              <w:rtl w:val="0"/>
-            </w:rPr>
-            <w:t xml:space="preserve">5</w:t>
-          </w:r>
-          <w:r>
-            <w:fldChar w:fldCharType="end"/>
-          </w:r>
           <w:r>
             <w:rPr>
               <w:rtl w:val="0"/>
@@ -2581,23 +1813,15 @@
         </w:p>
         <w:p>
           <w:pPr>
+            <w:widowControl w:val="0"/>
             <w:tabs>
-              <w:tab w:val="right" w:leader="none" w:pos="9025.511811023624"/>
+              <w:tab w:val="right" w:leader="none" w:pos="12000"/>
             </w:tabs>
             <w:spacing w:before="60" w:line="240" w:lineRule="auto"/>
             <w:ind w:left="360" w:firstLine="0"/>
             <w:rPr>
-              <w:rFonts w:ascii="Arial" w:cs="Arial" w:eastAsia="Arial" w:hAnsi="Arial"/>
-              <w:b w:val="0"/>
-              <w:i w:val="0"/>
-              <w:smallCaps w:val="0"/>
-              <w:strike w:val="0"/>
               <w:color w:val="000000"/>
-              <w:sz w:val="22"/>
-              <w:szCs w:val="22"/>
               <w:u w:val="none"/>
-              <w:shd w:fill="auto" w:val="clear"/>
-              <w:vertAlign w:val="baseline"/>
             </w:rPr>
           </w:pPr>
           <w:hyperlink w:anchor="_b50yux49dmei">
@@ -2617,50 +1841,10 @@
                 <w:rtl w:val="0"/>
               </w:rPr>
               <w:t xml:space="preserve">UC-1.2: Capturing a Piece (FR5)</w:t>
+              <w:tab/>
+              <w:t xml:space="preserve">5</w:t>
             </w:r>
           </w:hyperlink>
-          <w:r>
-            <w:rPr>
-              <w:rFonts w:ascii="Arial" w:cs="Arial" w:eastAsia="Arial" w:hAnsi="Arial"/>
-              <w:b w:val="0"/>
-              <w:i w:val="0"/>
-              <w:smallCaps w:val="0"/>
-              <w:strike w:val="0"/>
-              <w:color w:val="000000"/>
-              <w:sz w:val="22"/>
-              <w:szCs w:val="22"/>
-              <w:u w:val="none"/>
-              <w:shd w:fill="auto" w:val="clear"/>
-              <w:vertAlign w:val="baseline"/>
-              <w:rtl w:val="0"/>
-            </w:rPr>
-            <w:tab/>
-          </w:r>
-          <w:r>
-            <w:fldChar w:fldCharType="begin"/>
-            <w:instrText xml:space="preserve"> PAGEREF _b50yux49dmei \h </w:instrText>
-            <w:fldChar w:fldCharType="separate"/>
-          </w:r>
-          <w:r>
-            <w:rPr>
-              <w:rFonts w:ascii="Arial" w:cs="Arial" w:eastAsia="Arial" w:hAnsi="Arial"/>
-              <w:b w:val="0"/>
-              <w:i w:val="0"/>
-              <w:smallCaps w:val="0"/>
-              <w:strike w:val="0"/>
-              <w:color w:val="000000"/>
-              <w:sz w:val="22"/>
-              <w:szCs w:val="22"/>
-              <w:u w:val="none"/>
-              <w:shd w:fill="auto" w:val="clear"/>
-              <w:vertAlign w:val="baseline"/>
-              <w:rtl w:val="0"/>
-            </w:rPr>
-            <w:t xml:space="preserve">5</w:t>
-          </w:r>
-          <w:r>
-            <w:fldChar w:fldCharType="end"/>
-          </w:r>
           <w:r>
             <w:rPr>
               <w:rtl w:val="0"/>
@@ -2669,23 +1853,15 @@
         </w:p>
         <w:p>
           <w:pPr>
+            <w:widowControl w:val="0"/>
             <w:tabs>
-              <w:tab w:val="right" w:leader="none" w:pos="9025.511811023624"/>
+              <w:tab w:val="right" w:leader="none" w:pos="12000"/>
             </w:tabs>
             <w:spacing w:before="60" w:line="240" w:lineRule="auto"/>
             <w:ind w:left="360" w:firstLine="0"/>
             <w:rPr>
-              <w:rFonts w:ascii="Arial" w:cs="Arial" w:eastAsia="Arial" w:hAnsi="Arial"/>
-              <w:b w:val="0"/>
-              <w:i w:val="0"/>
-              <w:smallCaps w:val="0"/>
-              <w:strike w:val="0"/>
               <w:color w:val="000000"/>
-              <w:sz w:val="22"/>
-              <w:szCs w:val="22"/>
               <w:u w:val="none"/>
-              <w:shd w:fill="auto" w:val="clear"/>
-              <w:vertAlign w:val="baseline"/>
             </w:rPr>
           </w:pPr>
           <w:hyperlink w:anchor="_5jnresf552o4">
@@ -2705,50 +1881,10 @@
                 <w:rtl w:val="0"/>
               </w:rPr>
               <w:t xml:space="preserve">UC-1.3: Changing Piece Selection (FR4)</w:t>
+              <w:tab/>
+              <w:t xml:space="preserve">5</w:t>
             </w:r>
           </w:hyperlink>
-          <w:r>
-            <w:rPr>
-              <w:rFonts w:ascii="Arial" w:cs="Arial" w:eastAsia="Arial" w:hAnsi="Arial"/>
-              <w:b w:val="0"/>
-              <w:i w:val="0"/>
-              <w:smallCaps w:val="0"/>
-              <w:strike w:val="0"/>
-              <w:color w:val="000000"/>
-              <w:sz w:val="22"/>
-              <w:szCs w:val="22"/>
-              <w:u w:val="none"/>
-              <w:shd w:fill="auto" w:val="clear"/>
-              <w:vertAlign w:val="baseline"/>
-              <w:rtl w:val="0"/>
-            </w:rPr>
-            <w:tab/>
-          </w:r>
-          <w:r>
-            <w:fldChar w:fldCharType="begin"/>
-            <w:instrText xml:space="preserve"> PAGEREF _5jnresf552o4 \h </w:instrText>
-            <w:fldChar w:fldCharType="separate"/>
-          </w:r>
-          <w:r>
-            <w:rPr>
-              <w:rFonts w:ascii="Arial" w:cs="Arial" w:eastAsia="Arial" w:hAnsi="Arial"/>
-              <w:b w:val="0"/>
-              <w:i w:val="0"/>
-              <w:smallCaps w:val="0"/>
-              <w:strike w:val="0"/>
-              <w:color w:val="000000"/>
-              <w:sz w:val="22"/>
-              <w:szCs w:val="22"/>
-              <w:u w:val="none"/>
-              <w:shd w:fill="auto" w:val="clear"/>
-              <w:vertAlign w:val="baseline"/>
-              <w:rtl w:val="0"/>
-            </w:rPr>
-            <w:t xml:space="preserve">5</w:t>
-          </w:r>
-          <w:r>
-            <w:fldChar w:fldCharType="end"/>
-          </w:r>
           <w:r>
             <w:rPr>
               <w:rtl w:val="0"/>
@@ -2757,23 +1893,15 @@
         </w:p>
         <w:p>
           <w:pPr>
+            <w:widowControl w:val="0"/>
             <w:tabs>
-              <w:tab w:val="right" w:leader="none" w:pos="9025.511811023624"/>
+              <w:tab w:val="right" w:leader="none" w:pos="12000"/>
             </w:tabs>
             <w:spacing w:before="60" w:line="240" w:lineRule="auto"/>
             <w:ind w:left="360" w:firstLine="0"/>
             <w:rPr>
-              <w:rFonts w:ascii="Arial" w:cs="Arial" w:eastAsia="Arial" w:hAnsi="Arial"/>
-              <w:b w:val="0"/>
-              <w:i w:val="0"/>
-              <w:smallCaps w:val="0"/>
-              <w:strike w:val="0"/>
               <w:color w:val="000000"/>
-              <w:sz w:val="22"/>
-              <w:szCs w:val="22"/>
               <w:u w:val="none"/>
-              <w:shd w:fill="auto" w:val="clear"/>
-              <w:vertAlign w:val="baseline"/>
             </w:rPr>
           </w:pPr>
           <w:hyperlink w:anchor="_udu0s13k677b">
@@ -2793,50 +1921,10 @@
                 <w:rtl w:val="0"/>
               </w:rPr>
               <w:t xml:space="preserve">UC-2.0: Quitting a Game (FR9)</w:t>
+              <w:tab/>
+              <w:t xml:space="preserve">5</w:t>
             </w:r>
           </w:hyperlink>
-          <w:r>
-            <w:rPr>
-              <w:rFonts w:ascii="Arial" w:cs="Arial" w:eastAsia="Arial" w:hAnsi="Arial"/>
-              <w:b w:val="0"/>
-              <w:i w:val="0"/>
-              <w:smallCaps w:val="0"/>
-              <w:strike w:val="0"/>
-              <w:color w:val="000000"/>
-              <w:sz w:val="22"/>
-              <w:szCs w:val="22"/>
-              <w:u w:val="none"/>
-              <w:shd w:fill="auto" w:val="clear"/>
-              <w:vertAlign w:val="baseline"/>
-              <w:rtl w:val="0"/>
-            </w:rPr>
-            <w:tab/>
-          </w:r>
-          <w:r>
-            <w:fldChar w:fldCharType="begin"/>
-            <w:instrText xml:space="preserve"> PAGEREF _udu0s13k677b \h </w:instrText>
-            <w:fldChar w:fldCharType="separate"/>
-          </w:r>
-          <w:r>
-            <w:rPr>
-              <w:rFonts w:ascii="Arial" w:cs="Arial" w:eastAsia="Arial" w:hAnsi="Arial"/>
-              <w:b w:val="0"/>
-              <w:i w:val="0"/>
-              <w:smallCaps w:val="0"/>
-              <w:strike w:val="0"/>
-              <w:color w:val="000000"/>
-              <w:sz w:val="22"/>
-              <w:szCs w:val="22"/>
-              <w:u w:val="none"/>
-              <w:shd w:fill="auto" w:val="clear"/>
-              <w:vertAlign w:val="baseline"/>
-              <w:rtl w:val="0"/>
-            </w:rPr>
-            <w:t xml:space="preserve">6</w:t>
-          </w:r>
-          <w:r>
-            <w:fldChar w:fldCharType="end"/>
-          </w:r>
           <w:r>
             <w:rPr>
               <w:rtl w:val="0"/>
@@ -2845,23 +1933,15 @@
         </w:p>
         <w:p>
           <w:pPr>
+            <w:widowControl w:val="0"/>
             <w:tabs>
-              <w:tab w:val="right" w:leader="none" w:pos="9025.511811023624"/>
+              <w:tab w:val="right" w:leader="none" w:pos="12000"/>
             </w:tabs>
             <w:spacing w:before="60" w:line="240" w:lineRule="auto"/>
             <w:ind w:left="360" w:firstLine="0"/>
             <w:rPr>
-              <w:rFonts w:ascii="Arial" w:cs="Arial" w:eastAsia="Arial" w:hAnsi="Arial"/>
-              <w:b w:val="0"/>
-              <w:i w:val="0"/>
-              <w:smallCaps w:val="0"/>
-              <w:strike w:val="0"/>
               <w:color w:val="000000"/>
-              <w:sz w:val="22"/>
-              <w:szCs w:val="22"/>
               <w:u w:val="none"/>
-              <w:shd w:fill="auto" w:val="clear"/>
-              <w:vertAlign w:val="baseline"/>
             </w:rPr>
           </w:pPr>
           <w:hyperlink w:anchor="_ggc2b9et4d1j">
@@ -2881,50 +1961,10 @@
                 <w:rtl w:val="0"/>
               </w:rPr>
               <w:t xml:space="preserve">UC-3.0: Reviewing a Previous Game (FR10)</w:t>
+              <w:tab/>
+              <w:t xml:space="preserve">5</w:t>
             </w:r>
           </w:hyperlink>
-          <w:r>
-            <w:rPr>
-              <w:rFonts w:ascii="Arial" w:cs="Arial" w:eastAsia="Arial" w:hAnsi="Arial"/>
-              <w:b w:val="0"/>
-              <w:i w:val="0"/>
-              <w:smallCaps w:val="0"/>
-              <w:strike w:val="0"/>
-              <w:color w:val="000000"/>
-              <w:sz w:val="22"/>
-              <w:szCs w:val="22"/>
-              <w:u w:val="none"/>
-              <w:shd w:fill="auto" w:val="clear"/>
-              <w:vertAlign w:val="baseline"/>
-              <w:rtl w:val="0"/>
-            </w:rPr>
-            <w:tab/>
-          </w:r>
-          <w:r>
-            <w:fldChar w:fldCharType="begin"/>
-            <w:instrText xml:space="preserve"> PAGEREF _ggc2b9et4d1j \h </w:instrText>
-            <w:fldChar w:fldCharType="separate"/>
-          </w:r>
-          <w:r>
-            <w:rPr>
-              <w:rFonts w:ascii="Arial" w:cs="Arial" w:eastAsia="Arial" w:hAnsi="Arial"/>
-              <w:b w:val="0"/>
-              <w:i w:val="0"/>
-              <w:smallCaps w:val="0"/>
-              <w:strike w:val="0"/>
-              <w:color w:val="000000"/>
-              <w:sz w:val="22"/>
-              <w:szCs w:val="22"/>
-              <w:u w:val="none"/>
-              <w:shd w:fill="auto" w:val="clear"/>
-              <w:vertAlign w:val="baseline"/>
-              <w:rtl w:val="0"/>
-            </w:rPr>
-            <w:t xml:space="preserve">6</w:t>
-          </w:r>
-          <w:r>
-            <w:fldChar w:fldCharType="end"/>
-          </w:r>
           <w:r>
             <w:rPr>
               <w:rtl w:val="0"/>
@@ -2933,23 +1973,15 @@
         </w:p>
         <w:p>
           <w:pPr>
+            <w:widowControl w:val="0"/>
             <w:tabs>
-              <w:tab w:val="right" w:leader="none" w:pos="9025.511811023624"/>
+              <w:tab w:val="right" w:leader="none" w:pos="12000"/>
             </w:tabs>
             <w:spacing w:before="60" w:line="240" w:lineRule="auto"/>
             <w:ind w:left="360" w:firstLine="0"/>
             <w:rPr>
-              <w:rFonts w:ascii="Arial" w:cs="Arial" w:eastAsia="Arial" w:hAnsi="Arial"/>
-              <w:b w:val="0"/>
-              <w:i w:val="0"/>
-              <w:smallCaps w:val="0"/>
-              <w:strike w:val="0"/>
               <w:color w:val="000000"/>
-              <w:sz w:val="22"/>
-              <w:szCs w:val="22"/>
               <w:u w:val="none"/>
-              <w:shd w:fill="auto" w:val="clear"/>
-              <w:vertAlign w:val="baseline"/>
             </w:rPr>
           </w:pPr>
           <w:hyperlink w:anchor="_hnin9c68uqld">
@@ -2969,50 +2001,10 @@
                 <w:rtl w:val="0"/>
               </w:rPr>
               <w:t xml:space="preserve">UC-3.1: Stepping Forward (FR10)</w:t>
+              <w:tab/>
+              <w:t xml:space="preserve">5</w:t>
             </w:r>
           </w:hyperlink>
-          <w:r>
-            <w:rPr>
-              <w:rFonts w:ascii="Arial" w:cs="Arial" w:eastAsia="Arial" w:hAnsi="Arial"/>
-              <w:b w:val="0"/>
-              <w:i w:val="0"/>
-              <w:smallCaps w:val="0"/>
-              <w:strike w:val="0"/>
-              <w:color w:val="000000"/>
-              <w:sz w:val="22"/>
-              <w:szCs w:val="22"/>
-              <w:u w:val="none"/>
-              <w:shd w:fill="auto" w:val="clear"/>
-              <w:vertAlign w:val="baseline"/>
-              <w:rtl w:val="0"/>
-            </w:rPr>
-            <w:tab/>
-          </w:r>
-          <w:r>
-            <w:fldChar w:fldCharType="begin"/>
-            <w:instrText xml:space="preserve"> PAGEREF _hnin9c68uqld \h </w:instrText>
-            <w:fldChar w:fldCharType="separate"/>
-          </w:r>
-          <w:r>
-            <w:rPr>
-              <w:rFonts w:ascii="Arial" w:cs="Arial" w:eastAsia="Arial" w:hAnsi="Arial"/>
-              <w:b w:val="0"/>
-              <w:i w:val="0"/>
-              <w:smallCaps w:val="0"/>
-              <w:strike w:val="0"/>
-              <w:color w:val="000000"/>
-              <w:sz w:val="22"/>
-              <w:szCs w:val="22"/>
-              <w:u w:val="none"/>
-              <w:shd w:fill="auto" w:val="clear"/>
-              <w:vertAlign w:val="baseline"/>
-              <w:rtl w:val="0"/>
-            </w:rPr>
-            <w:t xml:space="preserve">6</w:t>
-          </w:r>
-          <w:r>
-            <w:fldChar w:fldCharType="end"/>
-          </w:r>
           <w:r>
             <w:rPr>
               <w:rtl w:val="0"/>
@@ -3021,23 +2013,15 @@
         </w:p>
         <w:p>
           <w:pPr>
+            <w:widowControl w:val="0"/>
             <w:tabs>
-              <w:tab w:val="right" w:leader="none" w:pos="9025.511811023624"/>
+              <w:tab w:val="right" w:leader="none" w:pos="12000"/>
             </w:tabs>
             <w:spacing w:before="60" w:line="240" w:lineRule="auto"/>
             <w:ind w:left="360" w:firstLine="0"/>
             <w:rPr>
-              <w:rFonts w:ascii="Arial" w:cs="Arial" w:eastAsia="Arial" w:hAnsi="Arial"/>
-              <w:b w:val="0"/>
-              <w:i w:val="0"/>
-              <w:smallCaps w:val="0"/>
-              <w:strike w:val="0"/>
               <w:color w:val="000000"/>
-              <w:sz w:val="22"/>
-              <w:szCs w:val="22"/>
               <w:u w:val="none"/>
-              <w:shd w:fill="auto" w:val="clear"/>
-              <w:vertAlign w:val="baseline"/>
             </w:rPr>
           </w:pPr>
           <w:hyperlink w:anchor="_xqpwuuymfxeg">
@@ -3057,50 +2041,10 @@
                 <w:rtl w:val="0"/>
               </w:rPr>
               <w:t xml:space="preserve">UC-3.2: Stepping Backwards (FR10)</w:t>
+              <w:tab/>
+              <w:t xml:space="preserve">6</w:t>
             </w:r>
           </w:hyperlink>
-          <w:r>
-            <w:rPr>
-              <w:rFonts w:ascii="Arial" w:cs="Arial" w:eastAsia="Arial" w:hAnsi="Arial"/>
-              <w:b w:val="0"/>
-              <w:i w:val="0"/>
-              <w:smallCaps w:val="0"/>
-              <w:strike w:val="0"/>
-              <w:color w:val="000000"/>
-              <w:sz w:val="22"/>
-              <w:szCs w:val="22"/>
-              <w:u w:val="none"/>
-              <w:shd w:fill="auto" w:val="clear"/>
-              <w:vertAlign w:val="baseline"/>
-              <w:rtl w:val="0"/>
-            </w:rPr>
-            <w:tab/>
-          </w:r>
-          <w:r>
-            <w:fldChar w:fldCharType="begin"/>
-            <w:instrText xml:space="preserve"> PAGEREF _xqpwuuymfxeg \h </w:instrText>
-            <w:fldChar w:fldCharType="separate"/>
-          </w:r>
-          <w:r>
-            <w:rPr>
-              <w:rFonts w:ascii="Arial" w:cs="Arial" w:eastAsia="Arial" w:hAnsi="Arial"/>
-              <w:b w:val="0"/>
-              <w:i w:val="0"/>
-              <w:smallCaps w:val="0"/>
-              <w:strike w:val="0"/>
-              <w:color w:val="000000"/>
-              <w:sz w:val="22"/>
-              <w:szCs w:val="22"/>
-              <w:u w:val="none"/>
-              <w:shd w:fill="auto" w:val="clear"/>
-              <w:vertAlign w:val="baseline"/>
-              <w:rtl w:val="0"/>
-            </w:rPr>
-            <w:t xml:space="preserve">6</w:t>
-          </w:r>
-          <w:r>
-            <w:fldChar w:fldCharType="end"/>
-          </w:r>
           <w:r>
             <w:rPr>
               <w:rtl w:val="0"/>
@@ -3109,23 +2053,15 @@
         </w:p>
         <w:p>
           <w:pPr>
+            <w:widowControl w:val="0"/>
             <w:tabs>
-              <w:tab w:val="right" w:leader="none" w:pos="9025.511811023624"/>
+              <w:tab w:val="right" w:leader="none" w:pos="12000"/>
             </w:tabs>
             <w:spacing w:before="60" w:line="240" w:lineRule="auto"/>
             <w:ind w:left="360" w:firstLine="0"/>
             <w:rPr>
-              <w:rFonts w:ascii="Arial" w:cs="Arial" w:eastAsia="Arial" w:hAnsi="Arial"/>
-              <w:b w:val="0"/>
-              <w:i w:val="0"/>
-              <w:smallCaps w:val="0"/>
-              <w:strike w:val="0"/>
               <w:color w:val="000000"/>
-              <w:sz w:val="22"/>
-              <w:szCs w:val="22"/>
               <w:u w:val="none"/>
-              <w:shd w:fill="auto" w:val="clear"/>
-              <w:vertAlign w:val="baseline"/>
             </w:rPr>
           </w:pPr>
           <w:hyperlink w:anchor="_pyn7s34kk4y0">
@@ -3145,50 +2081,10 @@
                 <w:rtl w:val="0"/>
               </w:rPr>
               <w:t xml:space="preserve">UC-4.0: End Of Game (FR8)</w:t>
+              <w:tab/>
+              <w:t xml:space="preserve">6</w:t>
             </w:r>
           </w:hyperlink>
-          <w:r>
-            <w:rPr>
-              <w:rFonts w:ascii="Arial" w:cs="Arial" w:eastAsia="Arial" w:hAnsi="Arial"/>
-              <w:b w:val="0"/>
-              <w:i w:val="0"/>
-              <w:smallCaps w:val="0"/>
-              <w:strike w:val="0"/>
-              <w:color w:val="000000"/>
-              <w:sz w:val="22"/>
-              <w:szCs w:val="22"/>
-              <w:u w:val="none"/>
-              <w:shd w:fill="auto" w:val="clear"/>
-              <w:vertAlign w:val="baseline"/>
-              <w:rtl w:val="0"/>
-            </w:rPr>
-            <w:tab/>
-          </w:r>
-          <w:r>
-            <w:fldChar w:fldCharType="begin"/>
-            <w:instrText xml:space="preserve"> PAGEREF _pyn7s34kk4y0 \h </w:instrText>
-            <w:fldChar w:fldCharType="separate"/>
-          </w:r>
-          <w:r>
-            <w:rPr>
-              <w:rFonts w:ascii="Arial" w:cs="Arial" w:eastAsia="Arial" w:hAnsi="Arial"/>
-              <w:b w:val="0"/>
-              <w:i w:val="0"/>
-              <w:smallCaps w:val="0"/>
-              <w:strike w:val="0"/>
-              <w:color w:val="000000"/>
-              <w:sz w:val="22"/>
-              <w:szCs w:val="22"/>
-              <w:u w:val="none"/>
-              <w:shd w:fill="auto" w:val="clear"/>
-              <w:vertAlign w:val="baseline"/>
-              <w:rtl w:val="0"/>
-            </w:rPr>
-            <w:t xml:space="preserve">6</w:t>
-          </w:r>
-          <w:r>
-            <w:fldChar w:fldCharType="end"/>
-          </w:r>
           <w:r>
             <w:rPr>
               <w:rtl w:val="0"/>
@@ -3197,23 +2093,15 @@
         </w:p>
         <w:p>
           <w:pPr>
+            <w:widowControl w:val="0"/>
             <w:tabs>
-              <w:tab w:val="right" w:leader="none" w:pos="9025.511811023624"/>
+              <w:tab w:val="right" w:leader="none" w:pos="12000"/>
             </w:tabs>
             <w:spacing w:before="60" w:line="240" w:lineRule="auto"/>
             <w:ind w:left="360" w:firstLine="0"/>
             <w:rPr>
-              <w:rFonts w:ascii="Arial" w:cs="Arial" w:eastAsia="Arial" w:hAnsi="Arial"/>
-              <w:b w:val="0"/>
-              <w:i w:val="0"/>
-              <w:smallCaps w:val="0"/>
-              <w:strike w:val="0"/>
               <w:color w:val="000000"/>
-              <w:sz w:val="22"/>
-              <w:szCs w:val="22"/>
               <w:u w:val="none"/>
-              <w:shd w:fill="auto" w:val="clear"/>
-              <w:vertAlign w:val="baseline"/>
             </w:rPr>
           </w:pPr>
           <w:hyperlink w:anchor="_6594a5rn7x7a">
@@ -3233,50 +2121,10 @@
                 <w:rtl w:val="0"/>
               </w:rPr>
               <w:t xml:space="preserve">UC-4.1: Detecting Check (FR6)</w:t>
+              <w:tab/>
+              <w:t xml:space="preserve">6</w:t>
             </w:r>
           </w:hyperlink>
-          <w:r>
-            <w:rPr>
-              <w:rFonts w:ascii="Arial" w:cs="Arial" w:eastAsia="Arial" w:hAnsi="Arial"/>
-              <w:b w:val="0"/>
-              <w:i w:val="0"/>
-              <w:smallCaps w:val="0"/>
-              <w:strike w:val="0"/>
-              <w:color w:val="000000"/>
-              <w:sz w:val="22"/>
-              <w:szCs w:val="22"/>
-              <w:u w:val="none"/>
-              <w:shd w:fill="auto" w:val="clear"/>
-              <w:vertAlign w:val="baseline"/>
-              <w:rtl w:val="0"/>
-            </w:rPr>
-            <w:tab/>
-          </w:r>
-          <w:r>
-            <w:fldChar w:fldCharType="begin"/>
-            <w:instrText xml:space="preserve"> PAGEREF _6594a5rn7x7a \h </w:instrText>
-            <w:fldChar w:fldCharType="separate"/>
-          </w:r>
-          <w:r>
-            <w:rPr>
-              <w:rFonts w:ascii="Arial" w:cs="Arial" w:eastAsia="Arial" w:hAnsi="Arial"/>
-              <w:b w:val="0"/>
-              <w:i w:val="0"/>
-              <w:smallCaps w:val="0"/>
-              <w:strike w:val="0"/>
-              <w:color w:val="000000"/>
-              <w:sz w:val="22"/>
-              <w:szCs w:val="22"/>
-              <w:u w:val="none"/>
-              <w:shd w:fill="auto" w:val="clear"/>
-              <w:vertAlign w:val="baseline"/>
-              <w:rtl w:val="0"/>
-            </w:rPr>
-            <w:t xml:space="preserve">6</w:t>
-          </w:r>
-          <w:r>
-            <w:fldChar w:fldCharType="end"/>
-          </w:r>
           <w:r>
             <w:rPr>
               <w:rtl w:val="0"/>
@@ -3285,23 +2133,15 @@
         </w:p>
         <w:p>
           <w:pPr>
+            <w:widowControl w:val="0"/>
             <w:tabs>
-              <w:tab w:val="right" w:leader="none" w:pos="9025.511811023624"/>
+              <w:tab w:val="right" w:leader="none" w:pos="12000"/>
             </w:tabs>
             <w:spacing w:before="60" w:line="240" w:lineRule="auto"/>
             <w:ind w:left="360" w:firstLine="0"/>
             <w:rPr>
-              <w:rFonts w:ascii="Arial" w:cs="Arial" w:eastAsia="Arial" w:hAnsi="Arial"/>
-              <w:b w:val="0"/>
-              <w:i w:val="0"/>
-              <w:smallCaps w:val="0"/>
-              <w:strike w:val="0"/>
               <w:color w:val="000000"/>
-              <w:sz w:val="22"/>
-              <w:szCs w:val="22"/>
               <w:u w:val="none"/>
-              <w:shd w:fill="auto" w:val="clear"/>
-              <w:vertAlign w:val="baseline"/>
             </w:rPr>
           </w:pPr>
           <w:hyperlink w:anchor="_94pyid4eiwmm">
@@ -3321,50 +2161,10 @@
                 <w:rtl w:val="0"/>
               </w:rPr>
               <w:t xml:space="preserve">UC-4.2: Detecting Checkmate (FR7)</w:t>
+              <w:tab/>
+              <w:t xml:space="preserve">6</w:t>
             </w:r>
           </w:hyperlink>
-          <w:r>
-            <w:rPr>
-              <w:rFonts w:ascii="Arial" w:cs="Arial" w:eastAsia="Arial" w:hAnsi="Arial"/>
-              <w:b w:val="0"/>
-              <w:i w:val="0"/>
-              <w:smallCaps w:val="0"/>
-              <w:strike w:val="0"/>
-              <w:color w:val="000000"/>
-              <w:sz w:val="22"/>
-              <w:szCs w:val="22"/>
-              <w:u w:val="none"/>
-              <w:shd w:fill="auto" w:val="clear"/>
-              <w:vertAlign w:val="baseline"/>
-              <w:rtl w:val="0"/>
-            </w:rPr>
-            <w:tab/>
-          </w:r>
-          <w:r>
-            <w:fldChar w:fldCharType="begin"/>
-            <w:instrText xml:space="preserve"> PAGEREF _94pyid4eiwmm \h </w:instrText>
-            <w:fldChar w:fldCharType="separate"/>
-          </w:r>
-          <w:r>
-            <w:rPr>
-              <w:rFonts w:ascii="Arial" w:cs="Arial" w:eastAsia="Arial" w:hAnsi="Arial"/>
-              <w:b w:val="0"/>
-              <w:i w:val="0"/>
-              <w:smallCaps w:val="0"/>
-              <w:strike w:val="0"/>
-              <w:color w:val="000000"/>
-              <w:sz w:val="22"/>
-              <w:szCs w:val="22"/>
-              <w:u w:val="none"/>
-              <w:shd w:fill="auto" w:val="clear"/>
-              <w:vertAlign w:val="baseline"/>
-              <w:rtl w:val="0"/>
-            </w:rPr>
-            <w:t xml:space="preserve">6</w:t>
-          </w:r>
-          <w:r>
-            <w:fldChar w:fldCharType="end"/>
-          </w:r>
           <w:r>
             <w:rPr>
               <w:rtl w:val="0"/>
@@ -3373,23 +2173,15 @@
         </w:p>
         <w:p>
           <w:pPr>
+            <w:widowControl w:val="0"/>
             <w:tabs>
-              <w:tab w:val="right" w:leader="none" w:pos="9025.511811023624"/>
+              <w:tab w:val="right" w:leader="none" w:pos="12000"/>
             </w:tabs>
-            <w:spacing w:before="200" w:line="240" w:lineRule="auto"/>
-            <w:ind w:left="0" w:firstLine="0"/>
-            <w:rPr>
-              <w:rFonts w:ascii="Arial" w:cs="Arial" w:eastAsia="Arial" w:hAnsi="Arial"/>
+            <w:spacing w:before="60" w:line="240" w:lineRule="auto"/>
+            <w:rPr>
               <w:b w:val="1"/>
-              <w:i w:val="0"/>
-              <w:smallCaps w:val="0"/>
-              <w:strike w:val="0"/>
               <w:color w:val="000000"/>
-              <w:sz w:val="22"/>
-              <w:szCs w:val="22"/>
               <w:u w:val="none"/>
-              <w:shd w:fill="auto" w:val="clear"/>
-              <w:vertAlign w:val="baseline"/>
             </w:rPr>
           </w:pPr>
           <w:hyperlink w:anchor="_fkwjlvqpr9xb">
@@ -3409,50 +2201,10 @@
                 <w:rtl w:val="0"/>
               </w:rPr>
               <w:t xml:space="preserve">4. ERROR CONDITIONS</w:t>
+              <w:tab/>
+              <w:t xml:space="preserve">6</w:t>
             </w:r>
           </w:hyperlink>
-          <w:r>
-            <w:rPr>
-              <w:rFonts w:ascii="Arial" w:cs="Arial" w:eastAsia="Arial" w:hAnsi="Arial"/>
-              <w:b w:val="1"/>
-              <w:i w:val="0"/>
-              <w:smallCaps w:val="0"/>
-              <w:strike w:val="0"/>
-              <w:color w:val="000000"/>
-              <w:sz w:val="22"/>
-              <w:szCs w:val="22"/>
-              <w:u w:val="none"/>
-              <w:shd w:fill="auto" w:val="clear"/>
-              <w:vertAlign w:val="baseline"/>
-              <w:rtl w:val="0"/>
-            </w:rPr>
-            <w:tab/>
-          </w:r>
-          <w:r>
-            <w:fldChar w:fldCharType="begin"/>
-            <w:instrText xml:space="preserve"> PAGEREF _fkwjlvqpr9xb \h </w:instrText>
-            <w:fldChar w:fldCharType="separate"/>
-          </w:r>
-          <w:r>
-            <w:rPr>
-              <w:rFonts w:ascii="Arial" w:cs="Arial" w:eastAsia="Arial" w:hAnsi="Arial"/>
-              <w:b w:val="1"/>
-              <w:i w:val="0"/>
-              <w:smallCaps w:val="0"/>
-              <w:strike w:val="0"/>
-              <w:color w:val="000000"/>
-              <w:sz w:val="22"/>
-              <w:szCs w:val="22"/>
-              <w:u w:val="none"/>
-              <w:shd w:fill="auto" w:val="clear"/>
-              <w:vertAlign w:val="baseline"/>
-              <w:rtl w:val="0"/>
-            </w:rPr>
-            <w:t xml:space="preserve">7</w:t>
-          </w:r>
-          <w:r>
-            <w:fldChar w:fldCharType="end"/>
-          </w:r>
           <w:r>
             <w:rPr>
               <w:rtl w:val="0"/>
@@ -3461,23 +2213,15 @@
         </w:p>
         <w:p>
           <w:pPr>
+            <w:widowControl w:val="0"/>
             <w:tabs>
-              <w:tab w:val="right" w:leader="none" w:pos="9025.511811023624"/>
+              <w:tab w:val="right" w:leader="none" w:pos="12000"/>
             </w:tabs>
             <w:spacing w:before="60" w:line="240" w:lineRule="auto"/>
             <w:ind w:left="360" w:firstLine="0"/>
             <w:rPr>
-              <w:rFonts w:ascii="Arial" w:cs="Arial" w:eastAsia="Arial" w:hAnsi="Arial"/>
-              <w:b w:val="0"/>
-              <w:i w:val="0"/>
-              <w:smallCaps w:val="0"/>
-              <w:strike w:val="0"/>
               <w:color w:val="000000"/>
-              <w:sz w:val="22"/>
-              <w:szCs w:val="22"/>
               <w:u w:val="none"/>
-              <w:shd w:fill="auto" w:val="clear"/>
-              <w:vertAlign w:val="baseline"/>
             </w:rPr>
           </w:pPr>
           <w:hyperlink w:anchor="_cuiayn16bur1">
@@ -3497,50 +2241,10 @@
                 <w:rtl w:val="0"/>
               </w:rPr>
               <w:t xml:space="preserve">EC-0.0: Attempted Illegal Move</w:t>
+              <w:tab/>
+              <w:t xml:space="preserve">6</w:t>
             </w:r>
           </w:hyperlink>
-          <w:r>
-            <w:rPr>
-              <w:rFonts w:ascii="Arial" w:cs="Arial" w:eastAsia="Arial" w:hAnsi="Arial"/>
-              <w:b w:val="0"/>
-              <w:i w:val="0"/>
-              <w:smallCaps w:val="0"/>
-              <w:strike w:val="0"/>
-              <w:color w:val="000000"/>
-              <w:sz w:val="22"/>
-              <w:szCs w:val="22"/>
-              <w:u w:val="none"/>
-              <w:shd w:fill="auto" w:val="clear"/>
-              <w:vertAlign w:val="baseline"/>
-              <w:rtl w:val="0"/>
-            </w:rPr>
-            <w:tab/>
-          </w:r>
-          <w:r>
-            <w:fldChar w:fldCharType="begin"/>
-            <w:instrText xml:space="preserve"> PAGEREF _cuiayn16bur1 \h </w:instrText>
-            <w:fldChar w:fldCharType="separate"/>
-          </w:r>
-          <w:r>
-            <w:rPr>
-              <w:rFonts w:ascii="Arial" w:cs="Arial" w:eastAsia="Arial" w:hAnsi="Arial"/>
-              <w:b w:val="0"/>
-              <w:i w:val="0"/>
-              <w:smallCaps w:val="0"/>
-              <w:strike w:val="0"/>
-              <w:color w:val="000000"/>
-              <w:sz w:val="22"/>
-              <w:szCs w:val="22"/>
-              <w:u w:val="none"/>
-              <w:shd w:fill="auto" w:val="clear"/>
-              <w:vertAlign w:val="baseline"/>
-              <w:rtl w:val="0"/>
-            </w:rPr>
-            <w:t xml:space="preserve">7</w:t>
-          </w:r>
-          <w:r>
-            <w:fldChar w:fldCharType="end"/>
-          </w:r>
           <w:r>
             <w:rPr>
               <w:rtl w:val="0"/>
@@ -3549,23 +2253,15 @@
         </w:p>
         <w:p>
           <w:pPr>
+            <w:widowControl w:val="0"/>
             <w:tabs>
-              <w:tab w:val="right" w:leader="none" w:pos="9025.511811023624"/>
+              <w:tab w:val="right" w:leader="none" w:pos="12000"/>
             </w:tabs>
             <w:spacing w:before="60" w:line="240" w:lineRule="auto"/>
             <w:ind w:left="360" w:firstLine="0"/>
             <w:rPr>
-              <w:rFonts w:ascii="Arial" w:cs="Arial" w:eastAsia="Arial" w:hAnsi="Arial"/>
-              <w:b w:val="0"/>
-              <w:i w:val="0"/>
-              <w:smallCaps w:val="0"/>
-              <w:strike w:val="0"/>
               <w:color w:val="000000"/>
-              <w:sz w:val="22"/>
-              <w:szCs w:val="22"/>
               <w:u w:val="none"/>
-              <w:shd w:fill="auto" w:val="clear"/>
-              <w:vertAlign w:val="baseline"/>
             </w:rPr>
           </w:pPr>
           <w:hyperlink w:anchor="_44df6bj8ea5f">
@@ -3585,50 +2281,10 @@
                 <w:rtl w:val="0"/>
               </w:rPr>
               <w:t xml:space="preserve">EC-0.1: Attempted Illegal Capture</w:t>
+              <w:tab/>
+              <w:t xml:space="preserve">6</w:t>
             </w:r>
           </w:hyperlink>
-          <w:r>
-            <w:rPr>
-              <w:rFonts w:ascii="Arial" w:cs="Arial" w:eastAsia="Arial" w:hAnsi="Arial"/>
-              <w:b w:val="0"/>
-              <w:i w:val="0"/>
-              <w:smallCaps w:val="0"/>
-              <w:strike w:val="0"/>
-              <w:color w:val="000000"/>
-              <w:sz w:val="22"/>
-              <w:szCs w:val="22"/>
-              <w:u w:val="none"/>
-              <w:shd w:fill="auto" w:val="clear"/>
-              <w:vertAlign w:val="baseline"/>
-              <w:rtl w:val="0"/>
-            </w:rPr>
-            <w:tab/>
-          </w:r>
-          <w:r>
-            <w:fldChar w:fldCharType="begin"/>
-            <w:instrText xml:space="preserve"> PAGEREF _44df6bj8ea5f \h </w:instrText>
-            <w:fldChar w:fldCharType="separate"/>
-          </w:r>
-          <w:r>
-            <w:rPr>
-              <w:rFonts w:ascii="Arial" w:cs="Arial" w:eastAsia="Arial" w:hAnsi="Arial"/>
-              <w:b w:val="0"/>
-              <w:i w:val="0"/>
-              <w:smallCaps w:val="0"/>
-              <w:strike w:val="0"/>
-              <w:color w:val="000000"/>
-              <w:sz w:val="22"/>
-              <w:szCs w:val="22"/>
-              <w:u w:val="none"/>
-              <w:shd w:fill="auto" w:val="clear"/>
-              <w:vertAlign w:val="baseline"/>
-              <w:rtl w:val="0"/>
-            </w:rPr>
-            <w:t xml:space="preserve">7</w:t>
-          </w:r>
-          <w:r>
-            <w:fldChar w:fldCharType="end"/>
-          </w:r>
           <w:r>
             <w:rPr>
               <w:rtl w:val="0"/>
@@ -3637,23 +2293,15 @@
         </w:p>
         <w:p>
           <w:pPr>
+            <w:widowControl w:val="0"/>
             <w:tabs>
-              <w:tab w:val="right" w:leader="none" w:pos="9025.511811023624"/>
+              <w:tab w:val="right" w:leader="none" w:pos="12000"/>
             </w:tabs>
             <w:spacing w:before="60" w:line="240" w:lineRule="auto"/>
             <w:ind w:left="360" w:firstLine="0"/>
             <w:rPr>
-              <w:rFonts w:ascii="Arial" w:cs="Arial" w:eastAsia="Arial" w:hAnsi="Arial"/>
-              <w:b w:val="0"/>
-              <w:i w:val="0"/>
-              <w:smallCaps w:val="0"/>
-              <w:strike w:val="0"/>
               <w:color w:val="000000"/>
-              <w:sz w:val="22"/>
-              <w:szCs w:val="22"/>
               <w:u w:val="none"/>
-              <w:shd w:fill="auto" w:val="clear"/>
-              <w:vertAlign w:val="baseline"/>
             </w:rPr>
           </w:pPr>
           <w:hyperlink w:anchor="_1rolc5bup147">
@@ -3673,50 +2321,10 @@
                 <w:rtl w:val="0"/>
               </w:rPr>
               <w:t xml:space="preserve">EC-0.2: Attempted Illegal Castling</w:t>
+              <w:tab/>
+              <w:t xml:space="preserve">6</w:t>
             </w:r>
           </w:hyperlink>
-          <w:r>
-            <w:rPr>
-              <w:rFonts w:ascii="Arial" w:cs="Arial" w:eastAsia="Arial" w:hAnsi="Arial"/>
-              <w:b w:val="0"/>
-              <w:i w:val="0"/>
-              <w:smallCaps w:val="0"/>
-              <w:strike w:val="0"/>
-              <w:color w:val="000000"/>
-              <w:sz w:val="22"/>
-              <w:szCs w:val="22"/>
-              <w:u w:val="none"/>
-              <w:shd w:fill="auto" w:val="clear"/>
-              <w:vertAlign w:val="baseline"/>
-              <w:rtl w:val="0"/>
-            </w:rPr>
-            <w:tab/>
-          </w:r>
-          <w:r>
-            <w:fldChar w:fldCharType="begin"/>
-            <w:instrText xml:space="preserve"> PAGEREF _1rolc5bup147 \h </w:instrText>
-            <w:fldChar w:fldCharType="separate"/>
-          </w:r>
-          <w:r>
-            <w:rPr>
-              <w:rFonts w:ascii="Arial" w:cs="Arial" w:eastAsia="Arial" w:hAnsi="Arial"/>
-              <w:b w:val="0"/>
-              <w:i w:val="0"/>
-              <w:smallCaps w:val="0"/>
-              <w:strike w:val="0"/>
-              <w:color w:val="000000"/>
-              <w:sz w:val="22"/>
-              <w:szCs w:val="22"/>
-              <w:u w:val="none"/>
-              <w:shd w:fill="auto" w:val="clear"/>
-              <w:vertAlign w:val="baseline"/>
-              <w:rtl w:val="0"/>
-            </w:rPr>
-            <w:t xml:space="preserve">7</w:t>
-          </w:r>
-          <w:r>
-            <w:fldChar w:fldCharType="end"/>
-          </w:r>
           <w:r>
             <w:rPr>
               <w:rtl w:val="0"/>
@@ -3725,23 +2333,15 @@
         </w:p>
         <w:p>
           <w:pPr>
+            <w:widowControl w:val="0"/>
             <w:tabs>
-              <w:tab w:val="right" w:leader="none" w:pos="9025.511811023624"/>
+              <w:tab w:val="right" w:leader="none" w:pos="12000"/>
             </w:tabs>
             <w:spacing w:before="60" w:line="240" w:lineRule="auto"/>
             <w:ind w:left="360" w:firstLine="0"/>
             <w:rPr>
-              <w:rFonts w:ascii="Arial" w:cs="Arial" w:eastAsia="Arial" w:hAnsi="Arial"/>
-              <w:b w:val="0"/>
-              <w:i w:val="0"/>
-              <w:smallCaps w:val="0"/>
-              <w:strike w:val="0"/>
               <w:color w:val="000000"/>
-              <w:sz w:val="22"/>
-              <w:szCs w:val="22"/>
               <w:u w:val="none"/>
-              <w:shd w:fill="auto" w:val="clear"/>
-              <w:vertAlign w:val="baseline"/>
             </w:rPr>
           </w:pPr>
           <w:hyperlink w:anchor="_wcei4j9cwh2s">
@@ -3761,50 +2361,10 @@
                 <w:rtl w:val="0"/>
               </w:rPr>
               <w:t xml:space="preserve">EC-1.0: Resuming a Corrupted or Invalid Game</w:t>
+              <w:tab/>
+              <w:t xml:space="preserve">7</w:t>
             </w:r>
           </w:hyperlink>
-          <w:r>
-            <w:rPr>
-              <w:rFonts w:ascii="Arial" w:cs="Arial" w:eastAsia="Arial" w:hAnsi="Arial"/>
-              <w:b w:val="0"/>
-              <w:i w:val="0"/>
-              <w:smallCaps w:val="0"/>
-              <w:strike w:val="0"/>
-              <w:color w:val="000000"/>
-              <w:sz w:val="22"/>
-              <w:szCs w:val="22"/>
-              <w:u w:val="none"/>
-              <w:shd w:fill="auto" w:val="clear"/>
-              <w:vertAlign w:val="baseline"/>
-              <w:rtl w:val="0"/>
-            </w:rPr>
-            <w:tab/>
-          </w:r>
-          <w:r>
-            <w:fldChar w:fldCharType="begin"/>
-            <w:instrText xml:space="preserve"> PAGEREF _wcei4j9cwh2s \h </w:instrText>
-            <w:fldChar w:fldCharType="separate"/>
-          </w:r>
-          <w:r>
-            <w:rPr>
-              <w:rFonts w:ascii="Arial" w:cs="Arial" w:eastAsia="Arial" w:hAnsi="Arial"/>
-              <w:b w:val="0"/>
-              <w:i w:val="0"/>
-              <w:smallCaps w:val="0"/>
-              <w:strike w:val="0"/>
-              <w:color w:val="000000"/>
-              <w:sz w:val="22"/>
-              <w:szCs w:val="22"/>
-              <w:u w:val="none"/>
-              <w:shd w:fill="auto" w:val="clear"/>
-              <w:vertAlign w:val="baseline"/>
-              <w:rtl w:val="0"/>
-            </w:rPr>
-            <w:t xml:space="preserve">7</w:t>
-          </w:r>
-          <w:r>
-            <w:fldChar w:fldCharType="end"/>
-          </w:r>
           <w:r>
             <w:rPr>
               <w:rtl w:val="0"/>
@@ -3813,23 +2373,15 @@
         </w:p>
         <w:p>
           <w:pPr>
+            <w:widowControl w:val="0"/>
             <w:tabs>
-              <w:tab w:val="right" w:leader="none" w:pos="9025.511811023624"/>
+              <w:tab w:val="right" w:leader="none" w:pos="12000"/>
             </w:tabs>
-            <w:spacing w:before="200" w:line="240" w:lineRule="auto"/>
-            <w:ind w:left="0" w:firstLine="0"/>
-            <w:rPr>
-              <w:rFonts w:ascii="Arial" w:cs="Arial" w:eastAsia="Arial" w:hAnsi="Arial"/>
+            <w:spacing w:before="60" w:line="240" w:lineRule="auto"/>
+            <w:rPr>
               <w:b w:val="1"/>
-              <w:i w:val="0"/>
-              <w:smallCaps w:val="0"/>
-              <w:strike w:val="0"/>
               <w:color w:val="000000"/>
-              <w:sz w:val="22"/>
-              <w:szCs w:val="22"/>
               <w:u w:val="none"/>
-              <w:shd w:fill="auto" w:val="clear"/>
-              <w:vertAlign w:val="baseline"/>
             </w:rPr>
           </w:pPr>
           <w:hyperlink w:anchor="_3iq0azfr34na">
@@ -3849,50 +2401,10 @@
                 <w:rtl w:val="0"/>
               </w:rPr>
               <w:t xml:space="preserve">REFERENCES</w:t>
+              <w:tab/>
+              <w:t xml:space="preserve">7</w:t>
             </w:r>
           </w:hyperlink>
-          <w:r>
-            <w:rPr>
-              <w:rFonts w:ascii="Arial" w:cs="Arial" w:eastAsia="Arial" w:hAnsi="Arial"/>
-              <w:b w:val="1"/>
-              <w:i w:val="0"/>
-              <w:smallCaps w:val="0"/>
-              <w:strike w:val="0"/>
-              <w:color w:val="000000"/>
-              <w:sz w:val="22"/>
-              <w:szCs w:val="22"/>
-              <w:u w:val="none"/>
-              <w:shd w:fill="auto" w:val="clear"/>
-              <w:vertAlign w:val="baseline"/>
-              <w:rtl w:val="0"/>
-            </w:rPr>
-            <w:tab/>
-          </w:r>
-          <w:r>
-            <w:fldChar w:fldCharType="begin"/>
-            <w:instrText xml:space="preserve"> PAGEREF _3iq0azfr34na \h </w:instrText>
-            <w:fldChar w:fldCharType="separate"/>
-          </w:r>
-          <w:r>
-            <w:rPr>
-              <w:rFonts w:ascii="Arial" w:cs="Arial" w:eastAsia="Arial" w:hAnsi="Arial"/>
-              <w:b w:val="1"/>
-              <w:i w:val="0"/>
-              <w:smallCaps w:val="0"/>
-              <w:strike w:val="0"/>
-              <w:color w:val="000000"/>
-              <w:sz w:val="22"/>
-              <w:szCs w:val="22"/>
-              <w:u w:val="none"/>
-              <w:shd w:fill="auto" w:val="clear"/>
-              <w:vertAlign w:val="baseline"/>
-              <w:rtl w:val="0"/>
-            </w:rPr>
-            <w:t xml:space="preserve">8</w:t>
-          </w:r>
-          <w:r>
-            <w:fldChar w:fldCharType="end"/>
-          </w:r>
           <w:r>
             <w:rPr>
               <w:rtl w:val="0"/>
@@ -3901,23 +2413,15 @@
         </w:p>
         <w:p>
           <w:pPr>
+            <w:widowControl w:val="0"/>
             <w:tabs>
-              <w:tab w:val="right" w:leader="none" w:pos="9025.511811023624"/>
+              <w:tab w:val="right" w:leader="none" w:pos="12000"/>
             </w:tabs>
-            <w:spacing w:after="80" w:before="200" w:line="240" w:lineRule="auto"/>
-            <w:ind w:left="0" w:firstLine="0"/>
-            <w:rPr>
-              <w:rFonts w:ascii="Arial" w:cs="Arial" w:eastAsia="Arial" w:hAnsi="Arial"/>
+            <w:spacing w:before="60" w:line="240" w:lineRule="auto"/>
+            <w:rPr>
               <w:b w:val="1"/>
-              <w:i w:val="0"/>
-              <w:smallCaps w:val="0"/>
-              <w:strike w:val="0"/>
               <w:color w:val="000000"/>
-              <w:sz w:val="22"/>
-              <w:szCs w:val="22"/>
               <w:u w:val="none"/>
-              <w:shd w:fill="auto" w:val="clear"/>
-              <w:vertAlign w:val="baseline"/>
             </w:rPr>
           </w:pPr>
           <w:hyperlink w:anchor="_m4u7vnsmocd5">
@@ -3937,50 +2441,10 @@
                 <w:rtl w:val="0"/>
               </w:rPr>
               <w:t xml:space="preserve">DOCUMENT HISTORY</w:t>
+              <w:tab/>
+              <w:t xml:space="preserve">7</w:t>
             </w:r>
           </w:hyperlink>
-          <w:r>
-            <w:rPr>
-              <w:rFonts w:ascii="Arial" w:cs="Arial" w:eastAsia="Arial" w:hAnsi="Arial"/>
-              <w:b w:val="1"/>
-              <w:i w:val="0"/>
-              <w:smallCaps w:val="0"/>
-              <w:strike w:val="0"/>
-              <w:color w:val="000000"/>
-              <w:sz w:val="22"/>
-              <w:szCs w:val="22"/>
-              <w:u w:val="none"/>
-              <w:shd w:fill="auto" w:val="clear"/>
-              <w:vertAlign w:val="baseline"/>
-              <w:rtl w:val="0"/>
-            </w:rPr>
-            <w:tab/>
-          </w:r>
-          <w:r>
-            <w:fldChar w:fldCharType="begin"/>
-            <w:instrText xml:space="preserve"> PAGEREF _m4u7vnsmocd5 \h </w:instrText>
-            <w:fldChar w:fldCharType="separate"/>
-          </w:r>
-          <w:r>
-            <w:rPr>
-              <w:rFonts w:ascii="Arial" w:cs="Arial" w:eastAsia="Arial" w:hAnsi="Arial"/>
-              <w:b w:val="1"/>
-              <w:i w:val="0"/>
-              <w:smallCaps w:val="0"/>
-              <w:strike w:val="0"/>
-              <w:color w:val="000000"/>
-              <w:sz w:val="22"/>
-              <w:szCs w:val="22"/>
-              <w:u w:val="none"/>
-              <w:shd w:fill="auto" w:val="clear"/>
-              <w:vertAlign w:val="baseline"/>
-              <w:rtl w:val="0"/>
-            </w:rPr>
-            <w:t xml:space="preserve">8</w:t>
-          </w:r>
-          <w:r>
-            <w:fldChar w:fldCharType="end"/>
-          </w:r>
           <w:r>
             <w:rPr>
               <w:rtl w:val="0"/>
@@ -3994,6 +2458,19 @@
     </w:sdt>
     <w:p>
       <w:pPr>
+        <w:pStyle w:val="Heading1"/>
+        <w:rPr/>
+      </w:pPr>
+      <w:bookmarkStart w:colFirst="0" w:colLast="0" w:name="_b3ki59velbi2" w:id="2"/>
+      <w:bookmarkEnd w:id="2"/>
+      <w:r>
+        <w:rPr>
+          <w:rtl w:val="0"/>
+        </w:rPr>
+      </w:r>
+    </w:p>
+    <w:p>
+      <w:pPr>
         <w:rPr/>
       </w:pPr>
       <w:r>
@@ -4010,8 +2487,8 @@
         <w:pStyle w:val="Heading1"/>
         <w:rPr/>
       </w:pPr>
-      <w:bookmarkStart w:colFirst="0" w:colLast="0" w:name="_u9fr9t8g3lds" w:id="2"/>
-      <w:bookmarkEnd w:id="2"/>
+      <w:bookmarkStart w:colFirst="0" w:colLast="0" w:name="_u9fr9t8g3lds" w:id="3"/>
+      <w:bookmarkEnd w:id="3"/>
       <w:r>
         <w:rPr>
           <w:rtl w:val="0"/>
@@ -4024,8 +2501,8 @@
         <w:pStyle w:val="Heading2"/>
         <w:rPr/>
       </w:pPr>
-      <w:bookmarkStart w:colFirst="0" w:colLast="0" w:name="_1eyjjgkh8wf4" w:id="3"/>
-      <w:bookmarkEnd w:id="3"/>
+      <w:bookmarkStart w:colFirst="0" w:colLast="0" w:name="_1eyjjgkh8wf4" w:id="4"/>
+      <w:bookmarkEnd w:id="4"/>
       <w:r>
         <w:rPr>
           <w:rtl w:val="0"/>
@@ -4073,8 +2550,8 @@
         <w:pStyle w:val="Heading2"/>
         <w:rPr/>
       </w:pPr>
-      <w:bookmarkStart w:colFirst="0" w:colLast="0" w:name="_zhtapykiyhsd" w:id="4"/>
-      <w:bookmarkEnd w:id="4"/>
+      <w:bookmarkStart w:colFirst="0" w:colLast="0" w:name="_zhtapykiyhsd" w:id="5"/>
+      <w:bookmarkEnd w:id="5"/>
       <w:r>
         <w:rPr>
           <w:rtl w:val="0"/>
@@ -4119,8 +2596,8 @@
         <w:pStyle w:val="Heading2"/>
         <w:rPr/>
       </w:pPr>
-      <w:bookmarkStart w:colFirst="0" w:colLast="0" w:name="_eyio7d7yvzia" w:id="5"/>
-      <w:bookmarkEnd w:id="5"/>
+      <w:bookmarkStart w:colFirst="0" w:colLast="0" w:name="_eyio7d7yvzia" w:id="6"/>
+      <w:bookmarkEnd w:id="6"/>
       <w:r>
         <w:rPr>
           <w:rtl w:val="0"/>
@@ -4215,8 +2692,8 @@
         <w:pStyle w:val="Heading1"/>
         <w:rPr/>
       </w:pPr>
-      <w:bookmarkStart w:colFirst="0" w:colLast="0" w:name="_raieuj923qb" w:id="6"/>
-      <w:bookmarkEnd w:id="6"/>
+      <w:bookmarkStart w:colFirst="0" w:colLast="0" w:name="_raieuj923qb" w:id="7"/>
+      <w:bookmarkEnd w:id="7"/>
       <w:r>
         <w:rPr>
           <w:rtl w:val="0"/>
@@ -4240,8 +2717,8 @@
         <w:pStyle w:val="Heading2"/>
         <w:rPr/>
       </w:pPr>
-      <w:bookmarkStart w:colFirst="0" w:colLast="0" w:name="_94t7gtvs0s4a" w:id="7"/>
-      <w:bookmarkEnd w:id="7"/>
+      <w:bookmarkStart w:colFirst="0" w:colLast="0" w:name="_94t7gtvs0s4a" w:id="8"/>
+      <w:bookmarkEnd w:id="8"/>
       <w:r>
         <w:rPr>
           <w:rtl w:val="0"/>
@@ -4296,8 +2773,8 @@
         <w:pStyle w:val="Heading2"/>
         <w:rPr/>
       </w:pPr>
-      <w:bookmarkStart w:colFirst="0" w:colLast="0" w:name="_xw9rperhns6a" w:id="8"/>
-      <w:bookmarkEnd w:id="8"/>
+      <w:bookmarkStart w:colFirst="0" w:colLast="0" w:name="_xw9rperhns6a" w:id="9"/>
+      <w:bookmarkEnd w:id="9"/>
       <w:r>
         <w:rPr>
           <w:rtl w:val="0"/>
@@ -4352,8 +2829,8 @@
         <w:pStyle w:val="Heading2"/>
         <w:rPr/>
       </w:pPr>
-      <w:bookmarkStart w:colFirst="0" w:colLast="0" w:name="_x08wyddm2aw" w:id="9"/>
-      <w:bookmarkEnd w:id="9"/>
+      <w:bookmarkStart w:colFirst="0" w:colLast="0" w:name="_x08wyddm2aw" w:id="10"/>
+      <w:bookmarkEnd w:id="10"/>
       <w:r>
         <w:rPr>
           <w:rtl w:val="0"/>
@@ -4405,8 +2882,8 @@
         <w:pStyle w:val="Heading2"/>
         <w:rPr/>
       </w:pPr>
-      <w:bookmarkStart w:colFirst="0" w:colLast="0" w:name="_sqdscnth1eti" w:id="10"/>
-      <w:bookmarkEnd w:id="10"/>
+      <w:bookmarkStart w:colFirst="0" w:colLast="0" w:name="_sqdscnth1eti" w:id="11"/>
+      <w:bookmarkEnd w:id="11"/>
       <w:r>
         <w:rPr>
           <w:rtl w:val="0"/>
@@ -4471,8 +2948,8 @@
         <w:pStyle w:val="Heading1"/>
         <w:rPr/>
       </w:pPr>
-      <w:bookmarkStart w:colFirst="0" w:colLast="0" w:name="_3tk79lg160q0" w:id="11"/>
-      <w:bookmarkEnd w:id="11"/>
+      <w:bookmarkStart w:colFirst="0" w:colLast="0" w:name="_3tk79lg160q0" w:id="12"/>
+      <w:bookmarkEnd w:id="12"/>
       <w:r>
         <w:rPr>
           <w:rtl w:val="0"/>
@@ -4497,8 +2974,8 @@
         <w:pStyle w:val="Heading2"/>
         <w:rPr/>
       </w:pPr>
-      <w:bookmarkStart w:colFirst="0" w:colLast="0" w:name="_8bgr3ba1lpyc" w:id="12"/>
-      <w:bookmarkEnd w:id="12"/>
+      <w:bookmarkStart w:colFirst="0" w:colLast="0" w:name="_8bgr3ba1lpyc" w:id="13"/>
+      <w:bookmarkEnd w:id="13"/>
       <w:r>
         <w:rPr>
           <w:rtl w:val="0"/>
@@ -4522,8 +2999,8 @@
         <w:pStyle w:val="Heading2"/>
         <w:rPr/>
       </w:pPr>
-      <w:bookmarkStart w:colFirst="0" w:colLast="0" w:name="_tlk6xcxr8o72" w:id="13"/>
-      <w:bookmarkEnd w:id="13"/>
+      <w:bookmarkStart w:colFirst="0" w:colLast="0" w:name="_tlk6xcxr8o72" w:id="14"/>
+      <w:bookmarkEnd w:id="14"/>
       <w:r>
         <w:rPr>
           <w:rtl w:val="0"/>
@@ -4559,8 +3036,8 @@
         <w:pStyle w:val="Heading2"/>
         <w:rPr/>
       </w:pPr>
-      <w:bookmarkStart w:colFirst="0" w:colLast="0" w:name="_hnskk1h6kls5" w:id="14"/>
-      <w:bookmarkEnd w:id="14"/>
+      <w:bookmarkStart w:colFirst="0" w:colLast="0" w:name="_hnskk1h6kls5" w:id="15"/>
+      <w:bookmarkEnd w:id="15"/>
       <w:r>
         <w:rPr>
           <w:rtl w:val="0"/>
@@ -4584,8 +3061,8 @@
         <w:pStyle w:val="Heading2"/>
         <w:rPr/>
       </w:pPr>
-      <w:bookmarkStart w:colFirst="0" w:colLast="0" w:name="_lml2j7q1nfp9" w:id="15"/>
-      <w:bookmarkEnd w:id="15"/>
+      <w:bookmarkStart w:colFirst="0" w:colLast="0" w:name="_lml2j7q1nfp9" w:id="16"/>
+      <w:bookmarkEnd w:id="16"/>
       <w:r>
         <w:rPr>
           <w:rtl w:val="0"/>
@@ -4609,8 +3086,8 @@
         <w:pStyle w:val="Heading2"/>
         <w:rPr/>
       </w:pPr>
-      <w:bookmarkStart w:colFirst="0" w:colLast="0" w:name="_kef0rjdcea3c" w:id="16"/>
-      <w:bookmarkEnd w:id="16"/>
+      <w:bookmarkStart w:colFirst="0" w:colLast="0" w:name="_kef0rjdcea3c" w:id="17"/>
+      <w:bookmarkEnd w:id="17"/>
       <w:r>
         <w:rPr>
           <w:rtl w:val="0"/>
@@ -4634,8 +3111,8 @@
         <w:pStyle w:val="Heading2"/>
         <w:rPr/>
       </w:pPr>
-      <w:bookmarkStart w:colFirst="0" w:colLast="0" w:name="_b50yux49dmei" w:id="17"/>
-      <w:bookmarkEnd w:id="17"/>
+      <w:bookmarkStart w:colFirst="0" w:colLast="0" w:name="_b50yux49dmei" w:id="18"/>
+      <w:bookmarkEnd w:id="18"/>
       <w:r>
         <w:rPr>
           <w:rtl w:val="0"/>
@@ -4659,8 +3136,8 @@
         <w:pStyle w:val="Heading2"/>
         <w:rPr/>
       </w:pPr>
-      <w:bookmarkStart w:colFirst="0" w:colLast="0" w:name="_5jnresf552o4" w:id="18"/>
-      <w:bookmarkEnd w:id="18"/>
+      <w:bookmarkStart w:colFirst="0" w:colLast="0" w:name="_5jnresf552o4" w:id="19"/>
+      <w:bookmarkEnd w:id="19"/>
       <w:r>
         <w:rPr>
           <w:rtl w:val="0"/>
@@ -4684,8 +3161,8 @@
         <w:pStyle w:val="Heading2"/>
         <w:rPr/>
       </w:pPr>
-      <w:bookmarkStart w:colFirst="0" w:colLast="0" w:name="_udu0s13k677b" w:id="19"/>
-      <w:bookmarkEnd w:id="19"/>
+      <w:bookmarkStart w:colFirst="0" w:colLast="0" w:name="_udu0s13k677b" w:id="20"/>
+      <w:bookmarkEnd w:id="20"/>
       <w:r>
         <w:rPr>
           <w:rtl w:val="0"/>
@@ -4709,8 +3186,8 @@
         <w:pStyle w:val="Heading2"/>
         <w:rPr/>
       </w:pPr>
-      <w:bookmarkStart w:colFirst="0" w:colLast="0" w:name="_ggc2b9et4d1j" w:id="20"/>
-      <w:bookmarkEnd w:id="20"/>
+      <w:bookmarkStart w:colFirst="0" w:colLast="0" w:name="_ggc2b9et4d1j" w:id="21"/>
+      <w:bookmarkEnd w:id="21"/>
       <w:r>
         <w:rPr>
           <w:rtl w:val="0"/>
@@ -4734,8 +3211,8 @@
         <w:pStyle w:val="Heading2"/>
         <w:rPr/>
       </w:pPr>
-      <w:bookmarkStart w:colFirst="0" w:colLast="0" w:name="_hnin9c68uqld" w:id="21"/>
-      <w:bookmarkEnd w:id="21"/>
+      <w:bookmarkStart w:colFirst="0" w:colLast="0" w:name="_hnin9c68uqld" w:id="22"/>
+      <w:bookmarkEnd w:id="22"/>
       <w:r>
         <w:rPr>
           <w:rtl w:val="0"/>
@@ -4759,8 +3236,8 @@
         <w:pStyle w:val="Heading2"/>
         <w:rPr/>
       </w:pPr>
-      <w:bookmarkStart w:colFirst="0" w:colLast="0" w:name="_xqpwuuymfxeg" w:id="22"/>
-      <w:bookmarkEnd w:id="22"/>
+      <w:bookmarkStart w:colFirst="0" w:colLast="0" w:name="_xqpwuuymfxeg" w:id="23"/>
+      <w:bookmarkEnd w:id="23"/>
       <w:r>
         <w:rPr>
           <w:rtl w:val="0"/>
@@ -4784,8 +3261,8 @@
         <w:pStyle w:val="Heading2"/>
         <w:rPr/>
       </w:pPr>
-      <w:bookmarkStart w:colFirst="0" w:colLast="0" w:name="_pyn7s34kk4y0" w:id="23"/>
-      <w:bookmarkEnd w:id="23"/>
+      <w:bookmarkStart w:colFirst="0" w:colLast="0" w:name="_pyn7s34kk4y0" w:id="24"/>
+      <w:bookmarkEnd w:id="24"/>
       <w:r>
         <w:rPr>
           <w:rtl w:val="0"/>
@@ -4809,8 +3286,8 @@
         <w:pStyle w:val="Heading2"/>
         <w:rPr/>
       </w:pPr>
-      <w:bookmarkStart w:colFirst="0" w:colLast="0" w:name="_6594a5rn7x7a" w:id="24"/>
-      <w:bookmarkEnd w:id="24"/>
+      <w:bookmarkStart w:colFirst="0" w:colLast="0" w:name="_6594a5rn7x7a" w:id="25"/>
+      <w:bookmarkEnd w:id="25"/>
       <w:r>
         <w:rPr>
           <w:rtl w:val="0"/>
@@ -4834,8 +3311,8 @@
         <w:pStyle w:val="Heading2"/>
         <w:rPr/>
       </w:pPr>
-      <w:bookmarkStart w:colFirst="0" w:colLast="0" w:name="_94pyid4eiwmm" w:id="25"/>
-      <w:bookmarkEnd w:id="25"/>
+      <w:bookmarkStart w:colFirst="0" w:colLast="0" w:name="_94pyid4eiwmm" w:id="26"/>
+      <w:bookmarkEnd w:id="26"/>
       <w:r>
         <w:rPr>
           <w:rtl w:val="0"/>
@@ -4859,8 +3336,8 @@
         <w:pStyle w:val="Heading1"/>
         <w:rPr/>
       </w:pPr>
-      <w:bookmarkStart w:colFirst="0" w:colLast="0" w:name="_fkwjlvqpr9xb" w:id="26"/>
-      <w:bookmarkEnd w:id="26"/>
+      <w:bookmarkStart w:colFirst="0" w:colLast="0" w:name="_fkwjlvqpr9xb" w:id="27"/>
+      <w:bookmarkEnd w:id="27"/>
       <w:r>
         <w:rPr>
           <w:rtl w:val="0"/>
@@ -4885,8 +3362,8 @@
         <w:pStyle w:val="Heading2"/>
         <w:rPr/>
       </w:pPr>
-      <w:bookmarkStart w:colFirst="0" w:colLast="0" w:name="_cuiayn16bur1" w:id="27"/>
-      <w:bookmarkEnd w:id="27"/>
+      <w:bookmarkStart w:colFirst="0" w:colLast="0" w:name="_cuiayn16bur1" w:id="28"/>
+      <w:bookmarkEnd w:id="28"/>
       <w:r>
         <w:rPr>
           <w:rtl w:val="0"/>
@@ -4911,8 +3388,8 @@
         <w:pStyle w:val="Heading2"/>
         <w:rPr/>
       </w:pPr>
-      <w:bookmarkStart w:colFirst="0" w:colLast="0" w:name="_44df6bj8ea5f" w:id="28"/>
-      <w:bookmarkEnd w:id="28"/>
+      <w:bookmarkStart w:colFirst="0" w:colLast="0" w:name="_44df6bj8ea5f" w:id="29"/>
+      <w:bookmarkEnd w:id="29"/>
       <w:r>
         <w:rPr>
           <w:rtl w:val="0"/>
@@ -4936,8 +3413,8 @@
         <w:pStyle w:val="Heading2"/>
         <w:rPr/>
       </w:pPr>
-      <w:bookmarkStart w:colFirst="0" w:colLast="0" w:name="_1rolc5bup147" w:id="29"/>
-      <w:bookmarkEnd w:id="29"/>
+      <w:bookmarkStart w:colFirst="0" w:colLast="0" w:name="_1rolc5bup147" w:id="30"/>
+      <w:bookmarkEnd w:id="30"/>
       <w:r>
         <w:rPr>
           <w:rtl w:val="0"/>
@@ -4962,8 +3439,8 @@
         <w:pStyle w:val="Heading2"/>
         <w:rPr/>
       </w:pPr>
-      <w:bookmarkStart w:colFirst="0" w:colLast="0" w:name="_wcei4j9cwh2s" w:id="30"/>
-      <w:bookmarkEnd w:id="30"/>
+      <w:bookmarkStart w:colFirst="0" w:colLast="0" w:name="_wcei4j9cwh2s" w:id="31"/>
+      <w:bookmarkEnd w:id="31"/>
       <w:r>
         <w:rPr>
           <w:rtl w:val="0"/>
@@ -5002,8 +3479,8 @@
         <w:pStyle w:val="Heading1"/>
         <w:rPr/>
       </w:pPr>
-      <w:bookmarkStart w:colFirst="0" w:colLast="0" w:name="_3iq0azfr34na" w:id="31"/>
-      <w:bookmarkEnd w:id="31"/>
+      <w:bookmarkStart w:colFirst="0" w:colLast="0" w:name="_3iq0azfr34na" w:id="32"/>
+      <w:bookmarkEnd w:id="32"/>
       <w:r>
         <w:rPr>
           <w:rtl w:val="0"/>
@@ -5137,8 +3614,8 @@
         <w:pStyle w:val="Heading1"/>
         <w:rPr/>
       </w:pPr>
-      <w:bookmarkStart w:colFirst="0" w:colLast="0" w:name="_m4u7vnsmocd5" w:id="32"/>
-      <w:bookmarkEnd w:id="32"/>
+      <w:bookmarkStart w:colFirst="0" w:colLast="0" w:name="_m4u7vnsmocd5" w:id="33"/>
+      <w:bookmarkEnd w:id="33"/>
       <w:r>
         <w:rPr>
           <w:rtl w:val="0"/>
@@ -6124,6 +4601,164 @@
           </w:p>
         </w:tc>
       </w:tr>
+      <w:tr>
+        <w:trPr>
+          <w:cantSplit w:val="0"/>
+          <w:tblHeader w:val="0"/>
+        </w:trPr>
+        <w:tc>
+          <w:tcPr>
+            <w:shd w:fill="auto" w:val="clear"/>
+            <w:tcMar>
+              <w:top w:w="100.0" w:type="dxa"/>
+              <w:left w:w="100.0" w:type="dxa"/>
+              <w:bottom w:w="100.0" w:type="dxa"/>
+              <w:right w:w="100.0" w:type="dxa"/>
+            </w:tcMar>
+            <w:vAlign w:val="top"/>
+          </w:tcPr>
+          <w:p>
+            <w:pPr>
+              <w:keepNext w:val="0"/>
+              <w:keepLines w:val="0"/>
+              <w:pageBreakBefore w:val="0"/>
+              <w:widowControl w:val="0"/>
+              <w:pBdr>
+                <w:top w:space="0" w:sz="0" w:val="nil"/>
+                <w:left w:space="0" w:sz="0" w:val="nil"/>
+                <w:bottom w:space="0" w:sz="0" w:val="nil"/>
+                <w:right w:space="0" w:sz="0" w:val="nil"/>
+                <w:between w:space="0" w:sz="0" w:val="nil"/>
+              </w:pBdr>
+              <w:shd w:fill="auto" w:val="clear"/>
+              <w:spacing w:after="0" w:before="0" w:line="240" w:lineRule="auto"/>
+              <w:ind w:left="0" w:right="0" w:firstLine="0"/>
+              <w:jc w:val="left"/>
+              <w:rPr/>
+            </w:pPr>
+            <w:r>
+              <w:rPr>
+                <w:rtl w:val="0"/>
+              </w:rPr>
+              <w:t xml:space="preserve">0.6</w:t>
+            </w:r>
+          </w:p>
+        </w:tc>
+        <w:tc>
+          <w:tcPr>
+            <w:shd w:fill="auto" w:val="clear"/>
+            <w:tcMar>
+              <w:top w:w="100.0" w:type="dxa"/>
+              <w:left w:w="100.0" w:type="dxa"/>
+              <w:bottom w:w="100.0" w:type="dxa"/>
+              <w:right w:w="100.0" w:type="dxa"/>
+            </w:tcMar>
+            <w:vAlign w:val="top"/>
+          </w:tcPr>
+          <w:p>
+            <w:pPr>
+              <w:keepNext w:val="0"/>
+              <w:keepLines w:val="0"/>
+              <w:pageBreakBefore w:val="0"/>
+              <w:widowControl w:val="0"/>
+              <w:pBdr>
+                <w:top w:space="0" w:sz="0" w:val="nil"/>
+                <w:left w:space="0" w:sz="0" w:val="nil"/>
+                <w:bottom w:space="0" w:sz="0" w:val="nil"/>
+                <w:right w:space="0" w:sz="0" w:val="nil"/>
+                <w:between w:space="0" w:sz="0" w:val="nil"/>
+              </w:pBdr>
+              <w:shd w:fill="auto" w:val="clear"/>
+              <w:spacing w:after="0" w:before="0" w:line="240" w:lineRule="auto"/>
+              <w:ind w:left="0" w:right="0" w:firstLine="0"/>
+              <w:jc w:val="left"/>
+              <w:rPr/>
+            </w:pPr>
+            <w:r>
+              <w:rPr>
+                <w:rtl w:val="0"/>
+              </w:rPr>
+              <w:t xml:space="preserve">01/03/23</w:t>
+            </w:r>
+          </w:p>
+        </w:tc>
+        <w:tc>
+          <w:tcPr>
+            <w:shd w:fill="auto" w:val="clear"/>
+            <w:tcMar>
+              <w:top w:w="100.0" w:type="dxa"/>
+              <w:left w:w="100.0" w:type="dxa"/>
+              <w:bottom w:w="100.0" w:type="dxa"/>
+              <w:right w:w="100.0" w:type="dxa"/>
+            </w:tcMar>
+            <w:vAlign w:val="top"/>
+          </w:tcPr>
+          <w:p>
+            <w:pPr>
+              <w:keepNext w:val="0"/>
+              <w:keepLines w:val="0"/>
+              <w:pageBreakBefore w:val="0"/>
+              <w:widowControl w:val="0"/>
+              <w:pBdr>
+                <w:top w:space="0" w:sz="0" w:val="nil"/>
+                <w:left w:space="0" w:sz="0" w:val="nil"/>
+                <w:bottom w:space="0" w:sz="0" w:val="nil"/>
+                <w:right w:space="0" w:sz="0" w:val="nil"/>
+                <w:between w:space="0" w:sz="0" w:val="nil"/>
+              </w:pBdr>
+              <w:shd w:fill="auto" w:val="clear"/>
+              <w:spacing w:after="0" w:before="0" w:line="240" w:lineRule="auto"/>
+              <w:ind w:left="0" w:right="0" w:firstLine="0"/>
+              <w:jc w:val="left"/>
+              <w:rPr/>
+            </w:pPr>
+            <w:r>
+              <w:rPr>
+                <w:rtl w:val="0"/>
+              </w:rPr>
+              <w:t xml:space="preserve">Moved into review process and version control.</w:t>
+            </w:r>
+          </w:p>
+        </w:tc>
+        <w:tc>
+          <w:tcPr>
+            <w:shd w:fill="auto" w:val="clear"/>
+            <w:tcMar>
+              <w:top w:w="100.0" w:type="dxa"/>
+              <w:left w:w="100.0" w:type="dxa"/>
+              <w:bottom w:w="100.0" w:type="dxa"/>
+              <w:right w:w="100.0" w:type="dxa"/>
+            </w:tcMar>
+            <w:vAlign w:val="top"/>
+          </w:tcPr>
+          <w:p>
+            <w:pPr>
+              <w:keepNext w:val="0"/>
+              <w:keepLines w:val="0"/>
+              <w:pageBreakBefore w:val="0"/>
+              <w:widowControl w:val="0"/>
+              <w:pBdr>
+                <w:top w:space="0" w:sz="0" w:val="nil"/>
+                <w:left w:space="0" w:sz="0" w:val="nil"/>
+                <w:bottom w:space="0" w:sz="0" w:val="nil"/>
+                <w:right w:space="0" w:sz="0" w:val="nil"/>
+                <w:between w:space="0" w:sz="0" w:val="nil"/>
+              </w:pBdr>
+              <w:shd w:fill="auto" w:val="clear"/>
+              <w:spacing w:after="0" w:before="0" w:line="240" w:lineRule="auto"/>
+              <w:ind w:left="0" w:right="0" w:firstLine="0"/>
+              <w:jc w:val="left"/>
+              <w:rPr/>
+            </w:pPr>
+            <w:r>
+              <w:rPr>
+                <w:rtl w:val="0"/>
+              </w:rPr>
+              <w:t xml:space="preserve">TYW1</w:t>
+            </w:r>
+          </w:p>
+        </w:tc>
+      </w:tr>
     </w:tbl>
     <w:p>
       <w:pPr>
@@ -6197,7 +4832,7 @@
         <w:szCs w:val="20"/>
         <w:rtl w:val="0"/>
       </w:rPr>
-      <w:t xml:space="preserve">Software Engineering Group Project - UI Specification / 0.5 (Draft)</w:t>
+      <w:t xml:space="preserve">Software Engineering Group Project - UI Specification / 0.6 (Review)</w:t>
     </w:r>
   </w:p>
 </w:hdr>

</xml_diff>

<commit_message>
Uploaded minutes from this week's meeting.
</commit_message>
<xml_diff>
--- a/docs/ui_spec/UI-Spec-Docu-GP9.docx
+++ b/docs/ui_spec/UI-Spec-Docu-GP9.docx
@@ -489,7 +489,7 @@
               <w:rPr>
                 <w:rtl w:val="0"/>
               </w:rPr>
-              <w:t xml:space="preserve">0.6</w:t>
+              <w:t xml:space="preserve">1.0</w:t>
             </w:r>
           </w:p>
         </w:tc>
@@ -583,7 +583,7 @@
               <w:rPr>
                 <w:rtl w:val="0"/>
               </w:rPr>
-              <w:t xml:space="preserve">Review</w:t>
+              <w:t xml:space="preserve">Release</w:t>
             </w:r>
           </w:p>
         </w:tc>
@@ -1174,9 +1174,17 @@
             </w:tabs>
             <w:spacing w:before="60" w:line="240" w:lineRule="auto"/>
             <w:rPr>
+              <w:rFonts w:ascii="Arial" w:cs="Arial" w:eastAsia="Arial" w:hAnsi="Arial"/>
               <w:b w:val="1"/>
+              <w:i w:val="0"/>
+              <w:smallCaps w:val="0"/>
+              <w:strike w:val="0"/>
               <w:color w:val="000000"/>
+              <w:sz w:val="22"/>
+              <w:szCs w:val="22"/>
               <w:u w:val="none"/>
+              <w:shd w:fill="auto" w:val="clear"/>
+              <w:vertAlign w:val="baseline"/>
             </w:rPr>
           </w:pPr>
           <w:r>
@@ -1219,9 +1227,17 @@
             </w:tabs>
             <w:spacing w:before="60" w:line="240" w:lineRule="auto"/>
             <w:rPr>
+              <w:rFonts w:ascii="Arial" w:cs="Arial" w:eastAsia="Arial" w:hAnsi="Arial"/>
               <w:b w:val="1"/>
+              <w:i w:val="0"/>
+              <w:smallCaps w:val="0"/>
+              <w:strike w:val="0"/>
               <w:color w:val="000000"/>
+              <w:sz w:val="22"/>
+              <w:szCs w:val="22"/>
               <w:u w:val="none"/>
+              <w:shd w:fill="auto" w:val="clear"/>
+              <w:vertAlign w:val="baseline"/>
             </w:rPr>
           </w:pPr>
           <w:hyperlink w:anchor="_u9fr9t8g3lds">
@@ -1242,7 +1258,7 @@
               </w:rPr>
               <w:t xml:space="preserve">1. INTRODUCTION</w:t>
               <w:tab/>
-              <w:t xml:space="preserve">2</w:t>
+              <w:t xml:space="preserve">3</w:t>
             </w:r>
           </w:hyperlink>
           <w:r>
@@ -1260,8 +1276,17 @@
             <w:spacing w:before="60" w:line="240" w:lineRule="auto"/>
             <w:ind w:left="360" w:firstLine="0"/>
             <w:rPr>
+              <w:rFonts w:ascii="Arial" w:cs="Arial" w:eastAsia="Arial" w:hAnsi="Arial"/>
+              <w:b w:val="0"/>
+              <w:i w:val="0"/>
+              <w:smallCaps w:val="0"/>
+              <w:strike w:val="0"/>
               <w:color w:val="000000"/>
+              <w:sz w:val="22"/>
+              <w:szCs w:val="22"/>
               <w:u w:val="none"/>
+              <w:shd w:fill="auto" w:val="clear"/>
+              <w:vertAlign w:val="baseline"/>
             </w:rPr>
           </w:pPr>
           <w:hyperlink w:anchor="_1eyjjgkh8wf4">
@@ -1282,7 +1307,7 @@
               </w:rPr>
               <w:t xml:space="preserve">1.1 Purpose of this document</w:t>
               <w:tab/>
-              <w:t xml:space="preserve">2</w:t>
+              <w:t xml:space="preserve">3</w:t>
             </w:r>
           </w:hyperlink>
           <w:r>
@@ -1300,8 +1325,17 @@
             <w:spacing w:before="60" w:line="240" w:lineRule="auto"/>
             <w:ind w:left="360" w:firstLine="0"/>
             <w:rPr>
+              <w:rFonts w:ascii="Arial" w:cs="Arial" w:eastAsia="Arial" w:hAnsi="Arial"/>
+              <w:b w:val="0"/>
+              <w:i w:val="0"/>
+              <w:smallCaps w:val="0"/>
+              <w:strike w:val="0"/>
               <w:color w:val="000000"/>
+              <w:sz w:val="22"/>
+              <w:szCs w:val="22"/>
               <w:u w:val="none"/>
+              <w:shd w:fill="auto" w:val="clear"/>
+              <w:vertAlign w:val="baseline"/>
             </w:rPr>
           </w:pPr>
           <w:hyperlink w:anchor="_zhtapykiyhsd">
@@ -1322,7 +1356,7 @@
               </w:rPr>
               <w:t xml:space="preserve">1.2 Scope</w:t>
               <w:tab/>
-              <w:t xml:space="preserve">2</w:t>
+              <w:t xml:space="preserve">3</w:t>
             </w:r>
           </w:hyperlink>
           <w:r>
@@ -1340,8 +1374,17 @@
             <w:spacing w:before="60" w:line="240" w:lineRule="auto"/>
             <w:ind w:left="360" w:firstLine="0"/>
             <w:rPr>
+              <w:rFonts w:ascii="Arial" w:cs="Arial" w:eastAsia="Arial" w:hAnsi="Arial"/>
+              <w:b w:val="0"/>
+              <w:i w:val="0"/>
+              <w:smallCaps w:val="0"/>
+              <w:strike w:val="0"/>
               <w:color w:val="000000"/>
+              <w:sz w:val="22"/>
+              <w:szCs w:val="22"/>
               <w:u w:val="none"/>
+              <w:shd w:fill="auto" w:val="clear"/>
+              <w:vertAlign w:val="baseline"/>
             </w:rPr>
           </w:pPr>
           <w:hyperlink w:anchor="_eyio7d7yvzia">
@@ -1362,7 +1405,7 @@
               </w:rPr>
               <w:t xml:space="preserve">1.3 Objectives</w:t>
               <w:tab/>
-              <w:t xml:space="preserve">2</w:t>
+              <w:t xml:space="preserve">3</w:t>
             </w:r>
           </w:hyperlink>
           <w:r>
@@ -1379,9 +1422,17 @@
             </w:tabs>
             <w:spacing w:before="60" w:line="240" w:lineRule="auto"/>
             <w:rPr>
+              <w:rFonts w:ascii="Arial" w:cs="Arial" w:eastAsia="Arial" w:hAnsi="Arial"/>
               <w:b w:val="1"/>
+              <w:i w:val="0"/>
+              <w:smallCaps w:val="0"/>
+              <w:strike w:val="0"/>
               <w:color w:val="000000"/>
+              <w:sz w:val="22"/>
+              <w:szCs w:val="22"/>
               <w:u w:val="none"/>
+              <w:shd w:fill="auto" w:val="clear"/>
+              <w:vertAlign w:val="baseline"/>
             </w:rPr>
           </w:pPr>
           <w:hyperlink w:anchor="_raieuj923qb">
@@ -1402,7 +1453,7 @@
               </w:rPr>
               <w:t xml:space="preserve">2. TYPICAL USERS</w:t>
               <w:tab/>
-              <w:t xml:space="preserve">3</w:t>
+              <w:t xml:space="preserve">4</w:t>
             </w:r>
           </w:hyperlink>
           <w:r>
@@ -1420,8 +1471,17 @@
             <w:spacing w:before="60" w:line="240" w:lineRule="auto"/>
             <w:ind w:left="360" w:firstLine="0"/>
             <w:rPr>
+              <w:rFonts w:ascii="Arial" w:cs="Arial" w:eastAsia="Arial" w:hAnsi="Arial"/>
+              <w:b w:val="0"/>
+              <w:i w:val="0"/>
+              <w:smallCaps w:val="0"/>
+              <w:strike w:val="0"/>
               <w:color w:val="000000"/>
+              <w:sz w:val="22"/>
+              <w:szCs w:val="22"/>
               <w:u w:val="none"/>
+              <w:shd w:fill="auto" w:val="clear"/>
+              <w:vertAlign w:val="baseline"/>
             </w:rPr>
           </w:pPr>
           <w:hyperlink w:anchor="_94t7gtvs0s4a">
@@ -1442,7 +1502,7 @@
               </w:rPr>
               <w:t xml:space="preserve">2.1 Beginner</w:t>
               <w:tab/>
-              <w:t xml:space="preserve">3</w:t>
+              <w:t xml:space="preserve">4</w:t>
             </w:r>
           </w:hyperlink>
           <w:r>
@@ -1460,8 +1520,17 @@
             <w:spacing w:before="60" w:line="240" w:lineRule="auto"/>
             <w:ind w:left="360" w:firstLine="0"/>
             <w:rPr>
+              <w:rFonts w:ascii="Arial" w:cs="Arial" w:eastAsia="Arial" w:hAnsi="Arial"/>
+              <w:b w:val="0"/>
+              <w:i w:val="0"/>
+              <w:smallCaps w:val="0"/>
+              <w:strike w:val="0"/>
               <w:color w:val="000000"/>
+              <w:sz w:val="22"/>
+              <w:szCs w:val="22"/>
               <w:u w:val="none"/>
+              <w:shd w:fill="auto" w:val="clear"/>
+              <w:vertAlign w:val="baseline"/>
             </w:rPr>
           </w:pPr>
           <w:hyperlink w:anchor="_xw9rperhns6a">
@@ -1482,7 +1551,7 @@
               </w:rPr>
               <w:t xml:space="preserve">2.2 Intermediate</w:t>
               <w:tab/>
-              <w:t xml:space="preserve">3</w:t>
+              <w:t xml:space="preserve">4</w:t>
             </w:r>
           </w:hyperlink>
           <w:r>
@@ -1500,8 +1569,17 @@
             <w:spacing w:before="60" w:line="240" w:lineRule="auto"/>
             <w:ind w:left="360" w:firstLine="0"/>
             <w:rPr>
+              <w:rFonts w:ascii="Arial" w:cs="Arial" w:eastAsia="Arial" w:hAnsi="Arial"/>
+              <w:b w:val="0"/>
+              <w:i w:val="0"/>
+              <w:smallCaps w:val="0"/>
+              <w:strike w:val="0"/>
               <w:color w:val="000000"/>
+              <w:sz w:val="22"/>
+              <w:szCs w:val="22"/>
               <w:u w:val="none"/>
+              <w:shd w:fill="auto" w:val="clear"/>
+              <w:vertAlign w:val="baseline"/>
             </w:rPr>
           </w:pPr>
           <w:hyperlink w:anchor="_x08wyddm2aw">
@@ -1540,8 +1618,17 @@
             <w:spacing w:before="60" w:line="240" w:lineRule="auto"/>
             <w:ind w:left="360" w:firstLine="0"/>
             <w:rPr>
+              <w:rFonts w:ascii="Arial" w:cs="Arial" w:eastAsia="Arial" w:hAnsi="Arial"/>
+              <w:b w:val="0"/>
+              <w:i w:val="0"/>
+              <w:smallCaps w:val="0"/>
+              <w:strike w:val="0"/>
               <w:color w:val="000000"/>
+              <w:sz w:val="22"/>
+              <w:szCs w:val="22"/>
               <w:u w:val="none"/>
+              <w:shd w:fill="auto" w:val="clear"/>
+              <w:vertAlign w:val="baseline"/>
             </w:rPr>
           </w:pPr>
           <w:hyperlink w:anchor="_sqdscnth1eti">
@@ -1579,9 +1666,17 @@
             </w:tabs>
             <w:spacing w:before="60" w:line="240" w:lineRule="auto"/>
             <w:rPr>
+              <w:rFonts w:ascii="Arial" w:cs="Arial" w:eastAsia="Arial" w:hAnsi="Arial"/>
               <w:b w:val="1"/>
+              <w:i w:val="0"/>
+              <w:smallCaps w:val="0"/>
+              <w:strike w:val="0"/>
               <w:color w:val="000000"/>
+              <w:sz w:val="22"/>
+              <w:szCs w:val="22"/>
               <w:u w:val="none"/>
+              <w:shd w:fill="auto" w:val="clear"/>
+              <w:vertAlign w:val="baseline"/>
             </w:rPr>
           </w:pPr>
           <w:hyperlink w:anchor="_3tk79lg160q0">
@@ -1602,7 +1697,7 @@
               </w:rPr>
               <w:t xml:space="preserve">3. USE CASES</w:t>
               <w:tab/>
-              <w:t xml:space="preserve">4</w:t>
+              <w:t xml:space="preserve">5</w:t>
             </w:r>
           </w:hyperlink>
           <w:r>
@@ -1620,8 +1715,17 @@
             <w:spacing w:before="60" w:line="240" w:lineRule="auto"/>
             <w:ind w:left="360" w:firstLine="0"/>
             <w:rPr>
+              <w:rFonts w:ascii="Arial" w:cs="Arial" w:eastAsia="Arial" w:hAnsi="Arial"/>
+              <w:b w:val="0"/>
+              <w:i w:val="0"/>
+              <w:smallCaps w:val="0"/>
+              <w:strike w:val="0"/>
               <w:color w:val="000000"/>
+              <w:sz w:val="22"/>
+              <w:szCs w:val="22"/>
               <w:u w:val="none"/>
+              <w:shd w:fill="auto" w:val="clear"/>
+              <w:vertAlign w:val="baseline"/>
             </w:rPr>
           </w:pPr>
           <w:hyperlink w:anchor="_8bgr3ba1lpyc">
@@ -1642,7 +1746,7 @@
               </w:rPr>
               <w:t xml:space="preserve">UC-0.0: Launching The Application (FR1)</w:t>
               <w:tab/>
-              <w:t xml:space="preserve">4</w:t>
+              <w:t xml:space="preserve">5</w:t>
             </w:r>
           </w:hyperlink>
           <w:r>
@@ -1660,8 +1764,17 @@
             <w:spacing w:before="60" w:line="240" w:lineRule="auto"/>
             <w:ind w:left="360" w:firstLine="0"/>
             <w:rPr>
+              <w:rFonts w:ascii="Arial" w:cs="Arial" w:eastAsia="Arial" w:hAnsi="Arial"/>
+              <w:b w:val="0"/>
+              <w:i w:val="0"/>
+              <w:smallCaps w:val="0"/>
+              <w:strike w:val="0"/>
               <w:color w:val="000000"/>
+              <w:sz w:val="22"/>
+              <w:szCs w:val="22"/>
               <w:u w:val="none"/>
+              <w:shd w:fill="auto" w:val="clear"/>
+              <w:vertAlign w:val="baseline"/>
             </w:rPr>
           </w:pPr>
           <w:hyperlink w:anchor="_tlk6xcxr8o72">
@@ -1680,9 +1793,9 @@
                 <w:vertAlign w:val="baseline"/>
                 <w:rtl w:val="0"/>
               </w:rPr>
-              <w:t xml:space="preserve">UC-0.1: Starting a New Game (FR1, FR2)</w:t>
+              <w:t xml:space="preserve">UC-0.1: Starting a New Game (FR1, FR2, FR3)</w:t>
               <w:tab/>
-              <w:t xml:space="preserve">4</w:t>
+              <w:t xml:space="preserve">5</w:t>
             </w:r>
           </w:hyperlink>
           <w:r>
@@ -1700,8 +1813,17 @@
             <w:spacing w:before="60" w:line="240" w:lineRule="auto"/>
             <w:ind w:left="360" w:firstLine="0"/>
             <w:rPr>
+              <w:rFonts w:ascii="Arial" w:cs="Arial" w:eastAsia="Arial" w:hAnsi="Arial"/>
+              <w:b w:val="0"/>
+              <w:i w:val="0"/>
+              <w:smallCaps w:val="0"/>
+              <w:strike w:val="0"/>
               <w:color w:val="000000"/>
+              <w:sz w:val="22"/>
+              <w:szCs w:val="22"/>
               <w:u w:val="none"/>
+              <w:shd w:fill="auto" w:val="clear"/>
+              <w:vertAlign w:val="baseline"/>
             </w:rPr>
           </w:pPr>
           <w:hyperlink w:anchor="_hnskk1h6kls5">
@@ -1722,7 +1844,7 @@
               </w:rPr>
               <w:t xml:space="preserve">UC-0.2: Restoring a Previous Game (FR1, FR11)</w:t>
               <w:tab/>
-              <w:t xml:space="preserve">4</w:t>
+              <w:t xml:space="preserve">5</w:t>
             </w:r>
           </w:hyperlink>
           <w:r>
@@ -1740,8 +1862,17 @@
             <w:spacing w:before="60" w:line="240" w:lineRule="auto"/>
             <w:ind w:left="360" w:firstLine="0"/>
             <w:rPr>
+              <w:rFonts w:ascii="Arial" w:cs="Arial" w:eastAsia="Arial" w:hAnsi="Arial"/>
+              <w:b w:val="0"/>
+              <w:i w:val="0"/>
+              <w:smallCaps w:val="0"/>
+              <w:strike w:val="0"/>
               <w:color w:val="000000"/>
+              <w:sz w:val="22"/>
+              <w:szCs w:val="22"/>
               <w:u w:val="none"/>
+              <w:shd w:fill="auto" w:val="clear"/>
+              <w:vertAlign w:val="baseline"/>
             </w:rPr>
           </w:pPr>
           <w:hyperlink w:anchor="_lml2j7q1nfp9">
@@ -1760,7 +1891,7 @@
                 <w:vertAlign w:val="baseline"/>
                 <w:rtl w:val="0"/>
               </w:rPr>
-              <w:t xml:space="preserve">UC-1.0: Selecting a Piece (FR4)</w:t>
+              <w:t xml:space="preserve">UC-1.0: Selecting a Piece (FR3, FR4)</w:t>
               <w:tab/>
               <w:t xml:space="preserve">5</w:t>
             </w:r>
@@ -1780,8 +1911,17 @@
             <w:spacing w:before="60" w:line="240" w:lineRule="auto"/>
             <w:ind w:left="360" w:firstLine="0"/>
             <w:rPr>
+              <w:rFonts w:ascii="Arial" w:cs="Arial" w:eastAsia="Arial" w:hAnsi="Arial"/>
+              <w:b w:val="0"/>
+              <w:i w:val="0"/>
+              <w:smallCaps w:val="0"/>
+              <w:strike w:val="0"/>
               <w:color w:val="000000"/>
+              <w:sz w:val="22"/>
+              <w:szCs w:val="22"/>
               <w:u w:val="none"/>
+              <w:shd w:fill="auto" w:val="clear"/>
+              <w:vertAlign w:val="baseline"/>
             </w:rPr>
           </w:pPr>
           <w:hyperlink w:anchor="_kef0rjdcea3c">
@@ -1800,7 +1940,7 @@
                 <w:vertAlign w:val="baseline"/>
                 <w:rtl w:val="0"/>
               </w:rPr>
-              <w:t xml:space="preserve">UC-1.1: Moving a Piece (FR5)</w:t>
+              <w:t xml:space="preserve">UC-1.1: Moving a Piece (FR3, FR5)</w:t>
               <w:tab/>
               <w:t xml:space="preserve">5</w:t>
             </w:r>
@@ -1820,8 +1960,17 @@
             <w:spacing w:before="60" w:line="240" w:lineRule="auto"/>
             <w:ind w:left="360" w:firstLine="0"/>
             <w:rPr>
+              <w:rFonts w:ascii="Arial" w:cs="Arial" w:eastAsia="Arial" w:hAnsi="Arial"/>
+              <w:b w:val="0"/>
+              <w:i w:val="0"/>
+              <w:smallCaps w:val="0"/>
+              <w:strike w:val="0"/>
               <w:color w:val="000000"/>
+              <w:sz w:val="22"/>
+              <w:szCs w:val="22"/>
               <w:u w:val="none"/>
+              <w:shd w:fill="auto" w:val="clear"/>
+              <w:vertAlign w:val="baseline"/>
             </w:rPr>
           </w:pPr>
           <w:hyperlink w:anchor="_b50yux49dmei">
@@ -1840,9 +1989,9 @@
                 <w:vertAlign w:val="baseline"/>
                 <w:rtl w:val="0"/>
               </w:rPr>
-              <w:t xml:space="preserve">UC-1.2: Capturing a Piece (FR5)</w:t>
+              <w:t xml:space="preserve">UC-1.2: Capturing a Piece (FR3, FR5)</w:t>
               <w:tab/>
-              <w:t xml:space="preserve">5</w:t>
+              <w:t xml:space="preserve">6</w:t>
             </w:r>
           </w:hyperlink>
           <w:r>
@@ -1860,8 +2009,17 @@
             <w:spacing w:before="60" w:line="240" w:lineRule="auto"/>
             <w:ind w:left="360" w:firstLine="0"/>
             <w:rPr>
+              <w:rFonts w:ascii="Arial" w:cs="Arial" w:eastAsia="Arial" w:hAnsi="Arial"/>
+              <w:b w:val="0"/>
+              <w:i w:val="0"/>
+              <w:smallCaps w:val="0"/>
+              <w:strike w:val="0"/>
               <w:color w:val="000000"/>
+              <w:sz w:val="22"/>
+              <w:szCs w:val="22"/>
               <w:u w:val="none"/>
+              <w:shd w:fill="auto" w:val="clear"/>
+              <w:vertAlign w:val="baseline"/>
             </w:rPr>
           </w:pPr>
           <w:hyperlink w:anchor="_5jnresf552o4">
@@ -1882,7 +2040,7 @@
               </w:rPr>
               <w:t xml:space="preserve">UC-1.3: Changing Piece Selection (FR4)</w:t>
               <w:tab/>
-              <w:t xml:space="preserve">5</w:t>
+              <w:t xml:space="preserve">6</w:t>
             </w:r>
           </w:hyperlink>
           <w:r>
@@ -1900,11 +2058,20 @@
             <w:spacing w:before="60" w:line="240" w:lineRule="auto"/>
             <w:ind w:left="360" w:firstLine="0"/>
             <w:rPr>
+              <w:rFonts w:ascii="Arial" w:cs="Arial" w:eastAsia="Arial" w:hAnsi="Arial"/>
+              <w:b w:val="0"/>
+              <w:i w:val="0"/>
+              <w:smallCaps w:val="0"/>
+              <w:strike w:val="0"/>
               <w:color w:val="000000"/>
+              <w:sz w:val="22"/>
+              <w:szCs w:val="22"/>
               <w:u w:val="none"/>
+              <w:shd w:fill="auto" w:val="clear"/>
+              <w:vertAlign w:val="baseline"/>
             </w:rPr>
           </w:pPr>
-          <w:hyperlink w:anchor="_udu0s13k677b">
+          <w:hyperlink w:anchor="_9o13i469j8ie">
             <w:r>
               <w:rPr>
                 <w:rFonts w:ascii="Arial" w:cs="Arial" w:eastAsia="Arial" w:hAnsi="Arial"/>
@@ -1920,9 +2087,9 @@
                 <w:vertAlign w:val="baseline"/>
                 <w:rtl w:val="0"/>
               </w:rPr>
-              <w:t xml:space="preserve">UC-2.0: Quitting a Game (FR9)</w:t>
+              <w:t xml:space="preserve">UC-1.4: Special Moves (FR3, FR4, FR5)</w:t>
               <w:tab/>
-              <w:t xml:space="preserve">5</w:t>
+              <w:t xml:space="preserve">6</w:t>
             </w:r>
           </w:hyperlink>
           <w:r>
@@ -1940,11 +2107,20 @@
             <w:spacing w:before="60" w:line="240" w:lineRule="auto"/>
             <w:ind w:left="360" w:firstLine="0"/>
             <w:rPr>
+              <w:rFonts w:ascii="Arial" w:cs="Arial" w:eastAsia="Arial" w:hAnsi="Arial"/>
+              <w:b w:val="0"/>
+              <w:i w:val="0"/>
+              <w:smallCaps w:val="0"/>
+              <w:strike w:val="0"/>
               <w:color w:val="000000"/>
+              <w:sz w:val="22"/>
+              <w:szCs w:val="22"/>
               <w:u w:val="none"/>
+              <w:shd w:fill="auto" w:val="clear"/>
+              <w:vertAlign w:val="baseline"/>
             </w:rPr>
           </w:pPr>
-          <w:hyperlink w:anchor="_ggc2b9et4d1j">
+          <w:hyperlink w:anchor="_udu0s13k677b">
             <w:r>
               <w:rPr>
                 <w:rFonts w:ascii="Arial" w:cs="Arial" w:eastAsia="Arial" w:hAnsi="Arial"/>
@@ -1960,9 +2136,9 @@
                 <w:vertAlign w:val="baseline"/>
                 <w:rtl w:val="0"/>
               </w:rPr>
-              <w:t xml:space="preserve">UC-3.0: Reviewing a Previous Game (FR10)</w:t>
+              <w:t xml:space="preserve">UC-2.0: Quitting a Game (FR9)</w:t>
               <w:tab/>
-              <w:t xml:space="preserve">5</w:t>
+              <w:t xml:space="preserve">6</w:t>
             </w:r>
           </w:hyperlink>
           <w:r>
@@ -1980,11 +2156,20 @@
             <w:spacing w:before="60" w:line="240" w:lineRule="auto"/>
             <w:ind w:left="360" w:firstLine="0"/>
             <w:rPr>
+              <w:rFonts w:ascii="Arial" w:cs="Arial" w:eastAsia="Arial" w:hAnsi="Arial"/>
+              <w:b w:val="0"/>
+              <w:i w:val="0"/>
+              <w:smallCaps w:val="0"/>
+              <w:strike w:val="0"/>
               <w:color w:val="000000"/>
+              <w:sz w:val="22"/>
+              <w:szCs w:val="22"/>
               <w:u w:val="none"/>
+              <w:shd w:fill="auto" w:val="clear"/>
+              <w:vertAlign w:val="baseline"/>
             </w:rPr>
           </w:pPr>
-          <w:hyperlink w:anchor="_hnin9c68uqld">
+          <w:hyperlink w:anchor="_ggc2b9et4d1j">
             <w:r>
               <w:rPr>
                 <w:rFonts w:ascii="Arial" w:cs="Arial" w:eastAsia="Arial" w:hAnsi="Arial"/>
@@ -2000,9 +2185,9 @@
                 <w:vertAlign w:val="baseline"/>
                 <w:rtl w:val="0"/>
               </w:rPr>
-              <w:t xml:space="preserve">UC-3.1: Stepping Forward (FR10)</w:t>
+              <w:t xml:space="preserve">UC-3.0: Reviewing a Previous Game (FR10)</w:t>
               <w:tab/>
-              <w:t xml:space="preserve">5</w:t>
+              <w:t xml:space="preserve">6</w:t>
             </w:r>
           </w:hyperlink>
           <w:r>
@@ -2020,11 +2205,20 @@
             <w:spacing w:before="60" w:line="240" w:lineRule="auto"/>
             <w:ind w:left="360" w:firstLine="0"/>
             <w:rPr>
+              <w:rFonts w:ascii="Arial" w:cs="Arial" w:eastAsia="Arial" w:hAnsi="Arial"/>
+              <w:b w:val="0"/>
+              <w:i w:val="0"/>
+              <w:smallCaps w:val="0"/>
+              <w:strike w:val="0"/>
               <w:color w:val="000000"/>
+              <w:sz w:val="22"/>
+              <w:szCs w:val="22"/>
               <w:u w:val="none"/>
+              <w:shd w:fill="auto" w:val="clear"/>
+              <w:vertAlign w:val="baseline"/>
             </w:rPr>
           </w:pPr>
-          <w:hyperlink w:anchor="_xqpwuuymfxeg">
+          <w:hyperlink w:anchor="_hnin9c68uqld">
             <w:r>
               <w:rPr>
                 <w:rFonts w:ascii="Arial" w:cs="Arial" w:eastAsia="Arial" w:hAnsi="Arial"/>
@@ -2040,7 +2234,7 @@
                 <w:vertAlign w:val="baseline"/>
                 <w:rtl w:val="0"/>
               </w:rPr>
-              <w:t xml:space="preserve">UC-3.2: Stepping Backwards (FR10)</w:t>
+              <w:t xml:space="preserve">UC-3.1: Stepping Forward (FR10)</w:t>
               <w:tab/>
               <w:t xml:space="preserve">6</w:t>
             </w:r>
@@ -2060,11 +2254,20 @@
             <w:spacing w:before="60" w:line="240" w:lineRule="auto"/>
             <w:ind w:left="360" w:firstLine="0"/>
             <w:rPr>
+              <w:rFonts w:ascii="Arial" w:cs="Arial" w:eastAsia="Arial" w:hAnsi="Arial"/>
+              <w:b w:val="0"/>
+              <w:i w:val="0"/>
+              <w:smallCaps w:val="0"/>
+              <w:strike w:val="0"/>
               <w:color w:val="000000"/>
+              <w:sz w:val="22"/>
+              <w:szCs w:val="22"/>
               <w:u w:val="none"/>
+              <w:shd w:fill="auto" w:val="clear"/>
+              <w:vertAlign w:val="baseline"/>
             </w:rPr>
           </w:pPr>
-          <w:hyperlink w:anchor="_pyn7s34kk4y0">
+          <w:hyperlink w:anchor="_xqpwuuymfxeg">
             <w:r>
               <w:rPr>
                 <w:rFonts w:ascii="Arial" w:cs="Arial" w:eastAsia="Arial" w:hAnsi="Arial"/>
@@ -2080,7 +2283,7 @@
                 <w:vertAlign w:val="baseline"/>
                 <w:rtl w:val="0"/>
               </w:rPr>
-              <w:t xml:space="preserve">UC-4.0: End Of Game (FR8)</w:t>
+              <w:t xml:space="preserve">UC-3.2: Stepping Backward (FR10)</w:t>
               <w:tab/>
               <w:t xml:space="preserve">6</w:t>
             </w:r>
@@ -2100,11 +2303,20 @@
             <w:spacing w:before="60" w:line="240" w:lineRule="auto"/>
             <w:ind w:left="360" w:firstLine="0"/>
             <w:rPr>
+              <w:rFonts w:ascii="Arial" w:cs="Arial" w:eastAsia="Arial" w:hAnsi="Arial"/>
+              <w:b w:val="0"/>
+              <w:i w:val="0"/>
+              <w:smallCaps w:val="0"/>
+              <w:strike w:val="0"/>
               <w:color w:val="000000"/>
+              <w:sz w:val="22"/>
+              <w:szCs w:val="22"/>
               <w:u w:val="none"/>
+              <w:shd w:fill="auto" w:val="clear"/>
+              <w:vertAlign w:val="baseline"/>
             </w:rPr>
           </w:pPr>
-          <w:hyperlink w:anchor="_6594a5rn7x7a">
+          <w:hyperlink w:anchor="_pyn7s34kk4y0">
             <w:r>
               <w:rPr>
                 <w:rFonts w:ascii="Arial" w:cs="Arial" w:eastAsia="Arial" w:hAnsi="Arial"/>
@@ -2120,9 +2332,9 @@
                 <w:vertAlign w:val="baseline"/>
                 <w:rtl w:val="0"/>
               </w:rPr>
-              <w:t xml:space="preserve">UC-4.1: Detecting Check (FR6)</w:t>
+              <w:t xml:space="preserve">UC-4.0: End Of Game (FR8)</w:t>
               <w:tab/>
-              <w:t xml:space="preserve">6</w:t>
+              <w:t xml:space="preserve">7</w:t>
             </w:r>
           </w:hyperlink>
           <w:r>
@@ -2140,11 +2352,20 @@
             <w:spacing w:before="60" w:line="240" w:lineRule="auto"/>
             <w:ind w:left="360" w:firstLine="0"/>
             <w:rPr>
+              <w:rFonts w:ascii="Arial" w:cs="Arial" w:eastAsia="Arial" w:hAnsi="Arial"/>
+              <w:b w:val="0"/>
+              <w:i w:val="0"/>
+              <w:smallCaps w:val="0"/>
+              <w:strike w:val="0"/>
               <w:color w:val="000000"/>
+              <w:sz w:val="22"/>
+              <w:szCs w:val="22"/>
               <w:u w:val="none"/>
+              <w:shd w:fill="auto" w:val="clear"/>
+              <w:vertAlign w:val="baseline"/>
             </w:rPr>
           </w:pPr>
-          <w:hyperlink w:anchor="_94pyid4eiwmm">
+          <w:hyperlink w:anchor="_6594a5rn7x7a">
             <w:r>
               <w:rPr>
                 <w:rFonts w:ascii="Arial" w:cs="Arial" w:eastAsia="Arial" w:hAnsi="Arial"/>
@@ -2160,9 +2381,9 @@
                 <w:vertAlign w:val="baseline"/>
                 <w:rtl w:val="0"/>
               </w:rPr>
-              <w:t xml:space="preserve">UC-4.2: Detecting Checkmate (FR7)</w:t>
+              <w:t xml:space="preserve">UC-4.1: Detecting Check (FR6)</w:t>
               <w:tab/>
-              <w:t xml:space="preserve">6</w:t>
+              <w:t xml:space="preserve">7</w:t>
             </w:r>
           </w:hyperlink>
           <w:r>
@@ -2178,10 +2399,67 @@
               <w:tab w:val="right" w:leader="none" w:pos="12000"/>
             </w:tabs>
             <w:spacing w:before="60" w:line="240" w:lineRule="auto"/>
-            <w:rPr>
+            <w:ind w:left="360" w:firstLine="0"/>
+            <w:rPr>
+              <w:rFonts w:ascii="Arial" w:cs="Arial" w:eastAsia="Arial" w:hAnsi="Arial"/>
+              <w:b w:val="0"/>
+              <w:i w:val="0"/>
+              <w:smallCaps w:val="0"/>
+              <w:strike w:val="0"/>
+              <w:color w:val="000000"/>
+              <w:sz w:val="22"/>
+              <w:szCs w:val="22"/>
+              <w:u w:val="none"/>
+              <w:shd w:fill="auto" w:val="clear"/>
+              <w:vertAlign w:val="baseline"/>
+            </w:rPr>
+          </w:pPr>
+          <w:hyperlink w:anchor="_94pyid4eiwmm">
+            <w:r>
+              <w:rPr>
+                <w:rFonts w:ascii="Arial" w:cs="Arial" w:eastAsia="Arial" w:hAnsi="Arial"/>
+                <w:b w:val="0"/>
+                <w:i w:val="0"/>
+                <w:smallCaps w:val="0"/>
+                <w:strike w:val="0"/>
+                <w:color w:val="000000"/>
+                <w:sz w:val="22"/>
+                <w:szCs w:val="22"/>
+                <w:u w:val="none"/>
+                <w:shd w:fill="auto" w:val="clear"/>
+                <w:vertAlign w:val="baseline"/>
+                <w:rtl w:val="0"/>
+              </w:rPr>
+              <w:t xml:space="preserve">UC-4.2: Detecting Checkmate (FR7)</w:t>
+              <w:tab/>
+              <w:t xml:space="preserve">7</w:t>
+            </w:r>
+          </w:hyperlink>
+          <w:r>
+            <w:rPr>
+              <w:rtl w:val="0"/>
+            </w:rPr>
+          </w:r>
+        </w:p>
+        <w:p>
+          <w:pPr>
+            <w:widowControl w:val="0"/>
+            <w:tabs>
+              <w:tab w:val="right" w:leader="none" w:pos="12000"/>
+            </w:tabs>
+            <w:spacing w:before="60" w:line="240" w:lineRule="auto"/>
+            <w:rPr>
+              <w:rFonts w:ascii="Arial" w:cs="Arial" w:eastAsia="Arial" w:hAnsi="Arial"/>
               <w:b w:val="1"/>
+              <w:i w:val="0"/>
+              <w:smallCaps w:val="0"/>
+              <w:strike w:val="0"/>
               <w:color w:val="000000"/>
+              <w:sz w:val="22"/>
+              <w:szCs w:val="22"/>
               <w:u w:val="none"/>
+              <w:shd w:fill="auto" w:val="clear"/>
+              <w:vertAlign w:val="baseline"/>
             </w:rPr>
           </w:pPr>
           <w:hyperlink w:anchor="_fkwjlvqpr9xb">
@@ -2202,7 +2480,7 @@
               </w:rPr>
               <w:t xml:space="preserve">4. ERROR CONDITIONS</w:t>
               <w:tab/>
-              <w:t xml:space="preserve">6</w:t>
+              <w:t xml:space="preserve">7</w:t>
             </w:r>
           </w:hyperlink>
           <w:r>
@@ -2220,8 +2498,17 @@
             <w:spacing w:before="60" w:line="240" w:lineRule="auto"/>
             <w:ind w:left="360" w:firstLine="0"/>
             <w:rPr>
+              <w:rFonts w:ascii="Arial" w:cs="Arial" w:eastAsia="Arial" w:hAnsi="Arial"/>
+              <w:b w:val="0"/>
+              <w:i w:val="0"/>
+              <w:smallCaps w:val="0"/>
+              <w:strike w:val="0"/>
               <w:color w:val="000000"/>
+              <w:sz w:val="22"/>
+              <w:szCs w:val="22"/>
               <w:u w:val="none"/>
+              <w:shd w:fill="auto" w:val="clear"/>
+              <w:vertAlign w:val="baseline"/>
             </w:rPr>
           </w:pPr>
           <w:hyperlink w:anchor="_cuiayn16bur1">
@@ -2240,9 +2527,9 @@
                 <w:vertAlign w:val="baseline"/>
                 <w:rtl w:val="0"/>
               </w:rPr>
-              <w:t xml:space="preserve">EC-0.0: Attempted Illegal Move</w:t>
+              <w:t xml:space="preserve">EC-0.0: Attempted Illegal Move (FR5)</w:t>
               <w:tab/>
-              <w:t xml:space="preserve">6</w:t>
+              <w:t xml:space="preserve">7</w:t>
             </w:r>
           </w:hyperlink>
           <w:r>
@@ -2260,8 +2547,17 @@
             <w:spacing w:before="60" w:line="240" w:lineRule="auto"/>
             <w:ind w:left="360" w:firstLine="0"/>
             <w:rPr>
+              <w:rFonts w:ascii="Arial" w:cs="Arial" w:eastAsia="Arial" w:hAnsi="Arial"/>
+              <w:b w:val="0"/>
+              <w:i w:val="0"/>
+              <w:smallCaps w:val="0"/>
+              <w:strike w:val="0"/>
               <w:color w:val="000000"/>
+              <w:sz w:val="22"/>
+              <w:szCs w:val="22"/>
               <w:u w:val="none"/>
+              <w:shd w:fill="auto" w:val="clear"/>
+              <w:vertAlign w:val="baseline"/>
             </w:rPr>
           </w:pPr>
           <w:hyperlink w:anchor="_44df6bj8ea5f">
@@ -2280,9 +2576,9 @@
                 <w:vertAlign w:val="baseline"/>
                 <w:rtl w:val="0"/>
               </w:rPr>
-              <w:t xml:space="preserve">EC-0.1: Attempted Illegal Capture</w:t>
+              <w:t xml:space="preserve">EC-0.1: Attempted Illegal Capture (FR5)</w:t>
               <w:tab/>
-              <w:t xml:space="preserve">6</w:t>
+              <w:t xml:space="preserve">7</w:t>
             </w:r>
           </w:hyperlink>
           <w:r>
@@ -2300,8 +2596,17 @@
             <w:spacing w:before="60" w:line="240" w:lineRule="auto"/>
             <w:ind w:left="360" w:firstLine="0"/>
             <w:rPr>
+              <w:rFonts w:ascii="Arial" w:cs="Arial" w:eastAsia="Arial" w:hAnsi="Arial"/>
+              <w:b w:val="0"/>
+              <w:i w:val="0"/>
+              <w:smallCaps w:val="0"/>
+              <w:strike w:val="0"/>
               <w:color w:val="000000"/>
+              <w:sz w:val="22"/>
+              <w:szCs w:val="22"/>
               <w:u w:val="none"/>
+              <w:shd w:fill="auto" w:val="clear"/>
+              <w:vertAlign w:val="baseline"/>
             </w:rPr>
           </w:pPr>
           <w:hyperlink w:anchor="_1rolc5bup147">
@@ -2320,9 +2625,9 @@
                 <w:vertAlign w:val="baseline"/>
                 <w:rtl w:val="0"/>
               </w:rPr>
-              <w:t xml:space="preserve">EC-0.2: Attempted Illegal Castling</w:t>
+              <w:t xml:space="preserve">EC-0.2: Attempted Illegal Special Move(FR5)</w:t>
               <w:tab/>
-              <w:t xml:space="preserve">6</w:t>
+              <w:t xml:space="preserve">7</w:t>
             </w:r>
           </w:hyperlink>
           <w:r>
@@ -2340,8 +2645,17 @@
             <w:spacing w:before="60" w:line="240" w:lineRule="auto"/>
             <w:ind w:left="360" w:firstLine="0"/>
             <w:rPr>
+              <w:rFonts w:ascii="Arial" w:cs="Arial" w:eastAsia="Arial" w:hAnsi="Arial"/>
+              <w:b w:val="0"/>
+              <w:i w:val="0"/>
+              <w:smallCaps w:val="0"/>
+              <w:strike w:val="0"/>
               <w:color w:val="000000"/>
+              <w:sz w:val="22"/>
+              <w:szCs w:val="22"/>
               <w:u w:val="none"/>
+              <w:shd w:fill="auto" w:val="clear"/>
+              <w:vertAlign w:val="baseline"/>
             </w:rPr>
           </w:pPr>
           <w:hyperlink w:anchor="_wcei4j9cwh2s">
@@ -2362,7 +2676,7 @@
               </w:rPr>
               <w:t xml:space="preserve">EC-1.0: Resuming a Corrupted or Invalid Game</w:t>
               <w:tab/>
-              <w:t xml:space="preserve">7</w:t>
+              <w:t xml:space="preserve">8</w:t>
             </w:r>
           </w:hyperlink>
           <w:r>
@@ -2378,10 +2692,116 @@
               <w:tab w:val="right" w:leader="none" w:pos="12000"/>
             </w:tabs>
             <w:spacing w:before="60" w:line="240" w:lineRule="auto"/>
-            <w:rPr>
+            <w:ind w:left="360" w:firstLine="0"/>
+            <w:rPr>
+              <w:rFonts w:ascii="Arial" w:cs="Arial" w:eastAsia="Arial" w:hAnsi="Arial"/>
+              <w:b w:val="0"/>
+              <w:i w:val="0"/>
+              <w:smallCaps w:val="0"/>
+              <w:strike w:val="0"/>
+              <w:color w:val="000000"/>
+              <w:sz w:val="22"/>
+              <w:szCs w:val="22"/>
+              <w:u w:val="none"/>
+              <w:shd w:fill="auto" w:val="clear"/>
+              <w:vertAlign w:val="baseline"/>
+            </w:rPr>
+          </w:pPr>
+          <w:hyperlink w:anchor="_3ypqe8l6n2fa">
+            <w:r>
+              <w:rPr>
+                <w:rFonts w:ascii="Arial" w:cs="Arial" w:eastAsia="Arial" w:hAnsi="Arial"/>
+                <w:b w:val="0"/>
+                <w:i w:val="0"/>
+                <w:smallCaps w:val="0"/>
+                <w:strike w:val="0"/>
+                <w:color w:val="000000"/>
+                <w:sz w:val="22"/>
+                <w:szCs w:val="22"/>
+                <w:u w:val="none"/>
+                <w:shd w:fill="auto" w:val="clear"/>
+                <w:vertAlign w:val="baseline"/>
+                <w:rtl w:val="0"/>
+              </w:rPr>
+              <w:t xml:space="preserve">EC-1.1: Non-Existent File</w:t>
+              <w:tab/>
+              <w:t xml:space="preserve">8</w:t>
+            </w:r>
+          </w:hyperlink>
+          <w:r>
+            <w:rPr>
+              <w:rtl w:val="0"/>
+            </w:rPr>
+          </w:r>
+        </w:p>
+        <w:p>
+          <w:pPr>
+            <w:widowControl w:val="0"/>
+            <w:tabs>
+              <w:tab w:val="right" w:leader="none" w:pos="12000"/>
+            </w:tabs>
+            <w:spacing w:before="60" w:line="240" w:lineRule="auto"/>
+            <w:ind w:left="360" w:firstLine="0"/>
+            <w:rPr>
+              <w:rFonts w:ascii="Arial" w:cs="Arial" w:eastAsia="Arial" w:hAnsi="Arial"/>
+              <w:b w:val="0"/>
+              <w:i w:val="0"/>
+              <w:smallCaps w:val="0"/>
+              <w:strike w:val="0"/>
+              <w:color w:val="000000"/>
+              <w:sz w:val="22"/>
+              <w:szCs w:val="22"/>
+              <w:u w:val="none"/>
+              <w:shd w:fill="auto" w:val="clear"/>
+              <w:vertAlign w:val="baseline"/>
+            </w:rPr>
+          </w:pPr>
+          <w:hyperlink w:anchor="_d1594ckodwky">
+            <w:r>
+              <w:rPr>
+                <w:rFonts w:ascii="Arial" w:cs="Arial" w:eastAsia="Arial" w:hAnsi="Arial"/>
+                <w:b w:val="0"/>
+                <w:i w:val="0"/>
+                <w:smallCaps w:val="0"/>
+                <w:strike w:val="0"/>
+                <w:color w:val="000000"/>
+                <w:sz w:val="22"/>
+                <w:szCs w:val="22"/>
+                <w:u w:val="none"/>
+                <w:shd w:fill="auto" w:val="clear"/>
+                <w:vertAlign w:val="baseline"/>
+                <w:rtl w:val="0"/>
+              </w:rPr>
+              <w:t xml:space="preserve">EC-2.0: Attempted Step Forward/Backward</w:t>
+              <w:tab/>
+              <w:t xml:space="preserve">8</w:t>
+            </w:r>
+          </w:hyperlink>
+          <w:r>
+            <w:rPr>
+              <w:rtl w:val="0"/>
+            </w:rPr>
+          </w:r>
+        </w:p>
+        <w:p>
+          <w:pPr>
+            <w:widowControl w:val="0"/>
+            <w:tabs>
+              <w:tab w:val="right" w:leader="none" w:pos="12000"/>
+            </w:tabs>
+            <w:spacing w:before="60" w:line="240" w:lineRule="auto"/>
+            <w:rPr>
+              <w:rFonts w:ascii="Arial" w:cs="Arial" w:eastAsia="Arial" w:hAnsi="Arial"/>
               <w:b w:val="1"/>
+              <w:i w:val="0"/>
+              <w:smallCaps w:val="0"/>
+              <w:strike w:val="0"/>
               <w:color w:val="000000"/>
+              <w:sz w:val="22"/>
+              <w:szCs w:val="22"/>
               <w:u w:val="none"/>
+              <w:shd w:fill="auto" w:val="clear"/>
+              <w:vertAlign w:val="baseline"/>
             </w:rPr>
           </w:pPr>
           <w:hyperlink w:anchor="_3iq0azfr34na">
@@ -2402,7 +2822,7 @@
               </w:rPr>
               <w:t xml:space="preserve">REFERENCES</w:t>
               <w:tab/>
-              <w:t xml:space="preserve">7</w:t>
+              <w:t xml:space="preserve">9</w:t>
             </w:r>
           </w:hyperlink>
           <w:r>
@@ -2419,9 +2839,17 @@
             </w:tabs>
             <w:spacing w:before="60" w:line="240" w:lineRule="auto"/>
             <w:rPr>
+              <w:rFonts w:ascii="Arial" w:cs="Arial" w:eastAsia="Arial" w:hAnsi="Arial"/>
               <w:b w:val="1"/>
+              <w:i w:val="0"/>
+              <w:smallCaps w:val="0"/>
+              <w:strike w:val="0"/>
               <w:color w:val="000000"/>
+              <w:sz w:val="22"/>
+              <w:szCs w:val="22"/>
               <w:u w:val="none"/>
+              <w:shd w:fill="auto" w:val="clear"/>
+              <w:vertAlign w:val="baseline"/>
             </w:rPr>
           </w:pPr>
           <w:hyperlink w:anchor="_m4u7vnsmocd5">
@@ -2442,7 +2870,7 @@
               </w:rPr>
               <w:t xml:space="preserve">DOCUMENT HISTORY</w:t>
               <w:tab/>
-              <w:t xml:space="preserve">7</w:t>
+              <w:t xml:space="preserve">9</w:t>
             </w:r>
           </w:hyperlink>
           <w:r>
@@ -2791,7 +3219,7 @@
         <w:rPr>
           <w:rtl w:val="0"/>
         </w:rPr>
-        <w:t xml:space="preserve">Intermediate users that have some experience in playing chess and understand the basics of the game may want to advance their skills and improve tactics and planning. Intermediate users will require less help with the basics, and more assistance with advanced techniques.</w:t>
+        <w:t xml:space="preserve">Intermediate users that have some experience in playing chess and understand the basics of the game may want to advance their skills by studying their previous games. Intermediate users have mastered the basics of the game such as piece movement and are now looking to improve their decision making and learn from prior mistakes.</w:t>
       </w:r>
     </w:p>
     <w:p>
@@ -2821,7 +3249,7 @@
         <w:rPr>
           <w:rtl w:val="0"/>
         </w:rPr>
-        <w:t xml:space="preserve"> is an intermediate player that has already learnt the basics of chess after playing with their friend for many months. Sam wants some assistance to improve and build upon their current abilities, but doesn’t want to waste time and effort relearning the basics of the game.</w:t>
+        <w:t xml:space="preserve"> is an intermediate player that has already learnt the basics of chess after playing with their friend for many months. Sam intends to improve their game by studying their previous matches and analysing their moves. To do this, they would like to be able to replay their previous games in a move by move manner. </w:t>
       </w:r>
     </w:p>
     <w:p>
@@ -2846,7 +3274,7 @@
         <w:rPr>
           <w:rtl w:val="0"/>
         </w:rPr>
-        <w:t xml:space="preserve">Experienced users that have significant experience will want minimal interruption when playing a game, and are content with little to no assistance. They will likely want to practise independently of the system against another player.</w:t>
+        <w:t xml:space="preserve">Experienced users that have significant experience will want minimal interruption when playing a game, and are content with little to no assistance. They will likely want to practise independently of the system against another player. They may even be tutoring their opponent and would like the option to replay previous games to help their tutee improve.</w:t>
       </w:r>
     </w:p>
     <w:p>
@@ -2874,7 +3302,7 @@
         <w:rPr>
           <w:rtl w:val="0"/>
         </w:rPr>
-        <w:t xml:space="preserve"> is an experienced player, and knows the game of chess well. She enjoys challenging people to games and competing against others. Being able to play the game quickly and make independent decisions is important to Beth.</w:t>
+        <w:t xml:space="preserve"> is an experienced player, and knows the game of chess well. She enjoys challenging people to games and competing against others. Being able to play the game quickly and make independent decisions is important to Beth. Beth is also helping her friend Pete to improve at chess. It is important she can replay her previous games with Pete to explain concepts that can help him improve.</w:t>
       </w:r>
     </w:p>
     <w:p>
@@ -2932,19 +3360,6 @@
     </w:p>
     <w:p>
       <w:pPr>
-        <w:rPr/>
-      </w:pPr>
-      <w:r>
-        <w:br w:type="page"/>
-      </w:r>
-      <w:r>
-        <w:rPr>
-          <w:rtl w:val="0"/>
-        </w:rPr>
-      </w:r>
-    </w:p>
-    <w:p>
-      <w:pPr>
         <w:pStyle w:val="Heading1"/>
         <w:rPr/>
       </w:pPr>
@@ -3005,7 +3420,7 @@
         <w:rPr>
           <w:rtl w:val="0"/>
         </w:rPr>
-        <w:t xml:space="preserve">UC-0.1: Starting a New Game (FR1, FR2)</w:t>
+        <w:t xml:space="preserve">UC-0.1: Starting a New Game (FR1, FR2, FR3)</w:t>
       </w:r>
     </w:p>
     <w:p>
@@ -3022,13 +3437,13 @@
         <w:rPr>
           <w:rtl w:val="0"/>
         </w:rPr>
-        <w:t xml:space="preserve">the user will be prompted to enter the names for both players</w:t>
-      </w:r>
-      <w:r>
-        <w:rPr>
-          <w:rtl w:val="0"/>
-        </w:rPr>
-        <w:t xml:space="preserve">. After confirming the names, the user will then be shown the new board with pieces ready to be played, as well as the players colours.</w:t>
+        <w:t xml:space="preserve">the user will be prompted to enter the names and respective piece colours for both players</w:t>
+      </w:r>
+      <w:r>
+        <w:rPr>
+          <w:rtl w:val="0"/>
+        </w:rPr>
+        <w:t xml:space="preserve">. After confirming the names, the user will then be shown the new board with white pieces at the bottom of the screen and black pieces at the top. The game is ready to be played, indicating that it is the white pieces and respective player’s turn to move. </w:t>
       </w:r>
     </w:p>
     <w:p>
@@ -3067,18 +3482,18 @@
         <w:rPr>
           <w:rtl w:val="0"/>
         </w:rPr>
-        <w:t xml:space="preserve">UC-1.0: Selecting a Piece (FR4)</w:t>
-      </w:r>
-    </w:p>
-    <w:p>
-      <w:pPr>
-        <w:rPr/>
-      </w:pPr>
-      <w:r>
-        <w:rPr>
-          <w:rtl w:val="0"/>
-        </w:rPr>
-        <w:t xml:space="preserve">The user can select a piece by clicking on it in the game window. The piece will be highlighted to indicate that the user has selected it. The board will highlight the possible movements that the selected piece can make, or which of the opponent's pieces may be captured.</w:t>
+        <w:t xml:space="preserve">UC-1.0: Selecting a Piece (FR3, FR4)</w:t>
+      </w:r>
+    </w:p>
+    <w:p>
+      <w:pPr>
+        <w:rPr/>
+      </w:pPr>
+      <w:r>
+        <w:rPr>
+          <w:rtl w:val="0"/>
+        </w:rPr>
+        <w:t xml:space="preserve">The player whose turn it is will be indicated on the screen. The user can select a piece by clicking on it in the game window. The square the piece is on will be highlighted to indicate that the user has selected it. The board will highlight the legal movements that the selected piece can make, or which of the opponent's pieces may be captured.</w:t>
       </w:r>
     </w:p>
     <w:p>
@@ -3092,7 +3507,7 @@
         <w:rPr>
           <w:rtl w:val="0"/>
         </w:rPr>
-        <w:t xml:space="preserve">UC-1.1: Moving a Piece (FR5)</w:t>
+        <w:t xml:space="preserve">UC-1.1: Moving a Piece (FR3, FR5)</w:t>
       </w:r>
     </w:p>
     <w:p>
@@ -3117,18 +3532,18 @@
         <w:rPr>
           <w:rtl w:val="0"/>
         </w:rPr>
-        <w:t xml:space="preserve">UC-1.2: Capturing a Piece (FR5)</w:t>
-      </w:r>
-    </w:p>
-    <w:p>
-      <w:pPr>
-        <w:rPr/>
-      </w:pPr>
-      <w:r>
-        <w:rPr>
-          <w:rtl w:val="0"/>
-        </w:rPr>
-        <w:t xml:space="preserve">To capture an opponent’s piece, the player can select any of the highlighted pieces. After selecting the target piece, the user's piece will reappear in the new position, and the opponent's piece will be placed outside of the board, signifying a successful capture.</w:t>
+        <w:t xml:space="preserve">UC-1.2: Capturing a Piece (FR3, FR5)</w:t>
+      </w:r>
+    </w:p>
+    <w:p>
+      <w:pPr>
+        <w:rPr/>
+      </w:pPr>
+      <w:r>
+        <w:rPr>
+          <w:rtl w:val="0"/>
+        </w:rPr>
+        <w:t xml:space="preserve">To capture an opponent’s piece, the player can select any of the highlighted board squares containing opposition pieces. After selecting the target piece, the user's piece will reappear in the new position, and the opponent's piece will be placed outside of the board, signifying a successful capture.</w:t>
       </w:r>
     </w:p>
     <w:p>
@@ -3153,7 +3568,7 @@
         <w:rPr>
           <w:rtl w:val="0"/>
         </w:rPr>
-        <w:t xml:space="preserve">After the player has selected a piece, they may choose to select another piece by simply clicking on another piece of their own. The selected piece will then switch from the former to the new selection. This will be shown by the piece's highlight changing so that the newly selected piece is highlighted.</w:t>
+        <w:t xml:space="preserve">After the player has selected a piece, they may choose to select another piece by simply clicking on another piece of their own. The selected piece will then switch from the former to the new selection. This will be shown by the highlighted square changing so that the square containing the newly selected piece is highlighted.</w:t>
       </w:r>
     </w:p>
     <w:p>
@@ -3161,12 +3576,37 @@
         <w:pStyle w:val="Heading2"/>
         <w:rPr/>
       </w:pPr>
-      <w:bookmarkStart w:colFirst="0" w:colLast="0" w:name="_udu0s13k677b" w:id="20"/>
+      <w:bookmarkStart w:colFirst="0" w:colLast="0" w:name="_9o13i469j8ie" w:id="20"/>
       <w:bookmarkEnd w:id="20"/>
       <w:r>
         <w:rPr>
           <w:rtl w:val="0"/>
         </w:rPr>
+        <w:t xml:space="preserve">UC-1.4: Special Moves (FR3, FR4, FR5)</w:t>
+      </w:r>
+    </w:p>
+    <w:p>
+      <w:pPr>
+        <w:rPr/>
+      </w:pPr>
+      <w:r>
+        <w:rPr>
+          <w:rtl w:val="0"/>
+        </w:rPr>
+        <w:t xml:space="preserve">Special moves such as castling and en passant will be represented visually, the same as other legal moves for the selected piece. Castling involves both the movement of the rook and king pieces. The possibility for castling will only be shown when the king piece is selected. </w:t>
+      </w:r>
+    </w:p>
+    <w:p>
+      <w:pPr>
+        <w:pStyle w:val="Heading2"/>
+        <w:rPr/>
+      </w:pPr>
+      <w:bookmarkStart w:colFirst="0" w:colLast="0" w:name="_udu0s13k677b" w:id="21"/>
+      <w:bookmarkEnd w:id="21"/>
+      <w:r>
+        <w:rPr>
+          <w:rtl w:val="0"/>
+        </w:rPr>
         <w:t xml:space="preserve">UC-2.0: Quitting a Game (FR9)</w:t>
       </w:r>
     </w:p>
@@ -3178,7 +3618,7 @@
         <w:rPr>
           <w:rtl w:val="0"/>
         </w:rPr>
-        <w:t xml:space="preserve">At any point during the game, the player may choose to exit and return to the main menu. To do this, the player can select the “Quit” button and will then be prompted to confirm their choice to quit. Upon confirmation, the game will save its state to be loaded again, and the user will be returned to the main menu screen.</w:t>
+        <w:t xml:space="preserve">At any point during the game, the player may choose to exit and return to the main menu. To do this, the player can select the “Save &amp; Quit” button and will then be prompted to confirm their choice to quit. Upon confirmation, the game will save its state to be loaded again, and the user will be returned to the main menu screen.</w:t>
       </w:r>
     </w:p>
     <w:p>
@@ -3186,8 +3626,8 @@
         <w:pStyle w:val="Heading2"/>
         <w:rPr/>
       </w:pPr>
-      <w:bookmarkStart w:colFirst="0" w:colLast="0" w:name="_ggc2b9et4d1j" w:id="21"/>
-      <w:bookmarkEnd w:id="21"/>
+      <w:bookmarkStart w:colFirst="0" w:colLast="0" w:name="_ggc2b9et4d1j" w:id="22"/>
+      <w:bookmarkEnd w:id="22"/>
       <w:r>
         <w:rPr>
           <w:rtl w:val="0"/>
@@ -3211,8 +3651,8 @@
         <w:pStyle w:val="Heading2"/>
         <w:rPr/>
       </w:pPr>
-      <w:bookmarkStart w:colFirst="0" w:colLast="0" w:name="_hnin9c68uqld" w:id="22"/>
-      <w:bookmarkEnd w:id="22"/>
+      <w:bookmarkStart w:colFirst="0" w:colLast="0" w:name="_hnin9c68uqld" w:id="23"/>
+      <w:bookmarkEnd w:id="23"/>
       <w:r>
         <w:rPr>
           <w:rtl w:val="0"/>
@@ -3236,24 +3676,24 @@
         <w:pStyle w:val="Heading2"/>
         <w:rPr/>
       </w:pPr>
-      <w:bookmarkStart w:colFirst="0" w:colLast="0" w:name="_xqpwuuymfxeg" w:id="23"/>
-      <w:bookmarkEnd w:id="23"/>
-      <w:r>
-        <w:rPr>
-          <w:rtl w:val="0"/>
-        </w:rPr>
-        <w:t xml:space="preserve">UC-3.2: Stepping Backwards (FR10)</w:t>
-      </w:r>
-    </w:p>
-    <w:p>
-      <w:pPr>
-        <w:rPr/>
-      </w:pPr>
-      <w:r>
-        <w:rPr>
-          <w:rtl w:val="0"/>
-        </w:rPr>
-        <w:t xml:space="preserve">When the user selects the “Step Backwards” button, the last change on the game board will be reverted, showing the previous state of the board according to the save/log file.</w:t>
+      <w:bookmarkStart w:colFirst="0" w:colLast="0" w:name="_xqpwuuymfxeg" w:id="24"/>
+      <w:bookmarkEnd w:id="24"/>
+      <w:r>
+        <w:rPr>
+          <w:rtl w:val="0"/>
+        </w:rPr>
+        <w:t xml:space="preserve">UC-3.2: Stepping Backward (FR10)</w:t>
+      </w:r>
+    </w:p>
+    <w:p>
+      <w:pPr>
+        <w:rPr/>
+      </w:pPr>
+      <w:r>
+        <w:rPr>
+          <w:rtl w:val="0"/>
+        </w:rPr>
+        <w:t xml:space="preserve">When the user selects the “Step Backward” button, the last change on the game board will be reverted, showing the previous state of the board according to the save/log file.</w:t>
       </w:r>
     </w:p>
     <w:p>
@@ -3261,8 +3701,8 @@
         <w:pStyle w:val="Heading2"/>
         <w:rPr/>
       </w:pPr>
-      <w:bookmarkStart w:colFirst="0" w:colLast="0" w:name="_pyn7s34kk4y0" w:id="24"/>
-      <w:bookmarkEnd w:id="24"/>
+      <w:bookmarkStart w:colFirst="0" w:colLast="0" w:name="_pyn7s34kk4y0" w:id="25"/>
+      <w:bookmarkEnd w:id="25"/>
       <w:r>
         <w:rPr>
           <w:rtl w:val="0"/>
@@ -3278,7 +3718,18 @@
         <w:rPr>
           <w:rtl w:val="0"/>
         </w:rPr>
-        <w:t xml:space="preserve">Either player may choose to end the game at any time by clicking a “End Game” button. Upon clicking this button, the user will be notified that the game will be saved for replay at a future point.</w:t>
+        <w:t xml:space="preserve">Either player may choose to end the game on their turn by clicking a “Resign” button. Upon clicking this button, the user will be notified that the game will be saved for replay at a future point, and that their opponent won the game. The players may also end the game by clicking an “Offer Draw” button on their turn, which will prompt the other player with “Yes” and “No” buttons; should the opponent disagree, the player who offered the draw must take their turn and the “Offer Draw” button disappears for the turn, otherwise the user will be notified that the game will be saved and that it ended in a draw.</w:t>
+      </w:r>
+    </w:p>
+    <w:p>
+      <w:pPr>
+        <w:rPr/>
+      </w:pPr>
+      <w:r>
+        <w:rPr>
+          <w:rtl w:val="0"/>
+        </w:rPr>
+        <w:t xml:space="preserve">These buttons are only available to the player during their turn.</w:t>
       </w:r>
     </w:p>
     <w:p>
@@ -3286,8 +3737,8 @@
         <w:pStyle w:val="Heading2"/>
         <w:rPr/>
       </w:pPr>
-      <w:bookmarkStart w:colFirst="0" w:colLast="0" w:name="_6594a5rn7x7a" w:id="25"/>
-      <w:bookmarkEnd w:id="25"/>
+      <w:bookmarkStart w:colFirst="0" w:colLast="0" w:name="_6594a5rn7x7a" w:id="26"/>
+      <w:bookmarkEnd w:id="26"/>
       <w:r>
         <w:rPr>
           <w:rtl w:val="0"/>
@@ -3303,7 +3754,7 @@
         <w:rPr>
           <w:rtl w:val="0"/>
         </w:rPr>
-        <w:t xml:space="preserve">When the program detects that a king is in check, it will notify the user by highlighting the attacking piece(s), and the player's king.</w:t>
+        <w:t xml:space="preserve">When the program detects that a king is in check, it will notify the user by highlighting the square(s) containing the attacking piece(s), and the square containing the player's king in different colours.</w:t>
       </w:r>
     </w:p>
     <w:p>
@@ -3311,8 +3762,8 @@
         <w:pStyle w:val="Heading2"/>
         <w:rPr/>
       </w:pPr>
-      <w:bookmarkStart w:colFirst="0" w:colLast="0" w:name="_94pyid4eiwmm" w:id="26"/>
-      <w:bookmarkEnd w:id="26"/>
+      <w:bookmarkStart w:colFirst="0" w:colLast="0" w:name="_94pyid4eiwmm" w:id="27"/>
+      <w:bookmarkEnd w:id="27"/>
       <w:r>
         <w:rPr>
           <w:rtl w:val="0"/>
@@ -3336,8 +3787,8 @@
         <w:pStyle w:val="Heading1"/>
         <w:rPr/>
       </w:pPr>
-      <w:bookmarkStart w:colFirst="0" w:colLast="0" w:name="_fkwjlvqpr9xb" w:id="27"/>
-      <w:bookmarkEnd w:id="27"/>
+      <w:bookmarkStart w:colFirst="0" w:colLast="0" w:name="_fkwjlvqpr9xb" w:id="28"/>
+      <w:bookmarkEnd w:id="28"/>
       <w:r>
         <w:rPr>
           <w:rtl w:val="0"/>
@@ -3362,13 +3813,13 @@
         <w:pStyle w:val="Heading2"/>
         <w:rPr/>
       </w:pPr>
-      <w:bookmarkStart w:colFirst="0" w:colLast="0" w:name="_cuiayn16bur1" w:id="28"/>
-      <w:bookmarkEnd w:id="28"/>
-      <w:r>
-        <w:rPr>
-          <w:rtl w:val="0"/>
-        </w:rPr>
-        <w:t xml:space="preserve">EC-0.0: Attempted Illegal Move</w:t>
+      <w:bookmarkStart w:colFirst="0" w:colLast="0" w:name="_cuiayn16bur1" w:id="29"/>
+      <w:bookmarkEnd w:id="29"/>
+      <w:r>
+        <w:rPr>
+          <w:rtl w:val="0"/>
+        </w:rPr>
+        <w:t xml:space="preserve">EC-0.0: Attempted Illegal Move (FR5)</w:t>
       </w:r>
     </w:p>
     <w:p>
@@ -3388,13 +3839,13 @@
         <w:pStyle w:val="Heading2"/>
         <w:rPr/>
       </w:pPr>
-      <w:bookmarkStart w:colFirst="0" w:colLast="0" w:name="_44df6bj8ea5f" w:id="29"/>
-      <w:bookmarkEnd w:id="29"/>
-      <w:r>
-        <w:rPr>
-          <w:rtl w:val="0"/>
-        </w:rPr>
-        <w:t xml:space="preserve">EC-0.1: Attempted Illegal Capture</w:t>
+      <w:bookmarkStart w:colFirst="0" w:colLast="0" w:name="_44df6bj8ea5f" w:id="30"/>
+      <w:bookmarkEnd w:id="30"/>
+      <w:r>
+        <w:rPr>
+          <w:rtl w:val="0"/>
+        </w:rPr>
+        <w:t xml:space="preserve">EC-0.1: Attempted Illegal Capture (FR5)</w:t>
       </w:r>
     </w:p>
     <w:p>
@@ -3413,13 +3864,13 @@
         <w:pStyle w:val="Heading2"/>
         <w:rPr/>
       </w:pPr>
-      <w:bookmarkStart w:colFirst="0" w:colLast="0" w:name="_1rolc5bup147" w:id="30"/>
-      <w:bookmarkEnd w:id="30"/>
-      <w:r>
-        <w:rPr>
-          <w:rtl w:val="0"/>
-        </w:rPr>
-        <w:t xml:space="preserve">EC-0.2: Attempted Illegal Castling</w:t>
+      <w:bookmarkStart w:colFirst="0" w:colLast="0" w:name="_1rolc5bup147" w:id="31"/>
+      <w:bookmarkEnd w:id="31"/>
+      <w:r>
+        <w:rPr>
+          <w:rtl w:val="0"/>
+        </w:rPr>
+        <w:t xml:space="preserve">EC-0.2: Attempted Illegal Special Move(FR5)</w:t>
       </w:r>
     </w:p>
     <w:p>
@@ -3431,7 +3882,7 @@
         <w:rPr>
           <w:rtl w:val="0"/>
         </w:rPr>
-        <w:t xml:space="preserve">After the user has selected the piece to move (Castle or King), it will be highlighted as described in UC-1.0. If the user then selects a Castle or a King (whichever is to be moved) that cannot be castled, the second selected piece will highlight in red, showing that this is an invalid move. The positions of the pieces will not change.</w:t>
+        <w:t xml:space="preserve">After the user has selected the King, it will be highlighted as described in UC-1.0. If the user then tries to castle by selecting a Rook, while castling is not a legal move, the square containing the Rook will be highlighted in red to indicate that the move is illegal. The same is true of an attempted illegal en passant, the square diagonal to the pawn will be highlighted in red. In both cases, the positions of the pieces will not change.</w:t>
       </w:r>
     </w:p>
     <w:p>
@@ -3439,8 +3890,8 @@
         <w:pStyle w:val="Heading2"/>
         <w:rPr/>
       </w:pPr>
-      <w:bookmarkStart w:colFirst="0" w:colLast="0" w:name="_wcei4j9cwh2s" w:id="31"/>
-      <w:bookmarkEnd w:id="31"/>
+      <w:bookmarkStart w:colFirst="0" w:colLast="0" w:name="_wcei4j9cwh2s" w:id="32"/>
+      <w:bookmarkEnd w:id="32"/>
       <w:r>
         <w:rPr>
           <w:rtl w:val="0"/>
@@ -3462,7 +3913,56 @@
     </w:p>
     <w:p>
       <w:pPr>
-        <w:ind w:left="0" w:firstLine="0"/>
+        <w:pStyle w:val="Heading2"/>
+        <w:rPr/>
+      </w:pPr>
+      <w:bookmarkStart w:colFirst="0" w:colLast="0" w:name="_3ypqe8l6n2fa" w:id="33"/>
+      <w:bookmarkEnd w:id="33"/>
+      <w:r>
+        <w:rPr>
+          <w:rtl w:val="0"/>
+        </w:rPr>
+        <w:t xml:space="preserve">EC-1.1: Non-Existent File</w:t>
+      </w:r>
+    </w:p>
+    <w:p>
+      <w:pPr>
+        <w:rPr/>
+      </w:pPr>
+      <w:r>
+        <w:rPr>
+          <w:rtl w:val="0"/>
+        </w:rPr>
+        <w:t xml:space="preserve">The first time the program is run there will be no files for previously saved games as no games have been played, so the “Continue” button will not be available.</w:t>
+      </w:r>
+    </w:p>
+    <w:p>
+      <w:pPr>
+        <w:pStyle w:val="Heading2"/>
+        <w:rPr/>
+      </w:pPr>
+      <w:bookmarkStart w:colFirst="0" w:colLast="0" w:name="_d1594ckodwky" w:id="34"/>
+      <w:bookmarkEnd w:id="34"/>
+      <w:r>
+        <w:rPr>
+          <w:rtl w:val="0"/>
+        </w:rPr>
+        <w:t xml:space="preserve">EC-2.0: Attempted Step Forward/Backward</w:t>
+      </w:r>
+    </w:p>
+    <w:p>
+      <w:pPr>
+        <w:rPr/>
+      </w:pPr>
+      <w:r>
+        <w:rPr>
+          <w:rtl w:val="0"/>
+        </w:rPr>
+        <w:t xml:space="preserve">The “Step Forward” button will not be available if the most recent move is currently displayed, and the “Step Backward” button will not be available if the first move is currently displayed.</w:t>
+      </w:r>
+    </w:p>
+    <w:p>
+      <w:pPr>
         <w:rPr/>
       </w:pPr>
       <w:r>
@@ -3479,8 +3979,8 @@
         <w:pStyle w:val="Heading1"/>
         <w:rPr/>
       </w:pPr>
-      <w:bookmarkStart w:colFirst="0" w:colLast="0" w:name="_3iq0azfr34na" w:id="32"/>
-      <w:bookmarkEnd w:id="32"/>
+      <w:bookmarkStart w:colFirst="0" w:colLast="0" w:name="_3iq0azfr34na" w:id="35"/>
+      <w:bookmarkEnd w:id="35"/>
       <w:r>
         <w:rPr>
           <w:rtl w:val="0"/>
@@ -3614,8 +4114,8 @@
         <w:pStyle w:val="Heading1"/>
         <w:rPr/>
       </w:pPr>
-      <w:bookmarkStart w:colFirst="0" w:colLast="0" w:name="_m4u7vnsmocd5" w:id="33"/>
-      <w:bookmarkEnd w:id="33"/>
+      <w:bookmarkStart w:colFirst="0" w:colLast="0" w:name="_m4u7vnsmocd5" w:id="36"/>
+      <w:bookmarkEnd w:id="36"/>
       <w:r>
         <w:rPr>
           <w:rtl w:val="0"/>
@@ -3626,7 +4126,7 @@
     <w:tbl>
       <w:tblPr>
         <w:tblStyle w:val="Table4"/>
-        <w:tblW w:w="8940.0" w:type="dxa"/>
+        <w:tblW w:w="9030.0" w:type="dxa"/>
         <w:jc w:val="left"/>
         <w:tblBorders>
           <w:top w:color="000000" w:space="0" w:sz="8" w:val="single"/>
@@ -3640,16 +4140,18 @@
         <w:tblLook w:val="0600"/>
       </w:tblPr>
       <w:tblGrid>
-        <w:gridCol w:w="960"/>
+        <w:gridCol w:w="945"/>
+        <w:gridCol w:w="915"/>
         <w:gridCol w:w="1095"/>
-        <w:gridCol w:w="5445"/>
-        <w:gridCol w:w="1440"/>
+        <w:gridCol w:w="4905"/>
+        <w:gridCol w:w="1170"/>
         <w:tblGridChange w:id="0">
           <w:tblGrid>
-            <w:gridCol w:w="960"/>
+            <w:gridCol w:w="945"/>
+            <w:gridCol w:w="915"/>
             <w:gridCol w:w="1095"/>
-            <w:gridCol w:w="5445"/>
-            <w:gridCol w:w="1440"/>
+            <w:gridCol w:w="4905"/>
+            <w:gridCol w:w="1170"/>
           </w:tblGrid>
         </w:tblGridChange>
       </w:tblGrid>
@@ -3730,6 +4232,44 @@
               <w:rPr>
                 <w:rtl w:val="0"/>
               </w:rPr>
+              <w:t xml:space="preserve">Issue No.</w:t>
+            </w:r>
+          </w:p>
+        </w:tc>
+        <w:tc>
+          <w:tcPr>
+            <w:shd w:fill="auto" w:val="clear"/>
+            <w:tcMar>
+              <w:top w:w="100.0" w:type="dxa"/>
+              <w:left w:w="100.0" w:type="dxa"/>
+              <w:bottom w:w="100.0" w:type="dxa"/>
+              <w:right w:w="100.0" w:type="dxa"/>
+            </w:tcMar>
+            <w:vAlign w:val="top"/>
+          </w:tcPr>
+          <w:p>
+            <w:pPr>
+              <w:keepNext w:val="0"/>
+              <w:keepLines w:val="0"/>
+              <w:pageBreakBefore w:val="0"/>
+              <w:widowControl w:val="0"/>
+              <w:pBdr>
+                <w:top w:space="0" w:sz="0" w:val="nil"/>
+                <w:left w:space="0" w:sz="0" w:val="nil"/>
+                <w:bottom w:space="0" w:sz="0" w:val="nil"/>
+                <w:right w:space="0" w:sz="0" w:val="nil"/>
+                <w:between w:space="0" w:sz="0" w:val="nil"/>
+              </w:pBdr>
+              <w:shd w:fill="auto" w:val="clear"/>
+              <w:spacing w:after="0" w:before="0" w:line="240" w:lineRule="auto"/>
+              <w:ind w:left="0" w:right="0" w:firstLine="0"/>
+              <w:jc w:val="left"/>
+              <w:rPr/>
+            </w:pPr>
+            <w:r>
+              <w:rPr>
+                <w:rtl w:val="0"/>
+              </w:rPr>
               <w:t xml:space="preserve">Date</w:t>
             </w:r>
           </w:p>
@@ -3888,6 +4428,44 @@
               <w:rPr>
                 <w:rtl w:val="0"/>
               </w:rPr>
+              <w:t xml:space="preserve">N/A</w:t>
+            </w:r>
+          </w:p>
+        </w:tc>
+        <w:tc>
+          <w:tcPr>
+            <w:shd w:fill="auto" w:val="clear"/>
+            <w:tcMar>
+              <w:top w:w="100.0" w:type="dxa"/>
+              <w:left w:w="100.0" w:type="dxa"/>
+              <w:bottom w:w="100.0" w:type="dxa"/>
+              <w:right w:w="100.0" w:type="dxa"/>
+            </w:tcMar>
+            <w:vAlign w:val="top"/>
+          </w:tcPr>
+          <w:p>
+            <w:pPr>
+              <w:keepNext w:val="0"/>
+              <w:keepLines w:val="0"/>
+              <w:pageBreakBefore w:val="0"/>
+              <w:widowControl w:val="0"/>
+              <w:pBdr>
+                <w:top w:space="0" w:sz="0" w:val="nil"/>
+                <w:left w:space="0" w:sz="0" w:val="nil"/>
+                <w:bottom w:space="0" w:sz="0" w:val="nil"/>
+                <w:right w:space="0" w:sz="0" w:val="nil"/>
+                <w:between w:space="0" w:sz="0" w:val="nil"/>
+              </w:pBdr>
+              <w:shd w:fill="auto" w:val="clear"/>
+              <w:spacing w:after="0" w:before="0" w:line="240" w:lineRule="auto"/>
+              <w:ind w:left="0" w:right="0" w:firstLine="0"/>
+              <w:jc w:val="left"/>
+              <w:rPr/>
+            </w:pPr>
+            <w:r>
+              <w:rPr>
+                <w:rtl w:val="0"/>
+              </w:rPr>
               <w:t xml:space="preserve">15/02/23</w:t>
             </w:r>
           </w:p>
@@ -4025,6 +4603,31 @@
           </w:tcPr>
           <w:p>
             <w:pPr>
+              <w:widowControl w:val="0"/>
+              <w:spacing w:line="240" w:lineRule="auto"/>
+              <w:rPr/>
+            </w:pPr>
+            <w:r>
+              <w:rPr>
+                <w:rtl w:val="0"/>
+              </w:rPr>
+              <w:t xml:space="preserve">N/A</w:t>
+            </w:r>
+          </w:p>
+        </w:tc>
+        <w:tc>
+          <w:tcPr>
+            <w:shd w:fill="auto" w:val="clear"/>
+            <w:tcMar>
+              <w:top w:w="100.0" w:type="dxa"/>
+              <w:left w:w="100.0" w:type="dxa"/>
+              <w:bottom w:w="100.0" w:type="dxa"/>
+              <w:right w:w="100.0" w:type="dxa"/>
+            </w:tcMar>
+            <w:vAlign w:val="top"/>
+          </w:tcPr>
+          <w:p>
+            <w:pPr>
               <w:keepNext w:val="0"/>
               <w:keepLines w:val="0"/>
               <w:pageBreakBefore w:val="0"/>
@@ -4183,6 +4786,31 @@
           </w:tcPr>
           <w:p>
             <w:pPr>
+              <w:widowControl w:val="0"/>
+              <w:spacing w:line="240" w:lineRule="auto"/>
+              <w:rPr/>
+            </w:pPr>
+            <w:r>
+              <w:rPr>
+                <w:rtl w:val="0"/>
+              </w:rPr>
+              <w:t xml:space="preserve">N/A</w:t>
+            </w:r>
+          </w:p>
+        </w:tc>
+        <w:tc>
+          <w:tcPr>
+            <w:shd w:fill="auto" w:val="clear"/>
+            <w:tcMar>
+              <w:top w:w="100.0" w:type="dxa"/>
+              <w:left w:w="100.0" w:type="dxa"/>
+              <w:bottom w:w="100.0" w:type="dxa"/>
+              <w:right w:w="100.0" w:type="dxa"/>
+            </w:tcMar>
+            <w:vAlign w:val="top"/>
+          </w:tcPr>
+          <w:p>
+            <w:pPr>
               <w:keepNext w:val="0"/>
               <w:keepLines w:val="0"/>
               <w:pageBreakBefore w:val="0"/>
@@ -4341,6 +4969,31 @@
           </w:tcPr>
           <w:p>
             <w:pPr>
+              <w:widowControl w:val="0"/>
+              <w:spacing w:line="240" w:lineRule="auto"/>
+              <w:rPr/>
+            </w:pPr>
+            <w:r>
+              <w:rPr>
+                <w:rtl w:val="0"/>
+              </w:rPr>
+              <w:t xml:space="preserve">N/A</w:t>
+            </w:r>
+          </w:p>
+        </w:tc>
+        <w:tc>
+          <w:tcPr>
+            <w:shd w:fill="auto" w:val="clear"/>
+            <w:tcMar>
+              <w:top w:w="100.0" w:type="dxa"/>
+              <w:left w:w="100.0" w:type="dxa"/>
+              <w:bottom w:w="100.0" w:type="dxa"/>
+              <w:right w:w="100.0" w:type="dxa"/>
+            </w:tcMar>
+            <w:vAlign w:val="top"/>
+          </w:tcPr>
+          <w:p>
+            <w:pPr>
               <w:keepNext w:val="0"/>
               <w:keepLines w:val="0"/>
               <w:pageBreakBefore w:val="0"/>
@@ -4499,6 +5152,31 @@
           </w:tcPr>
           <w:p>
             <w:pPr>
+              <w:widowControl w:val="0"/>
+              <w:spacing w:line="240" w:lineRule="auto"/>
+              <w:rPr/>
+            </w:pPr>
+            <w:r>
+              <w:rPr>
+                <w:rtl w:val="0"/>
+              </w:rPr>
+              <w:t xml:space="preserve">N/A</w:t>
+            </w:r>
+          </w:p>
+        </w:tc>
+        <w:tc>
+          <w:tcPr>
+            <w:shd w:fill="auto" w:val="clear"/>
+            <w:tcMar>
+              <w:top w:w="100.0" w:type="dxa"/>
+              <w:left w:w="100.0" w:type="dxa"/>
+              <w:bottom w:w="100.0" w:type="dxa"/>
+              <w:right w:w="100.0" w:type="dxa"/>
+            </w:tcMar>
+            <w:vAlign w:val="top"/>
+          </w:tcPr>
+          <w:p>
+            <w:pPr>
               <w:keepNext w:val="0"/>
               <w:keepLines w:val="0"/>
               <w:pageBreakBefore w:val="0"/>
@@ -4657,28 +5335,15 @@
           </w:tcPr>
           <w:p>
             <w:pPr>
-              <w:keepNext w:val="0"/>
-              <w:keepLines w:val="0"/>
-              <w:pageBreakBefore w:val="0"/>
-              <w:widowControl w:val="0"/>
-              <w:pBdr>
-                <w:top w:space="0" w:sz="0" w:val="nil"/>
-                <w:left w:space="0" w:sz="0" w:val="nil"/>
-                <w:bottom w:space="0" w:sz="0" w:val="nil"/>
-                <w:right w:space="0" w:sz="0" w:val="nil"/>
-                <w:between w:space="0" w:sz="0" w:val="nil"/>
-              </w:pBdr>
-              <w:shd w:fill="auto" w:val="clear"/>
-              <w:spacing w:after="0" w:before="0" w:line="240" w:lineRule="auto"/>
-              <w:ind w:left="0" w:right="0" w:firstLine="0"/>
-              <w:jc w:val="left"/>
-              <w:rPr/>
-            </w:pPr>
-            <w:r>
-              <w:rPr>
-                <w:rtl w:val="0"/>
-              </w:rPr>
-              <w:t xml:space="preserve">01/03/23</w:t>
+              <w:widowControl w:val="0"/>
+              <w:spacing w:line="240" w:lineRule="auto"/>
+              <w:rPr/>
+            </w:pPr>
+            <w:r>
+              <w:rPr>
+                <w:rtl w:val="0"/>
+              </w:rPr>
+              <w:t xml:space="preserve">N/A</w:t>
             </w:r>
           </w:p>
         </w:tc>
@@ -4716,7 +5381,568 @@
               <w:rPr>
                 <w:rtl w:val="0"/>
               </w:rPr>
+              <w:t xml:space="preserve">01/03/23</w:t>
+            </w:r>
+          </w:p>
+        </w:tc>
+        <w:tc>
+          <w:tcPr>
+            <w:shd w:fill="auto" w:val="clear"/>
+            <w:tcMar>
+              <w:top w:w="100.0" w:type="dxa"/>
+              <w:left w:w="100.0" w:type="dxa"/>
+              <w:bottom w:w="100.0" w:type="dxa"/>
+              <w:right w:w="100.0" w:type="dxa"/>
+            </w:tcMar>
+            <w:vAlign w:val="top"/>
+          </w:tcPr>
+          <w:p>
+            <w:pPr>
+              <w:keepNext w:val="0"/>
+              <w:keepLines w:val="0"/>
+              <w:pageBreakBefore w:val="0"/>
+              <w:widowControl w:val="0"/>
+              <w:pBdr>
+                <w:top w:space="0" w:sz="0" w:val="nil"/>
+                <w:left w:space="0" w:sz="0" w:val="nil"/>
+                <w:bottom w:space="0" w:sz="0" w:val="nil"/>
+                <w:right w:space="0" w:sz="0" w:val="nil"/>
+                <w:between w:space="0" w:sz="0" w:val="nil"/>
+              </w:pBdr>
+              <w:shd w:fill="auto" w:val="clear"/>
+              <w:spacing w:after="0" w:before="0" w:line="240" w:lineRule="auto"/>
+              <w:ind w:left="0" w:right="0" w:firstLine="0"/>
+              <w:jc w:val="left"/>
+              <w:rPr/>
+            </w:pPr>
+            <w:r>
+              <w:rPr>
+                <w:rtl w:val="0"/>
+              </w:rPr>
               <w:t xml:space="preserve">Moved into review process and version control.</w:t>
+            </w:r>
+          </w:p>
+        </w:tc>
+        <w:tc>
+          <w:tcPr>
+            <w:shd w:fill="auto" w:val="clear"/>
+            <w:tcMar>
+              <w:top w:w="100.0" w:type="dxa"/>
+              <w:left w:w="100.0" w:type="dxa"/>
+              <w:bottom w:w="100.0" w:type="dxa"/>
+              <w:right w:w="100.0" w:type="dxa"/>
+            </w:tcMar>
+            <w:vAlign w:val="top"/>
+          </w:tcPr>
+          <w:p>
+            <w:pPr>
+              <w:keepNext w:val="0"/>
+              <w:keepLines w:val="0"/>
+              <w:pageBreakBefore w:val="0"/>
+              <w:widowControl w:val="0"/>
+              <w:pBdr>
+                <w:top w:space="0" w:sz="0" w:val="nil"/>
+                <w:left w:space="0" w:sz="0" w:val="nil"/>
+                <w:bottom w:space="0" w:sz="0" w:val="nil"/>
+                <w:right w:space="0" w:sz="0" w:val="nil"/>
+                <w:between w:space="0" w:sz="0" w:val="nil"/>
+              </w:pBdr>
+              <w:shd w:fill="auto" w:val="clear"/>
+              <w:spacing w:after="0" w:before="0" w:line="240" w:lineRule="auto"/>
+              <w:ind w:left="0" w:right="0" w:firstLine="0"/>
+              <w:jc w:val="left"/>
+              <w:rPr/>
+            </w:pPr>
+            <w:r>
+              <w:rPr>
+                <w:rtl w:val="0"/>
+              </w:rPr>
+              <w:t xml:space="preserve">TYW1</w:t>
+            </w:r>
+          </w:p>
+        </w:tc>
+      </w:tr>
+      <w:tr>
+        <w:trPr>
+          <w:cantSplit w:val="0"/>
+          <w:tblHeader w:val="0"/>
+        </w:trPr>
+        <w:tc>
+          <w:tcPr>
+            <w:shd w:fill="auto" w:val="clear"/>
+            <w:tcMar>
+              <w:top w:w="100.0" w:type="dxa"/>
+              <w:left w:w="100.0" w:type="dxa"/>
+              <w:bottom w:w="100.0" w:type="dxa"/>
+              <w:right w:w="100.0" w:type="dxa"/>
+            </w:tcMar>
+            <w:vAlign w:val="top"/>
+          </w:tcPr>
+          <w:p>
+            <w:pPr>
+              <w:keepNext w:val="0"/>
+              <w:keepLines w:val="0"/>
+              <w:pageBreakBefore w:val="0"/>
+              <w:widowControl w:val="0"/>
+              <w:pBdr>
+                <w:top w:space="0" w:sz="0" w:val="nil"/>
+                <w:left w:space="0" w:sz="0" w:val="nil"/>
+                <w:bottom w:space="0" w:sz="0" w:val="nil"/>
+                <w:right w:space="0" w:sz="0" w:val="nil"/>
+                <w:between w:space="0" w:sz="0" w:val="nil"/>
+              </w:pBdr>
+              <w:shd w:fill="auto" w:val="clear"/>
+              <w:spacing w:after="0" w:before="0" w:line="240" w:lineRule="auto"/>
+              <w:ind w:left="0" w:right="0" w:firstLine="0"/>
+              <w:jc w:val="left"/>
+              <w:rPr/>
+            </w:pPr>
+            <w:r>
+              <w:rPr>
+                <w:rtl w:val="0"/>
+              </w:rPr>
+              <w:t xml:space="preserve">0.7</w:t>
+            </w:r>
+          </w:p>
+        </w:tc>
+        <w:tc>
+          <w:tcPr>
+            <w:shd w:fill="auto" w:val="clear"/>
+            <w:tcMar>
+              <w:top w:w="100.0" w:type="dxa"/>
+              <w:left w:w="100.0" w:type="dxa"/>
+              <w:bottom w:w="100.0" w:type="dxa"/>
+              <w:right w:w="100.0" w:type="dxa"/>
+            </w:tcMar>
+            <w:vAlign w:val="top"/>
+          </w:tcPr>
+          <w:p>
+            <w:pPr>
+              <w:widowControl w:val="0"/>
+              <w:spacing w:line="240" w:lineRule="auto"/>
+              <w:rPr/>
+            </w:pPr>
+            <w:r>
+              <w:rPr>
+                <w:rtl w:val="0"/>
+              </w:rPr>
+              <w:t xml:space="preserve">N/A</w:t>
+            </w:r>
+          </w:p>
+        </w:tc>
+        <w:tc>
+          <w:tcPr>
+            <w:shd w:fill="auto" w:val="clear"/>
+            <w:tcMar>
+              <w:top w:w="100.0" w:type="dxa"/>
+              <w:left w:w="100.0" w:type="dxa"/>
+              <w:bottom w:w="100.0" w:type="dxa"/>
+              <w:right w:w="100.0" w:type="dxa"/>
+            </w:tcMar>
+            <w:vAlign w:val="top"/>
+          </w:tcPr>
+          <w:p>
+            <w:pPr>
+              <w:keepNext w:val="0"/>
+              <w:keepLines w:val="0"/>
+              <w:pageBreakBefore w:val="0"/>
+              <w:widowControl w:val="0"/>
+              <w:pBdr>
+                <w:top w:space="0" w:sz="0" w:val="nil"/>
+                <w:left w:space="0" w:sz="0" w:val="nil"/>
+                <w:bottom w:space="0" w:sz="0" w:val="nil"/>
+                <w:right w:space="0" w:sz="0" w:val="nil"/>
+                <w:between w:space="0" w:sz="0" w:val="nil"/>
+              </w:pBdr>
+              <w:shd w:fill="auto" w:val="clear"/>
+              <w:spacing w:after="0" w:before="0" w:line="240" w:lineRule="auto"/>
+              <w:ind w:left="0" w:right="0" w:firstLine="0"/>
+              <w:jc w:val="left"/>
+              <w:rPr/>
+            </w:pPr>
+            <w:r>
+              <w:rPr>
+                <w:rtl w:val="0"/>
+              </w:rPr>
+              <w:t xml:space="preserve">01/03/23</w:t>
+            </w:r>
+          </w:p>
+        </w:tc>
+        <w:tc>
+          <w:tcPr>
+            <w:shd w:fill="auto" w:val="clear"/>
+            <w:tcMar>
+              <w:top w:w="100.0" w:type="dxa"/>
+              <w:left w:w="100.0" w:type="dxa"/>
+              <w:bottom w:w="100.0" w:type="dxa"/>
+              <w:right w:w="100.0" w:type="dxa"/>
+            </w:tcMar>
+            <w:vAlign w:val="top"/>
+          </w:tcPr>
+          <w:p>
+            <w:pPr>
+              <w:keepNext w:val="0"/>
+              <w:keepLines w:val="0"/>
+              <w:pageBreakBefore w:val="0"/>
+              <w:widowControl w:val="0"/>
+              <w:pBdr>
+                <w:top w:space="0" w:sz="0" w:val="nil"/>
+                <w:left w:space="0" w:sz="0" w:val="nil"/>
+                <w:bottom w:space="0" w:sz="0" w:val="nil"/>
+                <w:right w:space="0" w:sz="0" w:val="nil"/>
+                <w:between w:space="0" w:sz="0" w:val="nil"/>
+              </w:pBdr>
+              <w:shd w:fill="auto" w:val="clear"/>
+              <w:spacing w:after="0" w:before="0" w:line="240" w:lineRule="auto"/>
+              <w:ind w:left="0" w:right="0" w:firstLine="0"/>
+              <w:jc w:val="left"/>
+              <w:rPr/>
+            </w:pPr>
+            <w:r>
+              <w:rPr>
+                <w:rtl w:val="0"/>
+              </w:rPr>
+              <w:t xml:space="preserve">Adjusted content as per the review meeting.</w:t>
+            </w:r>
+          </w:p>
+        </w:tc>
+        <w:tc>
+          <w:tcPr>
+            <w:shd w:fill="auto" w:val="clear"/>
+            <w:tcMar>
+              <w:top w:w="100.0" w:type="dxa"/>
+              <w:left w:w="100.0" w:type="dxa"/>
+              <w:bottom w:w="100.0" w:type="dxa"/>
+              <w:right w:w="100.0" w:type="dxa"/>
+            </w:tcMar>
+            <w:vAlign w:val="top"/>
+          </w:tcPr>
+          <w:p>
+            <w:pPr>
+              <w:keepNext w:val="0"/>
+              <w:keepLines w:val="0"/>
+              <w:pageBreakBefore w:val="0"/>
+              <w:widowControl w:val="0"/>
+              <w:pBdr>
+                <w:top w:space="0" w:sz="0" w:val="nil"/>
+                <w:left w:space="0" w:sz="0" w:val="nil"/>
+                <w:bottom w:space="0" w:sz="0" w:val="nil"/>
+                <w:right w:space="0" w:sz="0" w:val="nil"/>
+                <w:between w:space="0" w:sz="0" w:val="nil"/>
+              </w:pBdr>
+              <w:shd w:fill="auto" w:val="clear"/>
+              <w:spacing w:after="0" w:before="0" w:line="240" w:lineRule="auto"/>
+              <w:ind w:left="0" w:right="0" w:firstLine="0"/>
+              <w:jc w:val="left"/>
+              <w:rPr/>
+            </w:pPr>
+            <w:r>
+              <w:rPr>
+                <w:rtl w:val="0"/>
+              </w:rPr>
+              <w:t xml:space="preserve">SEH25</w:t>
+            </w:r>
+          </w:p>
+        </w:tc>
+      </w:tr>
+      <w:tr>
+        <w:trPr>
+          <w:cantSplit w:val="0"/>
+          <w:tblHeader w:val="0"/>
+        </w:trPr>
+        <w:tc>
+          <w:tcPr>
+            <w:shd w:fill="auto" w:val="clear"/>
+            <w:tcMar>
+              <w:top w:w="100.0" w:type="dxa"/>
+              <w:left w:w="100.0" w:type="dxa"/>
+              <w:bottom w:w="100.0" w:type="dxa"/>
+              <w:right w:w="100.0" w:type="dxa"/>
+            </w:tcMar>
+            <w:vAlign w:val="top"/>
+          </w:tcPr>
+          <w:p>
+            <w:pPr>
+              <w:keepNext w:val="0"/>
+              <w:keepLines w:val="0"/>
+              <w:pageBreakBefore w:val="0"/>
+              <w:widowControl w:val="0"/>
+              <w:pBdr>
+                <w:top w:space="0" w:sz="0" w:val="nil"/>
+                <w:left w:space="0" w:sz="0" w:val="nil"/>
+                <w:bottom w:space="0" w:sz="0" w:val="nil"/>
+                <w:right w:space="0" w:sz="0" w:val="nil"/>
+                <w:between w:space="0" w:sz="0" w:val="nil"/>
+              </w:pBdr>
+              <w:shd w:fill="auto" w:val="clear"/>
+              <w:spacing w:after="0" w:before="0" w:line="240" w:lineRule="auto"/>
+              <w:ind w:left="0" w:right="0" w:firstLine="0"/>
+              <w:jc w:val="left"/>
+              <w:rPr/>
+            </w:pPr>
+            <w:r>
+              <w:rPr>
+                <w:rtl w:val="0"/>
+              </w:rPr>
+              <w:t xml:space="preserve">0.8</w:t>
+            </w:r>
+          </w:p>
+        </w:tc>
+        <w:tc>
+          <w:tcPr>
+            <w:shd w:fill="auto" w:val="clear"/>
+            <w:tcMar>
+              <w:top w:w="100.0" w:type="dxa"/>
+              <w:left w:w="100.0" w:type="dxa"/>
+              <w:bottom w:w="100.0" w:type="dxa"/>
+              <w:right w:w="100.0" w:type="dxa"/>
+            </w:tcMar>
+            <w:vAlign w:val="top"/>
+          </w:tcPr>
+          <w:p>
+            <w:pPr>
+              <w:widowControl w:val="0"/>
+              <w:spacing w:line="240" w:lineRule="auto"/>
+              <w:rPr/>
+            </w:pPr>
+            <w:r>
+              <w:rPr>
+                <w:rtl w:val="0"/>
+              </w:rPr>
+              <w:t xml:space="preserve">N/A</w:t>
+            </w:r>
+          </w:p>
+        </w:tc>
+        <w:tc>
+          <w:tcPr>
+            <w:shd w:fill="auto" w:val="clear"/>
+            <w:tcMar>
+              <w:top w:w="100.0" w:type="dxa"/>
+              <w:left w:w="100.0" w:type="dxa"/>
+              <w:bottom w:w="100.0" w:type="dxa"/>
+              <w:right w:w="100.0" w:type="dxa"/>
+            </w:tcMar>
+            <w:vAlign w:val="top"/>
+          </w:tcPr>
+          <w:p>
+            <w:pPr>
+              <w:keepNext w:val="0"/>
+              <w:keepLines w:val="0"/>
+              <w:pageBreakBefore w:val="0"/>
+              <w:widowControl w:val="0"/>
+              <w:pBdr>
+                <w:top w:space="0" w:sz="0" w:val="nil"/>
+                <w:left w:space="0" w:sz="0" w:val="nil"/>
+                <w:bottom w:space="0" w:sz="0" w:val="nil"/>
+                <w:right w:space="0" w:sz="0" w:val="nil"/>
+                <w:between w:space="0" w:sz="0" w:val="nil"/>
+              </w:pBdr>
+              <w:shd w:fill="auto" w:val="clear"/>
+              <w:spacing w:after="0" w:before="0" w:line="240" w:lineRule="auto"/>
+              <w:ind w:left="0" w:right="0" w:firstLine="0"/>
+              <w:jc w:val="left"/>
+              <w:rPr/>
+            </w:pPr>
+            <w:r>
+              <w:rPr>
+                <w:rtl w:val="0"/>
+              </w:rPr>
+              <w:t xml:space="preserve">01/03/23</w:t>
+            </w:r>
+          </w:p>
+        </w:tc>
+        <w:tc>
+          <w:tcPr>
+            <w:shd w:fill="auto" w:val="clear"/>
+            <w:tcMar>
+              <w:top w:w="100.0" w:type="dxa"/>
+              <w:left w:w="100.0" w:type="dxa"/>
+              <w:bottom w:w="100.0" w:type="dxa"/>
+              <w:right w:w="100.0" w:type="dxa"/>
+            </w:tcMar>
+            <w:vAlign w:val="top"/>
+          </w:tcPr>
+          <w:p>
+            <w:pPr>
+              <w:widowControl w:val="0"/>
+              <w:spacing w:line="240" w:lineRule="auto"/>
+              <w:rPr/>
+            </w:pPr>
+            <w:r>
+              <w:rPr>
+                <w:rtl w:val="0"/>
+              </w:rPr>
+              <w:t xml:space="preserve">Adjusted content as per the review meeting.</w:t>
+            </w:r>
+          </w:p>
+        </w:tc>
+        <w:tc>
+          <w:tcPr>
+            <w:shd w:fill="auto" w:val="clear"/>
+            <w:tcMar>
+              <w:top w:w="100.0" w:type="dxa"/>
+              <w:left w:w="100.0" w:type="dxa"/>
+              <w:bottom w:w="100.0" w:type="dxa"/>
+              <w:right w:w="100.0" w:type="dxa"/>
+            </w:tcMar>
+            <w:vAlign w:val="top"/>
+          </w:tcPr>
+          <w:p>
+            <w:pPr>
+              <w:keepNext w:val="0"/>
+              <w:keepLines w:val="0"/>
+              <w:pageBreakBefore w:val="0"/>
+              <w:widowControl w:val="0"/>
+              <w:pBdr>
+                <w:top w:space="0" w:sz="0" w:val="nil"/>
+                <w:left w:space="0" w:sz="0" w:val="nil"/>
+                <w:bottom w:space="0" w:sz="0" w:val="nil"/>
+                <w:right w:space="0" w:sz="0" w:val="nil"/>
+                <w:between w:space="0" w:sz="0" w:val="nil"/>
+              </w:pBdr>
+              <w:shd w:fill="auto" w:val="clear"/>
+              <w:spacing w:after="0" w:before="0" w:line="240" w:lineRule="auto"/>
+              <w:ind w:left="0" w:right="0" w:firstLine="0"/>
+              <w:jc w:val="left"/>
+              <w:rPr/>
+            </w:pPr>
+            <w:r>
+              <w:rPr>
+                <w:rtl w:val="0"/>
+              </w:rPr>
+              <w:t xml:space="preserve">JAT92</w:t>
+            </w:r>
+          </w:p>
+        </w:tc>
+      </w:tr>
+      <w:tr>
+        <w:trPr>
+          <w:cantSplit w:val="0"/>
+          <w:tblHeader w:val="0"/>
+        </w:trPr>
+        <w:tc>
+          <w:tcPr>
+            <w:shd w:fill="auto" w:val="clear"/>
+            <w:tcMar>
+              <w:top w:w="100.0" w:type="dxa"/>
+              <w:left w:w="100.0" w:type="dxa"/>
+              <w:bottom w:w="100.0" w:type="dxa"/>
+              <w:right w:w="100.0" w:type="dxa"/>
+            </w:tcMar>
+            <w:vAlign w:val="top"/>
+          </w:tcPr>
+          <w:p>
+            <w:pPr>
+              <w:keepNext w:val="0"/>
+              <w:keepLines w:val="0"/>
+              <w:pageBreakBefore w:val="0"/>
+              <w:widowControl w:val="0"/>
+              <w:pBdr>
+                <w:top w:space="0" w:sz="0" w:val="nil"/>
+                <w:left w:space="0" w:sz="0" w:val="nil"/>
+                <w:bottom w:space="0" w:sz="0" w:val="nil"/>
+                <w:right w:space="0" w:sz="0" w:val="nil"/>
+                <w:between w:space="0" w:sz="0" w:val="nil"/>
+              </w:pBdr>
+              <w:shd w:fill="auto" w:val="clear"/>
+              <w:spacing w:after="0" w:before="0" w:line="240" w:lineRule="auto"/>
+              <w:ind w:left="0" w:right="0" w:firstLine="0"/>
+              <w:jc w:val="left"/>
+              <w:rPr/>
+            </w:pPr>
+            <w:r>
+              <w:rPr>
+                <w:rtl w:val="0"/>
+              </w:rPr>
+              <w:t xml:space="preserve">1.0</w:t>
+            </w:r>
+          </w:p>
+        </w:tc>
+        <w:tc>
+          <w:tcPr>
+            <w:shd w:fill="auto" w:val="clear"/>
+            <w:tcMar>
+              <w:top w:w="100.0" w:type="dxa"/>
+              <w:left w:w="100.0" w:type="dxa"/>
+              <w:bottom w:w="100.0" w:type="dxa"/>
+              <w:right w:w="100.0" w:type="dxa"/>
+            </w:tcMar>
+            <w:vAlign w:val="top"/>
+          </w:tcPr>
+          <w:p>
+            <w:pPr>
+              <w:widowControl w:val="0"/>
+              <w:spacing w:line="240" w:lineRule="auto"/>
+              <w:rPr/>
+            </w:pPr>
+            <w:r>
+              <w:rPr>
+                <w:rtl w:val="0"/>
+              </w:rPr>
+              <w:t xml:space="preserve">N/A</w:t>
+            </w:r>
+          </w:p>
+        </w:tc>
+        <w:tc>
+          <w:tcPr>
+            <w:shd w:fill="auto" w:val="clear"/>
+            <w:tcMar>
+              <w:top w:w="100.0" w:type="dxa"/>
+              <w:left w:w="100.0" w:type="dxa"/>
+              <w:bottom w:w="100.0" w:type="dxa"/>
+              <w:right w:w="100.0" w:type="dxa"/>
+            </w:tcMar>
+            <w:vAlign w:val="top"/>
+          </w:tcPr>
+          <w:p>
+            <w:pPr>
+              <w:keepNext w:val="0"/>
+              <w:keepLines w:val="0"/>
+              <w:pageBreakBefore w:val="0"/>
+              <w:widowControl w:val="0"/>
+              <w:pBdr>
+                <w:top w:space="0" w:sz="0" w:val="nil"/>
+                <w:left w:space="0" w:sz="0" w:val="nil"/>
+                <w:bottom w:space="0" w:sz="0" w:val="nil"/>
+                <w:right w:space="0" w:sz="0" w:val="nil"/>
+                <w:between w:space="0" w:sz="0" w:val="nil"/>
+              </w:pBdr>
+              <w:shd w:fill="auto" w:val="clear"/>
+              <w:spacing w:after="0" w:before="0" w:line="240" w:lineRule="auto"/>
+              <w:ind w:left="0" w:right="0" w:firstLine="0"/>
+              <w:jc w:val="left"/>
+              <w:rPr/>
+            </w:pPr>
+            <w:r>
+              <w:rPr>
+                <w:rtl w:val="0"/>
+              </w:rPr>
+              <w:t xml:space="preserve">02/03/23</w:t>
+            </w:r>
+          </w:p>
+        </w:tc>
+        <w:tc>
+          <w:tcPr>
+            <w:shd w:fill="auto" w:val="clear"/>
+            <w:tcMar>
+              <w:top w:w="100.0" w:type="dxa"/>
+              <w:left w:w="100.0" w:type="dxa"/>
+              <w:bottom w:w="100.0" w:type="dxa"/>
+              <w:right w:w="100.0" w:type="dxa"/>
+            </w:tcMar>
+            <w:vAlign w:val="top"/>
+          </w:tcPr>
+          <w:p>
+            <w:pPr>
+              <w:widowControl w:val="0"/>
+              <w:spacing w:line="240" w:lineRule="auto"/>
+              <w:rPr/>
+            </w:pPr>
+            <w:r>
+              <w:rPr>
+                <w:rtl w:val="0"/>
+              </w:rPr>
+              <w:t xml:space="preserve">Document released.</w:t>
             </w:r>
           </w:p>
         </w:tc>
@@ -4811,7 +6037,7 @@
       <w:rPr>
         <w:rtl w:val="0"/>
       </w:rPr>
-      <w:t xml:space="preserve"> of 8</w:t>
+      <w:t xml:space="preserve"> of 9</w:t>
     </w:r>
   </w:p>
 </w:ftr>
@@ -4832,7 +6058,7 @@
         <w:szCs w:val="20"/>
         <w:rtl w:val="0"/>
       </w:rPr>
-      <w:t xml:space="preserve">Software Engineering Group Project - UI Specification / 0.6 (Review)</w:t>
+      <w:t xml:space="preserve">Software Engineering Group Project - UI Specification / 1.0 (Release)</w:t>
     </w:r>
   </w:p>
 </w:hdr>

</xml_diff>